<commit_message>
Upgrade: Fix SignUp/ForgotPass UX + Update Chatbot Gemini-flash-lite-latest & Financial Advice
</commit_message>
<xml_diff>
--- a/Kịch bản thuyết trình.docx
+++ b/Kịch bản thuyết trình.docx
@@ -4,7 +4,8 @@
   <w:body>
     <w:p>
       <w:pPr>
-        <w:jc w:val="center"/>
+        <w:spacing w:after="0" w:line="360" w:lineRule="auto"/>
+        <w:jc w:val="both"/>
         <w:rPr>
           <w:rFonts w:ascii="Times New Roman" w:hAnsi="Times New Roman" w:cs="Times New Roman"/>
           <w:b/>
@@ -26,6 +27,7 @@
     </w:p>
     <w:p>
       <w:pPr>
+        <w:spacing w:after="0" w:line="360" w:lineRule="auto"/>
         <w:jc w:val="both"/>
         <w:rPr>
           <w:rFonts w:ascii="Times New Roman" w:hAnsi="Times New Roman" w:cs="Times New Roman"/>
@@ -53,6 +55,7 @@
           <w:ilvl w:val="0"/>
           <w:numId w:val="1"/>
         </w:numPr>
+        <w:spacing w:after="0" w:line="360" w:lineRule="auto"/>
         <w:jc w:val="both"/>
         <w:rPr>
           <w:rFonts w:ascii="Times New Roman" w:hAnsi="Times New Roman" w:cs="Times New Roman"/>
@@ -96,6 +99,7 @@
           <w:ilvl w:val="0"/>
           <w:numId w:val="1"/>
         </w:numPr>
+        <w:spacing w:after="0" w:line="360" w:lineRule="auto"/>
         <w:jc w:val="both"/>
         <w:rPr>
           <w:rFonts w:ascii="Times New Roman" w:hAnsi="Times New Roman" w:cs="Times New Roman"/>
@@ -114,6 +118,8 @@
     </w:p>
     <w:p>
       <w:pPr>
+        <w:spacing w:after="0" w:line="360" w:lineRule="auto"/>
+        <w:jc w:val="both"/>
         <w:rPr>
           <w:rFonts w:ascii="Times New Roman" w:hAnsi="Times New Roman" w:cs="Times New Roman"/>
           <w:b/>
@@ -140,6 +146,8 @@
           <w:ilvl w:val="0"/>
           <w:numId w:val="1"/>
         </w:numPr>
+        <w:spacing w:after="0" w:line="360" w:lineRule="auto"/>
+        <w:jc w:val="both"/>
         <w:rPr>
           <w:rFonts w:ascii="Times New Roman" w:hAnsi="Times New Roman" w:cs="Times New Roman"/>
           <w:sz w:val="26"/>
@@ -163,7 +171,9 @@
           <w:ilvl w:val="0"/>
           <w:numId w:val="3"/>
         </w:numPr>
+        <w:spacing w:after="0" w:line="360" w:lineRule="auto"/>
         <w:ind w:left="1134" w:firstLine="0"/>
+        <w:jc w:val="both"/>
         <w:rPr>
           <w:rFonts w:ascii="Times New Roman" w:hAnsi="Times New Roman" w:cs="Times New Roman"/>
           <w:sz w:val="26"/>
@@ -187,7 +197,9 @@
           <w:ilvl w:val="0"/>
           <w:numId w:val="3"/>
         </w:numPr>
+        <w:spacing w:after="0" w:line="360" w:lineRule="auto"/>
         <w:ind w:left="1134" w:firstLine="0"/>
+        <w:jc w:val="both"/>
         <w:rPr>
           <w:rFonts w:ascii="Times New Roman" w:hAnsi="Times New Roman" w:cs="Times New Roman"/>
           <w:sz w:val="26"/>
@@ -211,7 +223,9 @@
           <w:ilvl w:val="0"/>
           <w:numId w:val="3"/>
         </w:numPr>
+        <w:spacing w:after="0" w:line="360" w:lineRule="auto"/>
         <w:ind w:left="1134" w:firstLine="0"/>
+        <w:jc w:val="both"/>
         <w:rPr>
           <w:rFonts w:ascii="Times New Roman" w:hAnsi="Times New Roman" w:cs="Times New Roman"/>
           <w:sz w:val="26"/>
@@ -235,7 +249,9 @@
           <w:ilvl w:val="0"/>
           <w:numId w:val="3"/>
         </w:numPr>
+        <w:spacing w:after="0" w:line="360" w:lineRule="auto"/>
         <w:ind w:left="1134" w:firstLine="0"/>
+        <w:jc w:val="both"/>
         <w:rPr>
           <w:rFonts w:ascii="Times New Roman" w:hAnsi="Times New Roman" w:cs="Times New Roman"/>
           <w:sz w:val="26"/>
@@ -259,7 +275,9 @@
           <w:ilvl w:val="0"/>
           <w:numId w:val="3"/>
         </w:numPr>
+        <w:spacing w:after="0" w:line="360" w:lineRule="auto"/>
         <w:ind w:left="1134" w:firstLine="0"/>
+        <w:jc w:val="both"/>
         <w:rPr>
           <w:rFonts w:ascii="Times New Roman" w:hAnsi="Times New Roman" w:cs="Times New Roman"/>
           <w:sz w:val="26"/>
@@ -283,7 +301,9 @@
           <w:ilvl w:val="0"/>
           <w:numId w:val="3"/>
         </w:numPr>
+        <w:spacing w:after="0" w:line="360" w:lineRule="auto"/>
         <w:ind w:left="1134" w:firstLine="0"/>
+        <w:jc w:val="both"/>
         <w:rPr>
           <w:rFonts w:ascii="Times New Roman" w:hAnsi="Times New Roman" w:cs="Times New Roman"/>
           <w:sz w:val="26"/>
@@ -303,7 +323,9 @@
     <w:p>
       <w:pPr>
         <w:pStyle w:val="ListParagraph"/>
+        <w:spacing w:after="0" w:line="360" w:lineRule="auto"/>
         <w:ind w:left="1080"/>
+        <w:jc w:val="both"/>
         <w:rPr>
           <w:rFonts w:ascii="Times New Roman" w:hAnsi="Times New Roman" w:cs="Times New Roman"/>
           <w:sz w:val="26"/>
@@ -331,6 +353,8 @@
     </w:p>
     <w:p>
       <w:pPr>
+        <w:spacing w:after="0" w:line="360" w:lineRule="auto"/>
+        <w:jc w:val="both"/>
         <w:rPr>
           <w:rFonts w:ascii="Times New Roman" w:hAnsi="Times New Roman" w:cs="Times New Roman"/>
           <w:b/>
@@ -357,6 +381,7 @@
           <w:ilvl w:val="0"/>
           <w:numId w:val="1"/>
         </w:numPr>
+        <w:spacing w:after="0" w:line="360" w:lineRule="auto"/>
         <w:jc w:val="both"/>
         <w:rPr>
           <w:rFonts w:ascii="Times New Roman" w:hAnsi="Times New Roman" w:cs="Times New Roman"/>
@@ -380,6 +405,7 @@
           <w:ilvl w:val="0"/>
           <w:numId w:val="1"/>
         </w:numPr>
+        <w:spacing w:after="0" w:line="360" w:lineRule="auto"/>
         <w:jc w:val="both"/>
         <w:rPr>
           <w:rFonts w:ascii="Times New Roman" w:hAnsi="Times New Roman" w:cs="Times New Roman"/>
@@ -403,19 +429,21 @@
           <w:ilvl w:val="0"/>
           <w:numId w:val="4"/>
         </w:numPr>
-        <w:jc w:val="both"/>
-        <w:rPr>
-          <w:rFonts w:ascii="Times New Roman" w:hAnsi="Times New Roman" w:cs="Times New Roman"/>
-          <w:sz w:val="26"/>
-          <w:szCs w:val="26"/>
-        </w:rPr>
-      </w:pPr>
-      <w:r>
-        <w:rPr>
-          <w:rFonts w:ascii="Times New Roman" w:hAnsi="Times New Roman" w:cs="Times New Roman"/>
-          <w:sz w:val="26"/>
-          <w:szCs w:val="26"/>
-        </w:rPr>
+        <w:spacing w:after="0" w:line="360" w:lineRule="auto"/>
+        <w:jc w:val="both"/>
+        <w:rPr>
+          <w:rFonts w:ascii="Times New Roman" w:hAnsi="Times New Roman" w:cs="Times New Roman"/>
+          <w:sz w:val="26"/>
+          <w:szCs w:val="26"/>
+        </w:rPr>
+      </w:pPr>
+      <w:r>
+        <w:rPr>
+          <w:rFonts w:ascii="Times New Roman" w:hAnsi="Times New Roman" w:cs="Times New Roman"/>
+          <w:sz w:val="26"/>
+          <w:szCs w:val="26"/>
+        </w:rPr>
+        <w:lastRenderedPageBreak/>
         <w:t>Thứ nhất là tính Toàn diện: Hệ thống đáp ứng đầy đủ nghiệp vụ quản lý Thu/ Chi, Ngân sách và Báo cáo trực quan.</w:t>
       </w:r>
     </w:p>
@@ -426,6 +454,7 @@
           <w:ilvl w:val="0"/>
           <w:numId w:val="4"/>
         </w:numPr>
+        <w:spacing w:after="0" w:line="360" w:lineRule="auto"/>
         <w:jc w:val="both"/>
         <w:rPr>
           <w:rFonts w:ascii="Times New Roman" w:hAnsi="Times New Roman" w:cs="Times New Roman"/>
@@ -449,6 +478,7 @@
           <w:ilvl w:val="0"/>
           <w:numId w:val="4"/>
         </w:numPr>
+        <w:spacing w:after="0" w:line="360" w:lineRule="auto"/>
         <w:jc w:val="both"/>
         <w:rPr>
           <w:rFonts w:ascii="Times New Roman" w:hAnsi="Times New Roman" w:cs="Times New Roman"/>
@@ -467,6 +497,7 @@
     </w:p>
     <w:p>
       <w:pPr>
+        <w:spacing w:after="0" w:line="360" w:lineRule="auto"/>
         <w:ind w:left="1080"/>
         <w:jc w:val="both"/>
         <w:rPr>
@@ -486,27 +517,2541 @@
     </w:p>
     <w:p>
       <w:pPr>
-        <w:jc w:val="both"/>
-        <w:rPr>
-          <w:rFonts w:ascii="Times New Roman" w:hAnsi="Times New Roman" w:cs="Times New Roman"/>
-          <w:sz w:val="26"/>
-          <w:szCs w:val="26"/>
-        </w:rPr>
-      </w:pPr>
-      <w:r>
-        <w:rPr>
-          <w:rFonts w:ascii="Times New Roman" w:hAnsi="Times New Roman" w:cs="Times New Roman"/>
-          <w:b/>
-          <w:bCs/>
+        <w:spacing w:after="0" w:line="360" w:lineRule="auto"/>
+        <w:jc w:val="both"/>
+        <w:rPr>
+          <w:rFonts w:ascii="Times New Roman" w:hAnsi="Times New Roman" w:cs="Times New Roman"/>
+          <w:sz w:val="26"/>
+          <w:szCs w:val="26"/>
+        </w:rPr>
+      </w:pPr>
+      <w:r>
+        <w:rPr>
+          <w:rFonts w:ascii="Times New Roman" w:hAnsi="Times New Roman" w:cs="Times New Roman"/>
+          <w:b/>
+          <w:bCs/>
+          <w:sz w:val="26"/>
+          <w:szCs w:val="26"/>
+        </w:rPr>
+        <w:t xml:space="preserve">Silde 4: </w:t>
+      </w:r>
+    </w:p>
+    <w:p>
+      <w:pPr>
+        <w:spacing w:after="0" w:line="360" w:lineRule="auto"/>
+        <w:jc w:val="both"/>
+        <w:rPr>
+          <w:rFonts w:ascii="Times New Roman" w:hAnsi="Times New Roman" w:cs="Times New Roman"/>
+          <w:sz w:val="26"/>
+          <w:szCs w:val="26"/>
+        </w:rPr>
+      </w:pPr>
+      <w:r>
+        <w:rPr>
+          <w:rFonts w:ascii="Times New Roman" w:hAnsi="Times New Roman" w:cs="Times New Roman"/>
+          <w:sz w:val="26"/>
+          <w:szCs w:val="26"/>
+        </w:rPr>
+        <w:tab/>
+        <w:t xml:space="preserve">Để xây dựng hệ thống, em đã áp dụng mô hình kiến trúc </w:t>
+      </w:r>
+      <w:r>
+        <w:rPr>
+          <w:rFonts w:ascii="Times New Roman" w:hAnsi="Times New Roman" w:cs="Times New Roman"/>
+          <w:b/>
+          <w:bCs/>
+          <w:sz w:val="26"/>
+          <w:szCs w:val="26"/>
+        </w:rPr>
+        <w:t xml:space="preserve">Client – Server </w:t>
+      </w:r>
+      <w:r>
+        <w:rPr>
+          <w:rFonts w:ascii="Times New Roman" w:hAnsi="Times New Roman" w:cs="Times New Roman"/>
+          <w:sz w:val="26"/>
+          <w:szCs w:val="26"/>
+        </w:rPr>
+        <w:t>giao tiếp qua chuẩn RESTful API. Em xin trình bày bộ công nghệ cụ thể như sau:</w:t>
+      </w:r>
+    </w:p>
+    <w:p>
+      <w:pPr>
+        <w:pStyle w:val="ListParagraph"/>
+        <w:numPr>
+          <w:ilvl w:val="0"/>
+          <w:numId w:val="5"/>
+        </w:numPr>
+        <w:spacing w:after="0" w:line="360" w:lineRule="auto"/>
+        <w:jc w:val="both"/>
+        <w:rPr>
+          <w:rFonts w:ascii="Times New Roman" w:hAnsi="Times New Roman" w:cs="Times New Roman"/>
+          <w:sz w:val="26"/>
+          <w:szCs w:val="26"/>
+        </w:rPr>
+      </w:pPr>
+      <w:r>
+        <w:rPr>
+          <w:rFonts w:ascii="Times New Roman" w:hAnsi="Times New Roman" w:cs="Times New Roman"/>
+          <w:sz w:val="26"/>
+          <w:szCs w:val="26"/>
+        </w:rPr>
+        <w:t xml:space="preserve">Về Frontend: Em sử dụng </w:t>
+      </w:r>
+      <w:r>
+        <w:rPr>
+          <w:rFonts w:ascii="Times New Roman" w:hAnsi="Times New Roman" w:cs="Times New Roman"/>
+          <w:b/>
+          <w:bCs/>
+          <w:sz w:val="26"/>
+          <w:szCs w:val="26"/>
+        </w:rPr>
+        <w:t xml:space="preserve">ReatJS </w:t>
+      </w:r>
+      <w:r>
+        <w:rPr>
+          <w:rFonts w:ascii="Times New Roman" w:hAnsi="Times New Roman" w:cs="Times New Roman"/>
+          <w:sz w:val="26"/>
+          <w:szCs w:val="26"/>
+        </w:rPr>
+        <w:t xml:space="preserve">kết hợp với </w:t>
+      </w:r>
+      <w:r>
+        <w:rPr>
+          <w:rFonts w:ascii="Times New Roman" w:hAnsi="Times New Roman" w:cs="Times New Roman"/>
+          <w:b/>
+          <w:bCs/>
+          <w:sz w:val="26"/>
+          <w:szCs w:val="26"/>
+        </w:rPr>
+        <w:t>Vite</w:t>
+      </w:r>
+      <w:r>
+        <w:rPr>
+          <w:rFonts w:ascii="Times New Roman" w:hAnsi="Times New Roman" w:cs="Times New Roman"/>
+          <w:sz w:val="26"/>
+          <w:szCs w:val="26"/>
+        </w:rPr>
+        <w:t>.</w:t>
+      </w:r>
+    </w:p>
+    <w:p>
+      <w:pPr>
+        <w:pStyle w:val="ListParagraph"/>
+        <w:numPr>
+          <w:ilvl w:val="0"/>
+          <w:numId w:val="6"/>
+        </w:numPr>
+        <w:spacing w:after="0" w:line="360" w:lineRule="auto"/>
+        <w:jc w:val="both"/>
+        <w:rPr>
+          <w:rFonts w:ascii="Times New Roman" w:hAnsi="Times New Roman" w:cs="Times New Roman"/>
+          <w:sz w:val="26"/>
+          <w:szCs w:val="26"/>
+        </w:rPr>
+      </w:pPr>
+      <w:r>
+        <w:rPr>
+          <w:rFonts w:ascii="Times New Roman" w:hAnsi="Times New Roman" w:cs="Times New Roman"/>
+          <w:sz w:val="26"/>
+          <w:szCs w:val="26"/>
+        </w:rPr>
+        <w:t xml:space="preserve">Lý do là </w:t>
+      </w:r>
+      <w:r>
+        <w:rPr>
+          <w:rFonts w:ascii="Times New Roman" w:hAnsi="Times New Roman" w:cs="Times New Roman"/>
+          <w:b/>
+          <w:bCs/>
+          <w:sz w:val="26"/>
+          <w:szCs w:val="26"/>
+        </w:rPr>
+        <w:t xml:space="preserve">Vite </w:t>
+      </w:r>
+      <w:r>
+        <w:rPr>
+          <w:rFonts w:ascii="Times New Roman" w:hAnsi="Times New Roman" w:cs="Times New Roman"/>
+          <w:sz w:val="26"/>
+          <w:szCs w:val="26"/>
+        </w:rPr>
+        <w:t xml:space="preserve"> giúp tối ưu tốc độ đóng gói (Build) cực nhanh.</w:t>
+      </w:r>
+    </w:p>
+    <w:p>
+      <w:pPr>
+        <w:pStyle w:val="ListParagraph"/>
+        <w:numPr>
+          <w:ilvl w:val="0"/>
+          <w:numId w:val="6"/>
+        </w:numPr>
+        <w:spacing w:after="0" w:line="360" w:lineRule="auto"/>
+        <w:jc w:val="both"/>
+        <w:rPr>
+          <w:rFonts w:ascii="Times New Roman" w:hAnsi="Times New Roman" w:cs="Times New Roman"/>
+          <w:sz w:val="26"/>
+          <w:szCs w:val="26"/>
+        </w:rPr>
+      </w:pPr>
+      <w:r>
+        <w:rPr>
+          <w:rFonts w:ascii="Times New Roman" w:hAnsi="Times New Roman" w:cs="Times New Roman"/>
+          <w:sz w:val="26"/>
+          <w:szCs w:val="26"/>
+        </w:rPr>
+        <w:t xml:space="preserve">ReactJS với kiến trúc component giúp giao diện mượt mà và phản hồi tức thì trên cả máy tính và điện thoại, mang lại sự trải nghiệm giống như ứng dụng </w:t>
+      </w:r>
+      <w:r>
+        <w:rPr>
+          <w:rFonts w:ascii="Times New Roman" w:hAnsi="Times New Roman" w:cs="Times New Roman"/>
+          <w:b/>
+          <w:bCs/>
+          <w:sz w:val="26"/>
+          <w:szCs w:val="26"/>
+        </w:rPr>
+        <w:t xml:space="preserve">gốc </w:t>
+      </w:r>
+      <w:r>
+        <w:rPr>
+          <w:rFonts w:ascii="Times New Roman" w:hAnsi="Times New Roman" w:cs="Times New Roman"/>
+          <w:sz w:val="26"/>
+          <w:szCs w:val="26"/>
+        </w:rPr>
+        <w:t>thực thụ.</w:t>
+      </w:r>
+    </w:p>
+    <w:p>
+      <w:pPr>
+        <w:pStyle w:val="ListParagraph"/>
+        <w:numPr>
+          <w:ilvl w:val="0"/>
+          <w:numId w:val="5"/>
+        </w:numPr>
+        <w:spacing w:after="0" w:line="360" w:lineRule="auto"/>
+        <w:jc w:val="both"/>
+        <w:rPr>
+          <w:rFonts w:ascii="Times New Roman" w:hAnsi="Times New Roman" w:cs="Times New Roman"/>
+          <w:sz w:val="26"/>
+          <w:szCs w:val="26"/>
+        </w:rPr>
+      </w:pPr>
+      <w:r>
+        <w:rPr>
+          <w:rFonts w:ascii="Times New Roman" w:hAnsi="Times New Roman" w:cs="Times New Roman"/>
+          <w:sz w:val="26"/>
+          <w:szCs w:val="26"/>
+        </w:rPr>
+        <w:t xml:space="preserve">Về Backend: Đây là phần đầu tư kỹ lưỡng nhất. Em chọn </w:t>
+      </w:r>
+      <w:r>
+        <w:rPr>
+          <w:rFonts w:ascii="Times New Roman" w:hAnsi="Times New Roman" w:cs="Times New Roman"/>
+          <w:b/>
+          <w:bCs/>
+          <w:sz w:val="26"/>
+          <w:szCs w:val="26"/>
+        </w:rPr>
+        <w:t>FastAPI (Python)</w:t>
+      </w:r>
+    </w:p>
+    <w:p>
+      <w:pPr>
+        <w:pStyle w:val="ListParagraph"/>
+        <w:numPr>
+          <w:ilvl w:val="0"/>
+          <w:numId w:val="6"/>
+        </w:numPr>
+        <w:spacing w:after="0" w:line="360" w:lineRule="auto"/>
+        <w:jc w:val="both"/>
+        <w:rPr>
+          <w:rFonts w:ascii="Times New Roman" w:hAnsi="Times New Roman" w:cs="Times New Roman"/>
+          <w:sz w:val="26"/>
+          <w:szCs w:val="26"/>
+        </w:rPr>
+      </w:pPr>
+      <w:r>
+        <w:rPr>
+          <w:rFonts w:ascii="Times New Roman" w:hAnsi="Times New Roman" w:cs="Times New Roman"/>
+          <w:sz w:val="26"/>
+          <w:szCs w:val="26"/>
+        </w:rPr>
+        <w:t xml:space="preserve">Tại sao là Python? Vì Python là ngôn ngữ số 1 dành cho AI. Vì Python mà em có thể tích hợp thư viện </w:t>
+      </w:r>
+      <w:r>
+        <w:rPr>
+          <w:rFonts w:ascii="Times New Roman" w:hAnsi="Times New Roman" w:cs="Times New Roman"/>
+          <w:sz w:val="26"/>
+          <w:szCs w:val="26"/>
+        </w:rPr>
+        <w:t xml:space="preserve">LangChain </w:t>
+      </w:r>
+      <w:r>
+        <w:rPr>
+          <w:rFonts w:ascii="Times New Roman" w:hAnsi="Times New Roman" w:cs="Times New Roman"/>
+          <w:sz w:val="26"/>
+          <w:szCs w:val="26"/>
+        </w:rPr>
+        <w:t>dễ dàng hơn.</w:t>
+      </w:r>
+    </w:p>
+    <w:p>
+      <w:pPr>
+        <w:pStyle w:val="ListParagraph"/>
+        <w:numPr>
+          <w:ilvl w:val="0"/>
+          <w:numId w:val="6"/>
+        </w:numPr>
+        <w:spacing w:after="0" w:line="360" w:lineRule="auto"/>
+        <w:jc w:val="both"/>
+        <w:rPr>
+          <w:rFonts w:ascii="Times New Roman" w:hAnsi="Times New Roman" w:cs="Times New Roman"/>
+          <w:sz w:val="26"/>
+          <w:szCs w:val="26"/>
+        </w:rPr>
+      </w:pPr>
+      <w:r>
+        <w:rPr>
+          <w:rFonts w:ascii="Times New Roman" w:hAnsi="Times New Roman" w:cs="Times New Roman"/>
+          <w:sz w:val="26"/>
+          <w:szCs w:val="26"/>
+        </w:rPr>
+        <w:t>Tại sao là FastAPI? Vì cơ chế xử lý bất đồng bộ của nó. Điều này cực kỳ quan trọng trong: Khi hệ thống phải chờ AI suy nghĩ trả lời thì Server sẽ không bị “Treo” mà vẫn có thể phục vụ hàng nghìn người dùng khác cùng lúc.</w:t>
+      </w:r>
+    </w:p>
+    <w:p>
+      <w:pPr>
+        <w:pStyle w:val="ListParagraph"/>
+        <w:numPr>
+          <w:ilvl w:val="0"/>
+          <w:numId w:val="5"/>
+        </w:numPr>
+        <w:spacing w:after="0" w:line="360" w:lineRule="auto"/>
+        <w:jc w:val="both"/>
+        <w:rPr>
+          <w:rFonts w:ascii="Times New Roman" w:hAnsi="Times New Roman" w:cs="Times New Roman"/>
+          <w:sz w:val="26"/>
+          <w:szCs w:val="26"/>
+        </w:rPr>
+      </w:pPr>
+      <w:r>
+        <w:rPr>
+          <w:rFonts w:ascii="Times New Roman" w:hAnsi="Times New Roman" w:cs="Times New Roman"/>
+          <w:sz w:val="26"/>
+          <w:szCs w:val="26"/>
+        </w:rPr>
+        <w:t>Về cơ sở dữ liệu: Em sử dụng PostgreSQL</w:t>
+      </w:r>
+    </w:p>
+    <w:p>
+      <w:pPr>
+        <w:pStyle w:val="ListParagraph"/>
+        <w:numPr>
+          <w:ilvl w:val="0"/>
+          <w:numId w:val="6"/>
+        </w:numPr>
+        <w:spacing w:after="0" w:line="360" w:lineRule="auto"/>
+        <w:jc w:val="both"/>
+        <w:rPr>
+          <w:rFonts w:ascii="Times New Roman" w:hAnsi="Times New Roman" w:cs="Times New Roman"/>
+          <w:sz w:val="26"/>
+          <w:szCs w:val="26"/>
+        </w:rPr>
+      </w:pPr>
+      <w:r>
+        <w:rPr>
+          <w:rFonts w:ascii="Times New Roman" w:hAnsi="Times New Roman" w:cs="Times New Roman"/>
+          <w:sz w:val="26"/>
+          <w:szCs w:val="26"/>
+        </w:rPr>
+        <w:t>Khác với ứng dụng chat thông thường dùng MongoDB, nhưng ứng dụng em là Quản lý tài chính.</w:t>
+      </w:r>
+    </w:p>
+    <w:p>
+      <w:pPr>
+        <w:pStyle w:val="ListParagraph"/>
+        <w:numPr>
+          <w:ilvl w:val="0"/>
+          <w:numId w:val="6"/>
+        </w:numPr>
+        <w:spacing w:after="0" w:line="360" w:lineRule="auto"/>
+        <w:jc w:val="both"/>
+        <w:rPr>
+          <w:rFonts w:ascii="Times New Roman" w:hAnsi="Times New Roman" w:cs="Times New Roman"/>
+          <w:sz w:val="26"/>
+          <w:szCs w:val="26"/>
+        </w:rPr>
+      </w:pPr>
+      <w:r>
+        <w:rPr>
+          <w:rFonts w:ascii="Times New Roman" w:hAnsi="Times New Roman" w:cs="Times New Roman"/>
           <w:sz w:val="26"/>
           <w:szCs w:val="26"/>
         </w:rPr>
         <w:lastRenderedPageBreak/>
-        <w:t xml:space="preserve">Silde 4: </w:t>
-      </w:r>
-    </w:p>
-    <w:p>
-      <w:pPr>
+        <w:t xml:space="preserve">Về tiền bạc cần sự chính xác tuyệt đối. PostgreSQL hỗ trợ chuẩn về </w:t>
+      </w:r>
+      <w:r>
+        <w:rPr>
+          <w:rFonts w:ascii="Times New Roman" w:hAnsi="Times New Roman" w:cs="Times New Roman"/>
+          <w:sz w:val="26"/>
+          <w:szCs w:val="26"/>
+          <w:highlight w:val="yellow"/>
+          <w:u w:val="single"/>
+        </w:rPr>
+        <w:t>ACID</w:t>
+      </w:r>
+      <w:r>
+        <w:rPr>
+          <w:rFonts w:ascii="Times New Roman" w:hAnsi="Times New Roman" w:cs="Times New Roman"/>
+          <w:sz w:val="26"/>
+          <w:szCs w:val="26"/>
+        </w:rPr>
+        <w:t xml:space="preserve"> rất mạnh, đảm bảo tính toàn vẹn dữ liệu, không vấn đề việc ‘mất tiền’ hay sai lệch số dư của người dùng</w:t>
+      </w:r>
+    </w:p>
+    <w:p>
+      <w:pPr>
+        <w:spacing w:after="0" w:line="360" w:lineRule="auto"/>
+        <w:jc w:val="both"/>
+        <w:rPr>
+          <w:rFonts w:ascii="Times New Roman" w:hAnsi="Times New Roman" w:cs="Times New Roman"/>
+          <w:b/>
+          <w:bCs/>
+          <w:sz w:val="26"/>
+          <w:szCs w:val="26"/>
+        </w:rPr>
+      </w:pPr>
+      <w:r>
+        <w:rPr>
+          <w:rFonts w:ascii="Times New Roman" w:hAnsi="Times New Roman" w:cs="Times New Roman"/>
+          <w:b/>
+          <w:bCs/>
+          <w:sz w:val="26"/>
+          <w:szCs w:val="26"/>
+        </w:rPr>
+        <w:t xml:space="preserve">Slide 5: </w:t>
+      </w:r>
+    </w:p>
+    <w:p>
+      <w:pPr>
+        <w:spacing w:after="0" w:line="360" w:lineRule="auto"/>
+        <w:jc w:val="both"/>
+        <w:rPr>
+          <w:rFonts w:ascii="Times New Roman" w:hAnsi="Times New Roman" w:cs="Times New Roman"/>
+          <w:b/>
+          <w:bCs/>
+          <w:sz w:val="26"/>
+          <w:szCs w:val="26"/>
+        </w:rPr>
+      </w:pPr>
+      <w:r>
+        <w:rPr>
+          <w:rFonts w:ascii="Times New Roman" w:hAnsi="Times New Roman" w:cs="Times New Roman"/>
+          <w:b/>
+          <w:bCs/>
+          <w:sz w:val="26"/>
+          <w:szCs w:val="26"/>
+        </w:rPr>
+        <w:tab/>
+      </w:r>
+      <w:r>
+        <w:rPr>
+          <w:rFonts w:ascii="Times New Roman" w:hAnsi="Times New Roman" w:cs="Times New Roman"/>
+          <w:sz w:val="26"/>
+          <w:szCs w:val="26"/>
+        </w:rPr>
+        <w:t xml:space="preserve">Tiếp theo, em xin trình bày về 2 điểm nhấn kỹ thuật mà em thấy hài lòng nhất trong đồ án này, đó là </w:t>
+      </w:r>
+      <w:r>
+        <w:rPr>
+          <w:rFonts w:ascii="Times New Roman" w:hAnsi="Times New Roman" w:cs="Times New Roman"/>
+          <w:b/>
+          <w:bCs/>
+          <w:sz w:val="26"/>
+          <w:szCs w:val="26"/>
+        </w:rPr>
+        <w:t xml:space="preserve">Mô hình AI Agent </w:t>
+      </w:r>
+      <w:r>
+        <w:rPr>
+          <w:rFonts w:ascii="Times New Roman" w:hAnsi="Times New Roman" w:cs="Times New Roman"/>
+          <w:sz w:val="26"/>
+          <w:szCs w:val="26"/>
+        </w:rPr>
+        <w:t xml:space="preserve">và </w:t>
+      </w:r>
+      <w:r>
+        <w:rPr>
+          <w:rFonts w:ascii="Times New Roman" w:hAnsi="Times New Roman" w:cs="Times New Roman"/>
+          <w:b/>
+          <w:bCs/>
+          <w:sz w:val="26"/>
+          <w:szCs w:val="26"/>
+        </w:rPr>
+        <w:t>Chiến lược bảo mật đa lớp.</w:t>
+      </w:r>
+    </w:p>
+    <w:p>
+      <w:pPr>
+        <w:spacing w:after="0" w:line="360" w:lineRule="auto"/>
+        <w:jc w:val="both"/>
+        <w:rPr>
+          <w:rFonts w:ascii="Times New Roman" w:hAnsi="Times New Roman" w:cs="Times New Roman"/>
+          <w:sz w:val="26"/>
+          <w:szCs w:val="26"/>
+        </w:rPr>
+      </w:pPr>
+      <w:r>
+        <w:rPr>
+          <w:rFonts w:ascii="Times New Roman" w:hAnsi="Times New Roman" w:cs="Times New Roman"/>
+          <w:b/>
+          <w:bCs/>
+          <w:sz w:val="26"/>
+          <w:szCs w:val="26"/>
+        </w:rPr>
+        <w:tab/>
+        <w:t>Thứ nhất</w:t>
+      </w:r>
+      <w:r>
+        <w:rPr>
+          <w:rFonts w:ascii="Times New Roman" w:hAnsi="Times New Roman" w:cs="Times New Roman"/>
+          <w:sz w:val="26"/>
+          <w:szCs w:val="26"/>
+        </w:rPr>
+        <w:t xml:space="preserve"> về trí tuệ nhân tạo AI: thay vì chỉ xây dựng 1 con chatbot hỏi đáp thông thường, em đã tìm hiểu và ứng dụng </w:t>
+      </w:r>
+      <w:r>
+        <w:rPr>
+          <w:rFonts w:ascii="Times New Roman" w:hAnsi="Times New Roman" w:cs="Times New Roman"/>
+          <w:b/>
+          <w:bCs/>
+          <w:sz w:val="26"/>
+          <w:szCs w:val="26"/>
+        </w:rPr>
+        <w:t>LangChain Agent</w:t>
+      </w:r>
+      <w:r>
+        <w:rPr>
+          <w:rFonts w:ascii="Times New Roman" w:hAnsi="Times New Roman" w:cs="Times New Roman"/>
+          <w:sz w:val="26"/>
+          <w:szCs w:val="26"/>
+        </w:rPr>
+        <w:t>.</w:t>
+      </w:r>
+    </w:p>
+    <w:p>
+      <w:pPr>
+        <w:pStyle w:val="ListParagraph"/>
+        <w:numPr>
+          <w:ilvl w:val="0"/>
+          <w:numId w:val="9"/>
+        </w:numPr>
+        <w:spacing w:after="0" w:line="360" w:lineRule="auto"/>
+        <w:jc w:val="both"/>
+        <w:rPr>
+          <w:rFonts w:ascii="Times New Roman" w:hAnsi="Times New Roman" w:cs="Times New Roman"/>
+          <w:sz w:val="26"/>
+          <w:szCs w:val="26"/>
+        </w:rPr>
+      </w:pPr>
+      <w:r>
+        <w:rPr>
+          <w:rFonts w:ascii="Times New Roman" w:hAnsi="Times New Roman" w:cs="Times New Roman"/>
+          <w:sz w:val="26"/>
+          <w:szCs w:val="26"/>
+        </w:rPr>
+        <w:t xml:space="preserve">Sự khác biệt là tính chủ động. Chatbot của em hoạt động như 1 </w:t>
+      </w:r>
+      <w:r>
+        <w:rPr>
+          <w:rFonts w:ascii="Times New Roman" w:hAnsi="Times New Roman" w:cs="Times New Roman"/>
+          <w:sz w:val="26"/>
+          <w:szCs w:val="26"/>
+          <w:u w:val="single"/>
+        </w:rPr>
+        <w:t>“</w:t>
+      </w:r>
+      <w:r>
+        <w:rPr>
+          <w:rFonts w:ascii="Times New Roman" w:hAnsi="Times New Roman" w:cs="Times New Roman"/>
+          <w:b/>
+          <w:bCs/>
+          <w:sz w:val="26"/>
+          <w:szCs w:val="26"/>
+          <w:u w:val="single"/>
+        </w:rPr>
+        <w:t>Tác tử</w:t>
+      </w:r>
+      <w:r>
+        <w:rPr>
+          <w:rFonts w:ascii="Times New Roman" w:hAnsi="Times New Roman" w:cs="Times New Roman"/>
+          <w:sz w:val="26"/>
+          <w:szCs w:val="26"/>
+          <w:u w:val="single"/>
+        </w:rPr>
+        <w:t>” (</w:t>
+      </w:r>
+      <w:r>
+        <w:rPr>
+          <w:rFonts w:ascii="Times New Roman" w:hAnsi="Times New Roman" w:cs="Times New Roman"/>
+          <w:b/>
+          <w:bCs/>
+          <w:sz w:val="26"/>
+          <w:szCs w:val="26"/>
+          <w:u w:val="single"/>
+        </w:rPr>
+        <w:t>Agent)</w:t>
+      </w:r>
+      <w:r>
+        <w:rPr>
+          <w:rFonts w:ascii="Times New Roman" w:hAnsi="Times New Roman" w:cs="Times New Roman"/>
+          <w:b/>
+          <w:bCs/>
+          <w:sz w:val="26"/>
+          <w:szCs w:val="26"/>
+          <w:u w:val="single"/>
+        </w:rPr>
+        <w:t xml:space="preserve">. </w:t>
+      </w:r>
+      <w:r>
+        <w:rPr>
+          <w:rFonts w:ascii="Times New Roman" w:hAnsi="Times New Roman" w:cs="Times New Roman"/>
+          <w:sz w:val="26"/>
+          <w:szCs w:val="26"/>
+        </w:rPr>
+        <w:t>Nó không chỉ trả lời văn bản mà có khả năng tư duy để quyết định xem khi nào sử dụng Các công cụ (Tools) dể gọi hàm ghi vào Database và vẽ biểu đồ.</w:t>
+      </w:r>
+    </w:p>
+    <w:p>
+      <w:pPr>
+        <w:pStyle w:val="ListParagraph"/>
+        <w:numPr>
+          <w:ilvl w:val="0"/>
+          <w:numId w:val="9"/>
+        </w:numPr>
+        <w:spacing w:after="0" w:line="360" w:lineRule="auto"/>
+        <w:jc w:val="both"/>
+        <w:rPr>
+          <w:rFonts w:ascii="Times New Roman" w:hAnsi="Times New Roman" w:cs="Times New Roman"/>
+          <w:sz w:val="26"/>
+          <w:szCs w:val="26"/>
+        </w:rPr>
+      </w:pPr>
+      <w:r>
+        <w:rPr>
+          <w:rFonts w:ascii="Times New Roman" w:hAnsi="Times New Roman" w:cs="Times New Roman"/>
+          <w:sz w:val="26"/>
+          <w:szCs w:val="26"/>
+        </w:rPr>
+        <w:t xml:space="preserve">Về mô hình ngôn ngữ, em sử dụng </w:t>
+      </w:r>
+      <w:r>
+        <w:rPr>
+          <w:rFonts w:ascii="Times New Roman" w:hAnsi="Times New Roman" w:cs="Times New Roman"/>
+          <w:b/>
+          <w:bCs/>
+          <w:sz w:val="26"/>
+          <w:szCs w:val="26"/>
+        </w:rPr>
+        <w:t>Google Gemini</w:t>
+      </w:r>
+      <w:r>
+        <w:rPr>
+          <w:rFonts w:ascii="Times New Roman" w:hAnsi="Times New Roman" w:cs="Times New Roman"/>
+          <w:sz w:val="26"/>
+          <w:szCs w:val="26"/>
+        </w:rPr>
+        <w:t xml:space="preserve"> vì tốc độ phản hỏi nhanh và khả năng xử lý ngữ cảnh tiếng Việt rất tốt.</w:t>
+      </w:r>
+    </w:p>
+    <w:p>
+      <w:pPr>
+        <w:spacing w:after="0" w:line="360" w:lineRule="auto"/>
+        <w:ind w:firstLine="720"/>
+        <w:jc w:val="both"/>
+        <w:rPr>
+          <w:rFonts w:ascii="Times New Roman" w:hAnsi="Times New Roman" w:cs="Times New Roman"/>
+          <w:sz w:val="26"/>
+          <w:szCs w:val="26"/>
+        </w:rPr>
+      </w:pPr>
+      <w:r>
+        <w:rPr>
+          <w:rFonts w:ascii="Times New Roman" w:hAnsi="Times New Roman" w:cs="Times New Roman"/>
+          <w:b/>
+          <w:bCs/>
+          <w:sz w:val="26"/>
+          <w:szCs w:val="26"/>
+        </w:rPr>
+        <w:t xml:space="preserve">Thứ hai </w:t>
+      </w:r>
+      <w:r>
+        <w:rPr>
+          <w:rFonts w:ascii="Times New Roman" w:hAnsi="Times New Roman" w:cs="Times New Roman"/>
+          <w:sz w:val="26"/>
+          <w:szCs w:val="26"/>
+        </w:rPr>
+        <w:t xml:space="preserve">về bảo mật: Nhận thức rõ tầm quan trọng của dữ liệu tài chính nên em không chỉ dựa vào một lớp bảo vệ đơn lẻ mà áp dụng chiến lược </w:t>
+      </w:r>
+      <w:r>
+        <w:rPr>
+          <w:rFonts w:ascii="Times New Roman" w:hAnsi="Times New Roman" w:cs="Times New Roman"/>
+          <w:b/>
+          <w:bCs/>
+          <w:sz w:val="26"/>
+          <w:szCs w:val="26"/>
+        </w:rPr>
+        <w:t xml:space="preserve">Defense – in – Depth (Phòng thủ chiều sâu) </w:t>
+      </w:r>
+      <w:r>
+        <w:rPr>
+          <w:rFonts w:ascii="Times New Roman" w:hAnsi="Times New Roman" w:cs="Times New Roman"/>
+          <w:sz w:val="26"/>
+          <w:szCs w:val="26"/>
+        </w:rPr>
+        <w:t>với 3 lớp cụ thể</w:t>
+      </w:r>
+      <w:r>
+        <w:rPr>
+          <w:rFonts w:ascii="Times New Roman" w:hAnsi="Times New Roman" w:cs="Times New Roman"/>
+          <w:sz w:val="26"/>
+          <w:szCs w:val="26"/>
+        </w:rPr>
+        <w:t>.</w:t>
+      </w:r>
+    </w:p>
+    <w:p>
+      <w:pPr>
+        <w:pStyle w:val="ListParagraph"/>
+        <w:numPr>
+          <w:ilvl w:val="0"/>
+          <w:numId w:val="10"/>
+        </w:numPr>
+        <w:spacing w:after="0" w:line="360" w:lineRule="auto"/>
+        <w:jc w:val="both"/>
+        <w:rPr>
+          <w:rFonts w:ascii="Times New Roman" w:hAnsi="Times New Roman" w:cs="Times New Roman"/>
+          <w:sz w:val="26"/>
+          <w:szCs w:val="26"/>
+        </w:rPr>
+      </w:pPr>
+      <w:r>
+        <w:rPr>
+          <w:rFonts w:ascii="Times New Roman" w:hAnsi="Times New Roman" w:cs="Times New Roman"/>
+          <w:sz w:val="26"/>
+          <w:szCs w:val="26"/>
+        </w:rPr>
+        <w:t xml:space="preserve">Lớp 1: Xác thực người dùng thông qua </w:t>
+      </w:r>
+      <w:r>
+        <w:rPr>
+          <w:rFonts w:ascii="Times New Roman" w:hAnsi="Times New Roman" w:cs="Times New Roman"/>
+          <w:b/>
+          <w:bCs/>
+          <w:sz w:val="26"/>
+          <w:szCs w:val="26"/>
+        </w:rPr>
+        <w:t>Firebase Authentication.</w:t>
+      </w:r>
+    </w:p>
+    <w:p>
+      <w:pPr>
+        <w:pStyle w:val="ListParagraph"/>
+        <w:numPr>
+          <w:ilvl w:val="0"/>
+          <w:numId w:val="10"/>
+        </w:numPr>
+        <w:spacing w:after="0" w:line="360" w:lineRule="auto"/>
+        <w:jc w:val="both"/>
+        <w:rPr>
+          <w:rFonts w:ascii="Times New Roman" w:hAnsi="Times New Roman" w:cs="Times New Roman"/>
+          <w:sz w:val="26"/>
+          <w:szCs w:val="26"/>
+        </w:rPr>
+      </w:pPr>
+      <w:r>
+        <w:rPr>
+          <w:rFonts w:ascii="Times New Roman" w:hAnsi="Times New Roman" w:cs="Times New Roman"/>
+          <w:sz w:val="26"/>
+          <w:szCs w:val="26"/>
+        </w:rPr>
+        <w:t xml:space="preserve">Lớp 2: Bảo vệ giao dịch bằng </w:t>
+      </w:r>
+      <w:r>
+        <w:rPr>
+          <w:rFonts w:ascii="Times New Roman" w:hAnsi="Times New Roman" w:cs="Times New Roman"/>
+          <w:b/>
+          <w:bCs/>
+          <w:sz w:val="26"/>
+          <w:szCs w:val="26"/>
+        </w:rPr>
+        <w:t xml:space="preserve">Mã xác thực 2 bước (2FA) </w:t>
+      </w:r>
+      <w:r>
+        <w:rPr>
+          <w:rFonts w:ascii="Times New Roman" w:hAnsi="Times New Roman" w:cs="Times New Roman"/>
+          <w:sz w:val="26"/>
+          <w:szCs w:val="26"/>
+        </w:rPr>
+        <w:t>sử dụng thuật toán TOTP, mã này sẽ thay đổi liên tục mỗi 30 giây và hạn chế tối đa việc bị đánh cắp tài khoản.</w:t>
+      </w:r>
+    </w:p>
+    <w:p>
+      <w:pPr>
+        <w:pStyle w:val="ListParagraph"/>
+        <w:numPr>
+          <w:ilvl w:val="0"/>
+          <w:numId w:val="10"/>
+        </w:numPr>
+        <w:spacing w:after="0" w:line="360" w:lineRule="auto"/>
+        <w:jc w:val="both"/>
+        <w:rPr>
+          <w:rFonts w:ascii="Times New Roman" w:hAnsi="Times New Roman" w:cs="Times New Roman"/>
+          <w:sz w:val="26"/>
+          <w:szCs w:val="26"/>
+        </w:rPr>
+      </w:pPr>
+      <w:r>
+        <w:rPr>
+          <w:rFonts w:ascii="Times New Roman" w:hAnsi="Times New Roman" w:cs="Times New Roman"/>
+          <w:sz w:val="26"/>
+          <w:szCs w:val="26"/>
+        </w:rPr>
+        <w:t xml:space="preserve">Đặc biệt là Lớp 3 – </w:t>
+      </w:r>
+      <w:r>
+        <w:rPr>
+          <w:rFonts w:ascii="Times New Roman" w:hAnsi="Times New Roman" w:cs="Times New Roman"/>
+          <w:b/>
+          <w:bCs/>
+          <w:sz w:val="26"/>
+          <w:szCs w:val="26"/>
+        </w:rPr>
+        <w:t xml:space="preserve">Single Device Mode: </w:t>
+      </w:r>
+      <w:r>
+        <w:rPr>
+          <w:rFonts w:ascii="Times New Roman" w:hAnsi="Times New Roman" w:cs="Times New Roman"/>
+          <w:sz w:val="26"/>
+          <w:szCs w:val="26"/>
+        </w:rPr>
+        <w:t>em đã xây dựng logic kiểm soát phiên đăng nhập (Session Tracking). Hệ thống sẽ tự đống phát hiện và đăng xuất tài khoản cũ nếu có người lạ cố tình đăng nhập từ một thiết bị khác, đảm bảo tính duy nhất và an toàn cho chủ sở hữu.</w:t>
+      </w:r>
+    </w:p>
+    <w:p>
+      <w:pPr>
+        <w:spacing w:after="0" w:line="360" w:lineRule="auto"/>
+        <w:jc w:val="both"/>
+        <w:rPr>
+          <w:rFonts w:ascii="Times New Roman" w:hAnsi="Times New Roman" w:cs="Times New Roman"/>
+          <w:sz w:val="26"/>
+          <w:szCs w:val="26"/>
+        </w:rPr>
+      </w:pPr>
+    </w:p>
+    <w:p>
+      <w:pPr>
+        <w:spacing w:after="0" w:line="360" w:lineRule="auto"/>
+        <w:jc w:val="both"/>
+        <w:rPr>
+          <w:rFonts w:ascii="Times New Roman" w:hAnsi="Times New Roman" w:cs="Times New Roman"/>
+          <w:sz w:val="26"/>
+          <w:szCs w:val="26"/>
+        </w:rPr>
+      </w:pPr>
+    </w:p>
+    <w:p>
+      <w:pPr>
+        <w:spacing w:after="0" w:line="360" w:lineRule="auto"/>
+        <w:jc w:val="both"/>
+        <w:rPr>
+          <w:rFonts w:ascii="Times New Roman" w:hAnsi="Times New Roman" w:cs="Times New Roman"/>
+          <w:sz w:val="26"/>
+          <w:szCs w:val="26"/>
+        </w:rPr>
+      </w:pPr>
+    </w:p>
+    <w:p>
+      <w:pPr>
+        <w:spacing w:after="0" w:line="360" w:lineRule="auto"/>
+        <w:jc w:val="both"/>
+        <w:rPr>
+          <w:rFonts w:ascii="Times New Roman" w:hAnsi="Times New Roman" w:cs="Times New Roman"/>
+          <w:b/>
+          <w:bCs/>
+          <w:sz w:val="26"/>
+          <w:szCs w:val="26"/>
+        </w:rPr>
+      </w:pPr>
+      <w:r>
+        <w:rPr>
+          <w:rFonts w:ascii="Times New Roman" w:hAnsi="Times New Roman" w:cs="Times New Roman"/>
+          <w:b/>
+          <w:bCs/>
+          <w:sz w:val="26"/>
+          <w:szCs w:val="26"/>
+        </w:rPr>
+        <w:lastRenderedPageBreak/>
+        <w:t xml:space="preserve">Slide 6: </w:t>
+      </w:r>
+    </w:p>
+    <w:p>
+      <w:pPr>
+        <w:spacing w:after="0" w:line="360" w:lineRule="auto"/>
+        <w:jc w:val="both"/>
+        <w:rPr>
+          <w:rFonts w:ascii="Times New Roman" w:hAnsi="Times New Roman" w:cs="Times New Roman"/>
+          <w:b/>
+          <w:bCs/>
+          <w:sz w:val="26"/>
+          <w:szCs w:val="26"/>
+        </w:rPr>
+      </w:pPr>
+      <w:r>
+        <w:rPr>
+          <w:rFonts w:ascii="Times New Roman" w:hAnsi="Times New Roman" w:cs="Times New Roman"/>
+          <w:b/>
+          <w:bCs/>
+          <w:sz w:val="26"/>
+          <w:szCs w:val="26"/>
+        </w:rPr>
+        <w:tab/>
+      </w:r>
+      <w:r>
+        <w:rPr>
+          <w:rFonts w:ascii="Times New Roman" w:hAnsi="Times New Roman" w:cs="Times New Roman"/>
+          <w:sz w:val="26"/>
+          <w:szCs w:val="26"/>
+        </w:rPr>
+        <w:t xml:space="preserve">Từ yêu cầu thực tế, em đã xây dựng bản thiết kế chức năng tổng quát về sơ đồ Use-Case. Hệ thống được phân quyền chặt chẽ cho 2 Tác nhân chính: </w:t>
+      </w:r>
+      <w:r>
+        <w:rPr>
+          <w:rFonts w:ascii="Times New Roman" w:hAnsi="Times New Roman" w:cs="Times New Roman"/>
+          <w:b/>
+          <w:bCs/>
+          <w:sz w:val="26"/>
+          <w:szCs w:val="26"/>
+        </w:rPr>
+        <w:t xml:space="preserve">Người dùng (User) </w:t>
+      </w:r>
+      <w:r>
+        <w:rPr>
+          <w:rFonts w:ascii="Times New Roman" w:hAnsi="Times New Roman" w:cs="Times New Roman"/>
+          <w:sz w:val="26"/>
+          <w:szCs w:val="26"/>
+        </w:rPr>
+        <w:t xml:space="preserve">và </w:t>
+      </w:r>
+      <w:r>
+        <w:rPr>
+          <w:rFonts w:ascii="Times New Roman" w:hAnsi="Times New Roman" w:cs="Times New Roman"/>
+          <w:b/>
+          <w:bCs/>
+          <w:sz w:val="26"/>
+          <w:szCs w:val="26"/>
+        </w:rPr>
+        <w:t>Quản Trị Viên (Admin).</w:t>
+      </w:r>
+    </w:p>
+    <w:p>
+      <w:pPr>
+        <w:spacing w:after="0" w:line="360" w:lineRule="auto"/>
+        <w:jc w:val="both"/>
+        <w:rPr>
+          <w:rFonts w:ascii="Times New Roman" w:hAnsi="Times New Roman" w:cs="Times New Roman"/>
+          <w:sz w:val="26"/>
+          <w:szCs w:val="26"/>
+        </w:rPr>
+      </w:pPr>
+      <w:r>
+        <w:rPr>
+          <w:rFonts w:ascii="Times New Roman" w:hAnsi="Times New Roman" w:cs="Times New Roman"/>
+          <w:b/>
+          <w:bCs/>
+          <w:sz w:val="26"/>
+          <w:szCs w:val="26"/>
+        </w:rPr>
+        <w:tab/>
+        <w:t xml:space="preserve">Về phía người dùng (User): </w:t>
+      </w:r>
+      <w:r>
+        <w:rPr>
+          <w:rFonts w:ascii="Times New Roman" w:hAnsi="Times New Roman" w:cs="Times New Roman"/>
+          <w:sz w:val="26"/>
+          <w:szCs w:val="26"/>
+        </w:rPr>
+        <w:t>Em tập trung hoàn thiện các nghiệp vụ cốt lõi như Quản lý thu/ chi và xem báo cáo thống kê.</w:t>
+      </w:r>
+    </w:p>
+    <w:p>
+      <w:pPr>
+        <w:pStyle w:val="ListParagraph"/>
+        <w:numPr>
+          <w:ilvl w:val="0"/>
+          <w:numId w:val="11"/>
+        </w:numPr>
+        <w:spacing w:after="0" w:line="360" w:lineRule="auto"/>
+        <w:jc w:val="both"/>
+        <w:rPr>
+          <w:rFonts w:ascii="Times New Roman" w:hAnsi="Times New Roman" w:cs="Times New Roman"/>
+          <w:sz w:val="26"/>
+          <w:szCs w:val="26"/>
+        </w:rPr>
+      </w:pPr>
+      <w:r>
+        <w:rPr>
+          <w:rFonts w:ascii="Times New Roman" w:hAnsi="Times New Roman" w:cs="Times New Roman"/>
+          <w:sz w:val="26"/>
+          <w:szCs w:val="26"/>
+        </w:rPr>
+        <w:t>Tuy nhiên, điểm khác biệt mà em muốn nhấn mạnh nằm ở Use-Case ‘</w:t>
+      </w:r>
+      <w:r>
+        <w:rPr>
+          <w:rFonts w:ascii="Times New Roman" w:hAnsi="Times New Roman" w:cs="Times New Roman"/>
+          <w:b/>
+          <w:bCs/>
+          <w:sz w:val="26"/>
+          <w:szCs w:val="26"/>
+        </w:rPr>
+        <w:t>Tương tác với chatbot AI</w:t>
+      </w:r>
+      <w:r>
+        <w:rPr>
+          <w:rFonts w:ascii="Times New Roman" w:hAnsi="Times New Roman" w:cs="Times New Roman"/>
+          <w:sz w:val="26"/>
+          <w:szCs w:val="26"/>
+        </w:rPr>
+        <w:t>’.</w:t>
+      </w:r>
+    </w:p>
+    <w:p>
+      <w:pPr>
+        <w:pStyle w:val="ListParagraph"/>
+        <w:numPr>
+          <w:ilvl w:val="0"/>
+          <w:numId w:val="11"/>
+        </w:numPr>
+        <w:spacing w:after="0" w:line="360" w:lineRule="auto"/>
+        <w:jc w:val="both"/>
+        <w:rPr>
+          <w:rFonts w:ascii="Times New Roman" w:hAnsi="Times New Roman" w:cs="Times New Roman"/>
+          <w:sz w:val="26"/>
+          <w:szCs w:val="26"/>
+        </w:rPr>
+      </w:pPr>
+      <w:r>
+        <w:rPr>
+          <w:rFonts w:ascii="Times New Roman" w:hAnsi="Times New Roman" w:cs="Times New Roman"/>
+          <w:sz w:val="26"/>
+          <w:szCs w:val="26"/>
+        </w:rPr>
+        <w:t>Trong thiết kế của em, đây không chỉ là một tính năng phụ trợ, mà đóng vai trò là một kênh nhập liệu thông minh, giúp giảm bớt thao tác thủ công cho người dùng.</w:t>
+      </w:r>
+    </w:p>
+    <w:p>
+      <w:pPr>
+        <w:spacing w:after="0" w:line="360" w:lineRule="auto"/>
+        <w:ind w:firstLine="720"/>
+        <w:jc w:val="both"/>
+        <w:rPr>
+          <w:rFonts w:ascii="Times New Roman" w:hAnsi="Times New Roman" w:cs="Times New Roman"/>
+          <w:sz w:val="26"/>
+          <w:szCs w:val="26"/>
+        </w:rPr>
+      </w:pPr>
+      <w:r>
+        <w:rPr>
+          <w:rFonts w:ascii="Times New Roman" w:hAnsi="Times New Roman" w:cs="Times New Roman"/>
+          <w:b/>
+          <w:bCs/>
+          <w:sz w:val="26"/>
+          <w:szCs w:val="26"/>
+        </w:rPr>
+        <w:t xml:space="preserve">Về phía Quản trị viên: </w:t>
+      </w:r>
+      <w:r>
+        <w:rPr>
+          <w:rFonts w:ascii="Times New Roman" w:hAnsi="Times New Roman" w:cs="Times New Roman"/>
+          <w:sz w:val="26"/>
+          <w:szCs w:val="26"/>
+        </w:rPr>
+        <w:t>Em đã xây dựng các chức năng cần thiết để vận hành hệ thống như Quản lý người dùng và cấu hình danh mục chung.</w:t>
+      </w:r>
+    </w:p>
+    <w:p>
+      <w:pPr>
+        <w:pStyle w:val="ListParagraph"/>
+        <w:numPr>
+          <w:ilvl w:val="0"/>
+          <w:numId w:val="12"/>
+        </w:numPr>
+        <w:spacing w:after="0" w:line="360" w:lineRule="auto"/>
+        <w:jc w:val="both"/>
+        <w:rPr>
+          <w:rFonts w:ascii="Times New Roman" w:hAnsi="Times New Roman" w:cs="Times New Roman"/>
+          <w:sz w:val="26"/>
+          <w:szCs w:val="26"/>
+        </w:rPr>
+      </w:pPr>
+      <w:r>
+        <w:rPr>
+          <w:rFonts w:ascii="Times New Roman" w:hAnsi="Times New Roman" w:cs="Times New Roman"/>
+          <w:sz w:val="26"/>
+          <w:szCs w:val="26"/>
+        </w:rPr>
+        <w:t>Đặc biệt, em chú trọng vào chức năng “</w:t>
+      </w:r>
+      <w:r>
+        <w:rPr>
+          <w:rFonts w:ascii="Times New Roman" w:hAnsi="Times New Roman" w:cs="Times New Roman"/>
+          <w:b/>
+          <w:bCs/>
+          <w:sz w:val="26"/>
+          <w:szCs w:val="26"/>
+        </w:rPr>
+        <w:t>Xem nhật ký hoạt động</w:t>
+      </w:r>
+      <w:r>
+        <w:rPr>
+          <w:rFonts w:ascii="Times New Roman" w:hAnsi="Times New Roman" w:cs="Times New Roman"/>
+          <w:sz w:val="26"/>
+          <w:szCs w:val="26"/>
+        </w:rPr>
+        <w:t>” (</w:t>
+      </w:r>
+      <w:r>
+        <w:rPr>
+          <w:rFonts w:ascii="Times New Roman" w:hAnsi="Times New Roman" w:cs="Times New Roman"/>
+          <w:b/>
+          <w:bCs/>
+          <w:sz w:val="26"/>
+          <w:szCs w:val="26"/>
+        </w:rPr>
+        <w:t>Audit Logs</w:t>
+      </w:r>
+      <w:r>
+        <w:rPr>
+          <w:rFonts w:ascii="Times New Roman" w:hAnsi="Times New Roman" w:cs="Times New Roman"/>
+          <w:sz w:val="26"/>
+          <w:szCs w:val="26"/>
+        </w:rPr>
+        <w:t>). Chức năng này giúp Admin giám sát được các hành vi bất thường, đảm bảo an toàn cho toàn bộ hệ thống.</w:t>
+      </w:r>
+    </w:p>
+    <w:p>
+      <w:pPr>
+        <w:spacing w:after="0" w:line="360" w:lineRule="auto"/>
+        <w:ind w:firstLine="720"/>
+        <w:jc w:val="both"/>
+        <w:rPr>
+          <w:rFonts w:ascii="Times New Roman" w:hAnsi="Times New Roman" w:cs="Times New Roman"/>
+          <w:sz w:val="26"/>
+          <w:szCs w:val="26"/>
+        </w:rPr>
+      </w:pPr>
+      <w:r>
+        <w:rPr>
+          <w:rFonts w:ascii="Times New Roman" w:hAnsi="Times New Roman" w:cs="Times New Roman"/>
+          <w:sz w:val="26"/>
+          <w:szCs w:val="26"/>
+        </w:rPr>
+        <w:t>Nhìn chung, bản thiết kế tuy không quá đồ sộ nhưng em đã cố gắng đảm bảo tính chặt chẽ về quy trình</w:t>
+      </w:r>
+    </w:p>
+    <w:p>
+      <w:pPr>
+        <w:spacing w:after="0" w:line="360" w:lineRule="auto"/>
+        <w:ind w:left="720"/>
+        <w:jc w:val="both"/>
+        <w:rPr>
+          <w:rFonts w:ascii="Times New Roman" w:hAnsi="Times New Roman" w:cs="Times New Roman"/>
+          <w:sz w:val="26"/>
+          <w:szCs w:val="26"/>
+        </w:rPr>
+      </w:pPr>
+      <w:r>
+        <w:rPr>
+          <w:rFonts w:ascii="Times New Roman" w:hAnsi="Times New Roman" w:cs="Times New Roman"/>
+          <w:sz w:val="26"/>
+          <w:szCs w:val="26"/>
+        </w:rPr>
+        <w:t>Mọi tác vụ quản lý tài chính đều bắt buộc phải Đăng nhập để định danh người dùng.</w:t>
+      </w:r>
+    </w:p>
+    <w:p>
+      <w:pPr>
+        <w:spacing w:after="0" w:line="360" w:lineRule="auto"/>
+        <w:jc w:val="both"/>
+        <w:rPr>
+          <w:rFonts w:ascii="Times New Roman" w:hAnsi="Times New Roman" w:cs="Times New Roman"/>
+          <w:sz w:val="26"/>
+          <w:szCs w:val="26"/>
+        </w:rPr>
+      </w:pPr>
+    </w:p>
+    <w:p>
+      <w:pPr>
+        <w:spacing w:after="0" w:line="360" w:lineRule="auto"/>
+        <w:jc w:val="both"/>
+        <w:rPr>
+          <w:rFonts w:ascii="Times New Roman" w:hAnsi="Times New Roman" w:cs="Times New Roman"/>
+          <w:b/>
+          <w:bCs/>
+          <w:sz w:val="26"/>
+          <w:szCs w:val="26"/>
+        </w:rPr>
+      </w:pPr>
+      <w:r>
+        <w:rPr>
+          <w:rFonts w:ascii="Times New Roman" w:hAnsi="Times New Roman" w:cs="Times New Roman"/>
+          <w:b/>
+          <w:bCs/>
+          <w:sz w:val="26"/>
+          <w:szCs w:val="26"/>
+        </w:rPr>
+        <w:t>Slide 7:</w:t>
+      </w:r>
+    </w:p>
+    <w:p>
+      <w:pPr>
+        <w:spacing w:after="0" w:line="360" w:lineRule="auto"/>
+        <w:jc w:val="both"/>
+        <w:rPr>
+          <w:rFonts w:ascii="Times New Roman" w:hAnsi="Times New Roman" w:cs="Times New Roman"/>
+          <w:sz w:val="26"/>
+          <w:szCs w:val="26"/>
+        </w:rPr>
+      </w:pPr>
+      <w:r>
+        <w:rPr>
+          <w:rFonts w:ascii="Times New Roman" w:hAnsi="Times New Roman" w:cs="Times New Roman"/>
+          <w:b/>
+          <w:bCs/>
+          <w:sz w:val="26"/>
+          <w:szCs w:val="26"/>
+        </w:rPr>
+        <w:tab/>
+      </w:r>
+      <w:r>
+        <w:rPr>
+          <w:rFonts w:ascii="Times New Roman" w:hAnsi="Times New Roman" w:cs="Times New Roman"/>
+          <w:sz w:val="26"/>
+          <w:szCs w:val="26"/>
+        </w:rPr>
+        <w:t>Tiếp theo là quy trình xử lý nghiệp</w:t>
+      </w:r>
+      <w:r>
+        <w:rPr>
+          <w:rFonts w:ascii="Times New Roman" w:hAnsi="Times New Roman" w:cs="Times New Roman"/>
+          <w:sz w:val="26"/>
+          <w:szCs w:val="26"/>
+        </w:rPr>
+        <w:t xml:space="preserve"> vụ</w:t>
+      </w:r>
+      <w:r>
+        <w:rPr>
+          <w:rFonts w:ascii="Times New Roman" w:hAnsi="Times New Roman" w:cs="Times New Roman"/>
+          <w:sz w:val="26"/>
+          <w:szCs w:val="26"/>
+        </w:rPr>
+        <w:t xml:space="preserve"> AI:</w:t>
+      </w:r>
+    </w:p>
+    <w:p>
+      <w:pPr>
+        <w:spacing w:after="0" w:line="360" w:lineRule="auto"/>
+        <w:jc w:val="both"/>
+        <w:rPr>
+          <w:rFonts w:ascii="Times New Roman" w:hAnsi="Times New Roman" w:cs="Times New Roman"/>
+          <w:sz w:val="26"/>
+          <w:szCs w:val="26"/>
+        </w:rPr>
+      </w:pPr>
+      <w:r>
+        <w:rPr>
+          <w:rFonts w:ascii="Times New Roman" w:hAnsi="Times New Roman" w:cs="Times New Roman"/>
+          <w:sz w:val="26"/>
+          <w:szCs w:val="26"/>
+        </w:rPr>
+        <w:tab/>
+        <w:t>Để cụ thể hóa cách “Tác tử AI”</w:t>
+      </w:r>
+      <w:r>
+        <w:rPr>
+          <w:rFonts w:ascii="Times New Roman" w:hAnsi="Times New Roman" w:cs="Times New Roman"/>
+          <w:sz w:val="26"/>
+          <w:szCs w:val="26"/>
+        </w:rPr>
+        <w:t xml:space="preserve">  vận hành như em vừa giới thiệu và trên màn hình là sơ đồ hoạt động chi tiết. Đây là quy trình mô tả của 1 một tin nhắn khi người dùng nhập liệu cho đến dữ liệu được ghi an toàn vào hệ thống.</w:t>
+      </w:r>
+    </w:p>
+    <w:p>
+      <w:pPr>
+        <w:pStyle w:val="ListParagraph"/>
+        <w:numPr>
+          <w:ilvl w:val="0"/>
+          <w:numId w:val="13"/>
+        </w:numPr>
+        <w:spacing w:after="0" w:line="360" w:lineRule="auto"/>
+        <w:jc w:val="both"/>
+        <w:rPr>
+          <w:rFonts w:ascii="Times New Roman" w:hAnsi="Times New Roman" w:cs="Times New Roman"/>
+          <w:sz w:val="26"/>
+          <w:szCs w:val="26"/>
+        </w:rPr>
+      </w:pPr>
+      <w:r>
+        <w:rPr>
+          <w:rFonts w:ascii="Times New Roman" w:hAnsi="Times New Roman" w:cs="Times New Roman"/>
+          <w:b/>
+          <w:bCs/>
+          <w:sz w:val="26"/>
+          <w:szCs w:val="26"/>
+        </w:rPr>
+        <w:t xml:space="preserve">Luồng </w:t>
+      </w:r>
+      <w:r>
+        <w:rPr>
+          <w:rFonts w:ascii="Times New Roman" w:hAnsi="Times New Roman" w:cs="Times New Roman"/>
+          <w:b/>
+          <w:bCs/>
+          <w:sz w:val="26"/>
+          <w:szCs w:val="26"/>
+        </w:rPr>
+        <w:t>tiếp nhận (cột bên trái):</w:t>
+      </w:r>
+      <w:r>
+        <w:rPr>
+          <w:rFonts w:ascii="Times New Roman" w:hAnsi="Times New Roman" w:cs="Times New Roman"/>
+          <w:sz w:val="26"/>
+          <w:szCs w:val="26"/>
+        </w:rPr>
+        <w:t xml:space="preserve"> bắt đầu khi người dùng khi nhập lệnh 1 câu tự nhiên, ví dụ “ăn trưa 50k”. Thay vì bắt người dùng điền form phức tạp, hệ thống BE sẽ tiếp nhận câu nói này, đóng gói nó cùng với Ngữ cảnh như ngày giờ hiện tại, danh mục chi tiêu và chú thích, sau đó chuyển sang cho AI.</w:t>
+      </w:r>
+    </w:p>
+    <w:p>
+      <w:pPr>
+        <w:pStyle w:val="ListParagraph"/>
+        <w:numPr>
+          <w:ilvl w:val="0"/>
+          <w:numId w:val="13"/>
+        </w:numPr>
+        <w:spacing w:after="0" w:line="360" w:lineRule="auto"/>
+        <w:jc w:val="both"/>
+        <w:rPr>
+          <w:rFonts w:ascii="Times New Roman" w:hAnsi="Times New Roman" w:cs="Times New Roman"/>
+          <w:sz w:val="26"/>
+          <w:szCs w:val="26"/>
+        </w:rPr>
+      </w:pPr>
+      <w:r>
+        <w:rPr>
+          <w:rFonts w:ascii="Times New Roman" w:hAnsi="Times New Roman" w:cs="Times New Roman"/>
+          <w:b/>
+          <w:bCs/>
+          <w:sz w:val="26"/>
+          <w:szCs w:val="26"/>
+        </w:rPr>
+        <w:lastRenderedPageBreak/>
+        <w:t>Luồng Suy luận (Cột bên phải – quan trọng nhất):</w:t>
+      </w:r>
+      <w:r>
+        <w:rPr>
+          <w:rFonts w:ascii="Times New Roman" w:hAnsi="Times New Roman" w:cs="Times New Roman"/>
+          <w:sz w:val="26"/>
+          <w:szCs w:val="26"/>
+        </w:rPr>
+        <w:t xml:space="preserve"> tại đây mô hình LangChain và Gemini sẽ thực hiện </w:t>
+      </w:r>
+      <w:r>
+        <w:rPr>
+          <w:rFonts w:ascii="Times New Roman" w:hAnsi="Times New Roman" w:cs="Times New Roman"/>
+          <w:b/>
+          <w:bCs/>
+          <w:sz w:val="26"/>
+          <w:szCs w:val="26"/>
+        </w:rPr>
+        <w:t>Phân tích ngữ nghĩa.</w:t>
+      </w:r>
+    </w:p>
+    <w:p>
+      <w:pPr>
+        <w:pStyle w:val="NormalWeb"/>
+        <w:numPr>
+          <w:ilvl w:val="0"/>
+          <w:numId w:val="14"/>
+        </w:numPr>
+        <w:spacing w:before="0" w:beforeAutospacing="0" w:after="0" w:afterAutospacing="0" w:line="360" w:lineRule="auto"/>
+        <w:ind w:left="1417" w:hanging="357"/>
+        <w:jc w:val="both"/>
+        <w:rPr>
+          <w:sz w:val="26"/>
+          <w:szCs w:val="26"/>
+        </w:rPr>
+      </w:pPr>
+      <w:r>
+        <w:rPr>
+          <w:sz w:val="26"/>
+          <w:szCs w:val="26"/>
+        </w:rPr>
+        <w:t xml:space="preserve">Điểm hay của mô hình này là khả năng tự định tuyến: Nó tự hỏi </w:t>
+      </w:r>
+      <w:r>
+        <w:rPr>
+          <w:i/>
+          <w:iCs/>
+          <w:sz w:val="26"/>
+          <w:szCs w:val="26"/>
+        </w:rPr>
+        <w:t>"Đây là câu chuyện phiếm hay là một giao dịch?"</w:t>
+      </w:r>
+      <w:r>
+        <w:rPr>
+          <w:sz w:val="26"/>
+          <w:szCs w:val="26"/>
+        </w:rPr>
+        <w:t>.</w:t>
+      </w:r>
+    </w:p>
+    <w:p>
+      <w:pPr>
+        <w:pStyle w:val="NormalWeb"/>
+        <w:numPr>
+          <w:ilvl w:val="0"/>
+          <w:numId w:val="14"/>
+        </w:numPr>
+        <w:spacing w:before="0" w:beforeAutospacing="0" w:after="0" w:afterAutospacing="0" w:line="360" w:lineRule="auto"/>
+        <w:ind w:left="1417" w:hanging="357"/>
+        <w:jc w:val="both"/>
+        <w:rPr>
+          <w:sz w:val="26"/>
+          <w:szCs w:val="26"/>
+        </w:rPr>
+      </w:pPr>
+      <w:r>
+        <w:rPr>
+          <w:sz w:val="26"/>
+          <w:szCs w:val="26"/>
+        </w:rPr>
+        <w:t xml:space="preserve">Nếu phát hiện ý định giao dịch, nó sẽ thực hiện </w:t>
+      </w:r>
+      <w:r>
+        <w:rPr>
+          <w:b/>
+          <w:bCs/>
+          <w:sz w:val="26"/>
+          <w:szCs w:val="26"/>
+        </w:rPr>
+        <w:t>Trích xuất thực thể (Entity Extraction)</w:t>
+      </w:r>
+      <w:r>
+        <w:rPr>
+          <w:sz w:val="26"/>
+          <w:szCs w:val="26"/>
+        </w:rPr>
+        <w:t xml:space="preserve"> để bóc tách ra con số </w:t>
+      </w:r>
+      <w:r>
+        <w:rPr>
+          <w:i/>
+          <w:iCs/>
+          <w:sz w:val="26"/>
+          <w:szCs w:val="26"/>
+        </w:rPr>
+        <w:t>50.000</w:t>
+      </w:r>
+      <w:r>
+        <w:rPr>
+          <w:sz w:val="26"/>
+          <w:szCs w:val="26"/>
+        </w:rPr>
+        <w:t xml:space="preserve"> và danh mục </w:t>
+      </w:r>
+      <w:r>
+        <w:rPr>
+          <w:i/>
+          <w:iCs/>
+          <w:sz w:val="26"/>
+          <w:szCs w:val="26"/>
+        </w:rPr>
+        <w:t>Ăn uống</w:t>
+      </w:r>
+      <w:r>
+        <w:rPr>
+          <w:sz w:val="26"/>
+          <w:szCs w:val="26"/>
+        </w:rPr>
+        <w:t>, sau đó trả về dưới dạng JSON chuẩn hóa.</w:t>
+      </w:r>
+    </w:p>
+    <w:p>
+      <w:pPr>
+        <w:pStyle w:val="NormalWeb"/>
+        <w:numPr>
+          <w:ilvl w:val="0"/>
+          <w:numId w:val="13"/>
+        </w:numPr>
+        <w:spacing w:before="0" w:beforeAutospacing="0" w:after="0" w:afterAutospacing="0" w:line="360" w:lineRule="auto"/>
+        <w:jc w:val="both"/>
+        <w:rPr>
+          <w:sz w:val="26"/>
+          <w:szCs w:val="26"/>
+        </w:rPr>
+      </w:pPr>
+      <w:r>
+        <w:rPr>
+          <w:b/>
+          <w:bCs/>
+          <w:sz w:val="26"/>
+          <w:szCs w:val="26"/>
+          <w:lang w:val="en-US"/>
+        </w:rPr>
+        <w:t>Luồng kiểm soát (Cột ở giữa):</w:t>
+      </w:r>
+      <w:r>
+        <w:rPr>
+          <w:sz w:val="26"/>
+          <w:szCs w:val="26"/>
+          <w:lang w:val="en-US"/>
+        </w:rPr>
+        <w:t xml:space="preserve"> Đây là điểm em muốn nhấn mạnh về sự </w:t>
+      </w:r>
+      <w:r>
+        <w:rPr>
+          <w:b/>
+          <w:bCs/>
+          <w:sz w:val="26"/>
+          <w:szCs w:val="26"/>
+          <w:lang w:val="en-US"/>
+        </w:rPr>
+        <w:t>an toàn dữ liệu</w:t>
+      </w:r>
+      <w:r>
+        <w:rPr>
+          <w:sz w:val="26"/>
+          <w:szCs w:val="26"/>
+          <w:lang w:val="en-US"/>
+        </w:rPr>
+        <w:t>.</w:t>
+      </w:r>
+    </w:p>
+    <w:p>
+      <w:pPr>
+        <w:pStyle w:val="NormalWeb"/>
+        <w:numPr>
+          <w:ilvl w:val="0"/>
+          <w:numId w:val="14"/>
+        </w:numPr>
+        <w:spacing w:before="0" w:beforeAutospacing="0" w:after="0" w:afterAutospacing="0" w:line="360" w:lineRule="auto"/>
+        <w:ind w:left="1417" w:hanging="357"/>
+        <w:jc w:val="both"/>
+        <w:rPr>
+          <w:sz w:val="26"/>
+          <w:szCs w:val="26"/>
+        </w:rPr>
+      </w:pPr>
+      <w:r>
+        <w:rPr>
+          <w:sz w:val="26"/>
+          <w:szCs w:val="26"/>
+        </w:rPr>
+        <w:t>Dù AI rất thông minh, em vẫn giữ quan điểm 'Không tin tưởng tuyệt đối'.</w:t>
+      </w:r>
+    </w:p>
+    <w:p>
+      <w:pPr>
+        <w:pStyle w:val="NormalWeb"/>
+        <w:numPr>
+          <w:ilvl w:val="0"/>
+          <w:numId w:val="14"/>
+        </w:numPr>
+        <w:spacing w:before="0" w:beforeAutospacing="0" w:after="0" w:afterAutospacing="0" w:line="360" w:lineRule="auto"/>
+        <w:ind w:left="1417" w:hanging="357"/>
+        <w:jc w:val="both"/>
+        <w:rPr>
+          <w:sz w:val="26"/>
+          <w:szCs w:val="26"/>
+        </w:rPr>
+      </w:pPr>
+      <w:r>
+        <w:rPr>
+          <w:sz w:val="26"/>
+          <w:szCs w:val="26"/>
+        </w:rPr>
+        <w:t>Do đó, em đã xây dựng một lớp Validation (Kiểm tra hợp lệ) ngay tại Backend. Hệ thống sẽ kiểm tra kỹ định dạng JSON trả về. Chỉ khi dữ liệu đầy đủ và chính xác, hệ thống mới chấp nhận tạo giao dịch và lưu xuống Cơ sở dữ liệu.</w:t>
+      </w:r>
+    </w:p>
+    <w:p>
+      <w:pPr>
+        <w:pStyle w:val="NormalWeb"/>
+        <w:numPr>
+          <w:ilvl w:val="0"/>
+          <w:numId w:val="14"/>
+        </w:numPr>
+        <w:spacing w:before="0" w:beforeAutospacing="0" w:after="0" w:afterAutospacing="0" w:line="360" w:lineRule="auto"/>
+        <w:ind w:left="1417" w:hanging="357"/>
+        <w:jc w:val="both"/>
+        <w:rPr>
+          <w:sz w:val="26"/>
+          <w:szCs w:val="26"/>
+        </w:rPr>
+      </w:pPr>
+      <w:r>
+        <w:rPr>
+          <w:sz w:val="26"/>
+          <w:szCs w:val="26"/>
+        </w:rPr>
+        <w:t>Ngược lại, nếu dữ liệu thiếu hoặc sai, hệ thống sẽ yêu cầu người dùng làm rõ lại.</w:t>
+      </w:r>
+    </w:p>
+    <w:p>
+      <w:pPr>
+        <w:spacing w:after="0" w:line="360" w:lineRule="auto"/>
+        <w:jc w:val="both"/>
+        <w:rPr>
+          <w:rFonts w:ascii="Times New Roman" w:hAnsi="Times New Roman" w:cs="Times New Roman"/>
+          <w:sz w:val="26"/>
+          <w:szCs w:val="26"/>
+        </w:rPr>
+      </w:pPr>
+    </w:p>
+    <w:p>
+      <w:pPr>
+        <w:spacing w:after="0" w:line="360" w:lineRule="auto"/>
+        <w:jc w:val="both"/>
+        <w:rPr>
+          <w:rFonts w:ascii="Times New Roman" w:hAnsi="Times New Roman" w:cs="Times New Roman"/>
+          <w:sz w:val="26"/>
+          <w:szCs w:val="26"/>
+        </w:rPr>
+      </w:pPr>
+    </w:p>
+    <w:p>
+      <w:pPr>
+        <w:spacing w:after="0" w:line="360" w:lineRule="auto"/>
+        <w:jc w:val="both"/>
+        <w:rPr>
+          <w:rFonts w:ascii="Times New Roman" w:hAnsi="Times New Roman" w:cs="Times New Roman"/>
+          <w:b/>
+          <w:bCs/>
+          <w:sz w:val="26"/>
+          <w:szCs w:val="26"/>
+        </w:rPr>
+      </w:pPr>
+      <w:r>
+        <w:rPr>
+          <w:rFonts w:ascii="Times New Roman" w:hAnsi="Times New Roman" w:cs="Times New Roman"/>
+          <w:b/>
+          <w:bCs/>
+          <w:sz w:val="26"/>
+          <w:szCs w:val="26"/>
+        </w:rPr>
+        <w:t>Slide 8:</w:t>
+      </w:r>
+    </w:p>
+    <w:p>
+      <w:pPr>
+        <w:spacing w:after="0" w:line="360" w:lineRule="auto"/>
+        <w:jc w:val="both"/>
+        <w:rPr>
+          <w:rFonts w:ascii="Times New Roman" w:hAnsi="Times New Roman" w:cs="Times New Roman"/>
+          <w:sz w:val="26"/>
+          <w:szCs w:val="26"/>
+          <w:lang w:val="vi-VN"/>
+        </w:rPr>
+      </w:pPr>
+      <w:r>
+        <w:rPr>
+          <w:rFonts w:ascii="Times New Roman" w:hAnsi="Times New Roman" w:cs="Times New Roman"/>
+          <w:b/>
+          <w:bCs/>
+          <w:sz w:val="26"/>
+          <w:szCs w:val="26"/>
+        </w:rPr>
+        <w:tab/>
+      </w:r>
+      <w:r>
+        <w:rPr>
+          <w:rFonts w:ascii="Times New Roman" w:hAnsi="Times New Roman" w:cs="Times New Roman"/>
+          <w:sz w:val="26"/>
+          <w:szCs w:val="26"/>
+        </w:rPr>
+        <w:t>Mọi</w:t>
+      </w:r>
+      <w:r>
+        <w:rPr>
+          <w:rFonts w:ascii="Times New Roman" w:hAnsi="Times New Roman" w:cs="Times New Roman"/>
+          <w:sz w:val="26"/>
+          <w:szCs w:val="26"/>
+          <w:lang w:val="vi-VN"/>
+        </w:rPr>
+        <w:t xml:space="preserve"> luồng xử lý nghiệp vụ hay AI thông minh ở trên đều cần một nền tảng lưu trữ vững chắc. Trên màn hình là Sơ đồ </w:t>
+      </w:r>
+      <w:r>
+        <w:rPr>
+          <w:rFonts w:ascii="Times New Roman" w:hAnsi="Times New Roman" w:cs="Times New Roman"/>
+          <w:sz w:val="26"/>
+          <w:szCs w:val="26"/>
+        </w:rPr>
+        <w:t>Cơ sở dữ liệu</w:t>
+      </w:r>
+      <w:r>
+        <w:rPr>
+          <w:rFonts w:ascii="Times New Roman" w:hAnsi="Times New Roman" w:cs="Times New Roman"/>
+          <w:sz w:val="26"/>
+          <w:szCs w:val="26"/>
+          <w:lang w:val="vi-VN"/>
+        </w:rPr>
+        <w:t xml:space="preserve"> mà em đã thiết kế cho hệ thống.</w:t>
+      </w:r>
+    </w:p>
+    <w:p>
+      <w:pPr>
+        <w:spacing w:after="0" w:line="360" w:lineRule="auto"/>
+        <w:jc w:val="both"/>
+        <w:rPr>
+          <w:rFonts w:ascii="Times New Roman" w:hAnsi="Times New Roman" w:cs="Times New Roman"/>
+          <w:sz w:val="26"/>
+          <w:szCs w:val="26"/>
+          <w:lang w:val="vi-VN"/>
+        </w:rPr>
+      </w:pPr>
+      <w:r>
+        <w:rPr>
+          <w:rFonts w:ascii="Times New Roman" w:hAnsi="Times New Roman" w:cs="Times New Roman"/>
+          <w:sz w:val="26"/>
+          <w:szCs w:val="26"/>
+          <w:lang w:val="vi-VN"/>
+        </w:rPr>
+        <w:t>Thay vì xây dựng một cấu trúc quá cồng kềnh, em tập trung vào sự tinh gọn và tính toàn vẹn dữ liệu (Data Integrity) với 3 cụm chính xoay quanh bảng trung tâm là Users:</w:t>
+      </w:r>
+    </w:p>
+    <w:p>
+      <w:pPr>
+        <w:numPr>
+          <w:ilvl w:val="0"/>
+          <w:numId w:val="17"/>
+        </w:numPr>
+        <w:spacing w:after="0" w:line="360" w:lineRule="auto"/>
+        <w:jc w:val="both"/>
+        <w:rPr>
+          <w:rFonts w:ascii="Times New Roman" w:hAnsi="Times New Roman" w:cs="Times New Roman"/>
+          <w:sz w:val="26"/>
+          <w:szCs w:val="26"/>
+          <w:lang w:val="vi-VN"/>
+        </w:rPr>
+      </w:pPr>
+      <w:r>
+        <w:rPr>
+          <w:rFonts w:ascii="Times New Roman" w:hAnsi="Times New Roman" w:cs="Times New Roman"/>
+          <w:sz w:val="26"/>
+          <w:szCs w:val="26"/>
+          <w:lang w:val="vi-VN"/>
+        </w:rPr>
+        <w:t>Thứ nhất là Cụm Quản lý Danh tính: Bao gồm bảng Users và System Settings. Đây là nơi lưu trữ thông tin định danh và các cấu hình bảo mật quan trọng như mã khóa 2FA hay trạng thái tài khoản.</w:t>
+      </w:r>
+    </w:p>
+    <w:p>
+      <w:pPr>
+        <w:numPr>
+          <w:ilvl w:val="0"/>
+          <w:numId w:val="17"/>
+        </w:numPr>
+        <w:spacing w:after="0" w:line="360" w:lineRule="auto"/>
+        <w:jc w:val="both"/>
+        <w:rPr>
+          <w:rFonts w:ascii="Times New Roman" w:hAnsi="Times New Roman" w:cs="Times New Roman"/>
+          <w:sz w:val="26"/>
+          <w:szCs w:val="26"/>
+          <w:lang w:val="vi-VN"/>
+        </w:rPr>
+      </w:pPr>
+      <w:r>
+        <w:rPr>
+          <w:rFonts w:ascii="Times New Roman" w:hAnsi="Times New Roman" w:cs="Times New Roman"/>
+          <w:sz w:val="26"/>
+          <w:szCs w:val="26"/>
+          <w:lang w:val="vi-VN"/>
+        </w:rPr>
+        <w:t>Thứ hai là Cụm Nghiệp vụ Tài chính: Bao gồm các bảng Incomes, Expenses và Categories.</w:t>
+      </w:r>
+    </w:p>
+    <w:p>
+      <w:pPr>
+        <w:numPr>
+          <w:ilvl w:val="1"/>
+          <w:numId w:val="17"/>
+        </w:numPr>
+        <w:spacing w:after="0" w:line="360" w:lineRule="auto"/>
+        <w:jc w:val="both"/>
+        <w:rPr>
+          <w:rFonts w:ascii="Times New Roman" w:hAnsi="Times New Roman" w:cs="Times New Roman"/>
+          <w:sz w:val="26"/>
+          <w:szCs w:val="26"/>
+          <w:lang w:val="vi-VN"/>
+        </w:rPr>
+      </w:pPr>
+      <w:r>
+        <w:rPr>
+          <w:rFonts w:ascii="Times New Roman" w:hAnsi="Times New Roman" w:cs="Times New Roman"/>
+          <w:sz w:val="26"/>
+          <w:szCs w:val="26"/>
+          <w:lang w:val="vi-VN"/>
+        </w:rPr>
+        <w:lastRenderedPageBreak/>
+        <w:t>Tại đây, em thiết kế các mối quan hệ ràng buộc chặt chẽ qua Khóa ngoại (Foreign Key).</w:t>
+      </w:r>
+    </w:p>
+    <w:p>
+      <w:pPr>
+        <w:numPr>
+          <w:ilvl w:val="1"/>
+          <w:numId w:val="17"/>
+        </w:numPr>
+        <w:spacing w:after="0" w:line="360" w:lineRule="auto"/>
+        <w:jc w:val="both"/>
+        <w:rPr>
+          <w:rFonts w:ascii="Times New Roman" w:hAnsi="Times New Roman" w:cs="Times New Roman"/>
+          <w:sz w:val="26"/>
+          <w:szCs w:val="26"/>
+          <w:lang w:val="vi-VN"/>
+        </w:rPr>
+      </w:pPr>
+      <w:r>
+        <w:rPr>
+          <w:rFonts w:ascii="Times New Roman" w:hAnsi="Times New Roman" w:cs="Times New Roman"/>
+          <w:sz w:val="26"/>
+          <w:szCs w:val="26"/>
+          <w:lang w:val="vi-VN"/>
+        </w:rPr>
+        <w:t xml:space="preserve">Mục tiêu là đảm bảo dữ liệu tài chính luôn nhất quán: </w:t>
+      </w:r>
+      <w:r>
+        <w:rPr>
+          <w:rFonts w:ascii="Times New Roman" w:hAnsi="Times New Roman" w:cs="Times New Roman"/>
+          <w:i/>
+          <w:iCs/>
+          <w:sz w:val="26"/>
+          <w:szCs w:val="26"/>
+          <w:lang w:val="vi-VN"/>
+        </w:rPr>
+        <w:t>Một giao dịch chi tiêu bắt buộc phải thuộc về một người dùng và một danh mục cụ thể</w:t>
+      </w:r>
+      <w:r>
+        <w:rPr>
+          <w:rFonts w:ascii="Times New Roman" w:hAnsi="Times New Roman" w:cs="Times New Roman"/>
+          <w:sz w:val="26"/>
+          <w:szCs w:val="26"/>
+          <w:lang w:val="vi-VN"/>
+        </w:rPr>
+        <w:t>, tuyệt đối không để xảy ra tình trạng dữ liệu 'rác' hay mất mát thông tin tiền tệ.</w:t>
+      </w:r>
+    </w:p>
+    <w:p>
+      <w:pPr>
+        <w:numPr>
+          <w:ilvl w:val="0"/>
+          <w:numId w:val="17"/>
+        </w:numPr>
+        <w:spacing w:after="0" w:line="360" w:lineRule="auto"/>
+        <w:jc w:val="both"/>
+        <w:rPr>
+          <w:rFonts w:ascii="Times New Roman" w:hAnsi="Times New Roman" w:cs="Times New Roman"/>
+          <w:sz w:val="26"/>
+          <w:szCs w:val="26"/>
+          <w:lang w:val="vi-VN"/>
+        </w:rPr>
+      </w:pPr>
+      <w:r>
+        <w:rPr>
+          <w:rFonts w:ascii="Times New Roman" w:hAnsi="Times New Roman" w:cs="Times New Roman"/>
+          <w:sz w:val="26"/>
+          <w:szCs w:val="26"/>
+          <w:lang w:val="vi-VN"/>
+        </w:rPr>
+        <w:t>Cuối cùng là Cụm Giám sát: Với bảng Audit Logs dùng để ghi vết lại toàn bộ hành vi tác động vào dữ liệu, phục vụ cho việc tra soát và bảo mật hệ thống.</w:t>
+      </w:r>
+    </w:p>
+    <w:p>
+      <w:pPr>
+        <w:spacing w:after="0" w:line="360" w:lineRule="auto"/>
+        <w:jc w:val="both"/>
+        <w:rPr>
+          <w:rFonts w:ascii="Times New Roman" w:hAnsi="Times New Roman" w:cs="Times New Roman"/>
+          <w:sz w:val="26"/>
+          <w:szCs w:val="26"/>
+          <w:lang w:val="vi-VN"/>
+        </w:rPr>
+      </w:pPr>
+      <w:r>
+        <w:rPr>
+          <w:rFonts w:ascii="Times New Roman" w:hAnsi="Times New Roman" w:cs="Times New Roman"/>
+          <w:sz w:val="26"/>
+          <w:szCs w:val="26"/>
+          <w:lang w:val="vi-VN"/>
+        </w:rPr>
+        <w:t>Tóm lại, thiết kế này tuy không quá phức tạp nhưng đã đáp ứng đầy đủ các chuẩn hóa cơ sở dữ liệu cần thiết để hệ thống vận hành ổn định và chính xác ạ.</w:t>
+      </w:r>
+    </w:p>
+    <w:p>
+      <w:pPr>
+        <w:spacing w:after="0" w:line="360" w:lineRule="auto"/>
+        <w:jc w:val="both"/>
+        <w:rPr>
+          <w:rFonts w:ascii="Times New Roman" w:hAnsi="Times New Roman" w:cs="Times New Roman"/>
+          <w:b/>
+          <w:bCs/>
+          <w:sz w:val="26"/>
+          <w:szCs w:val="26"/>
+        </w:rPr>
+      </w:pPr>
+    </w:p>
+    <w:p>
+      <w:pPr>
+        <w:spacing w:after="0" w:line="360" w:lineRule="auto"/>
+        <w:jc w:val="both"/>
+        <w:rPr>
+          <w:rFonts w:ascii="Times New Roman" w:hAnsi="Times New Roman" w:cs="Times New Roman"/>
+          <w:b/>
+          <w:bCs/>
+          <w:sz w:val="26"/>
+          <w:szCs w:val="26"/>
+        </w:rPr>
+      </w:pPr>
+    </w:p>
+    <w:p>
+      <w:pPr>
+        <w:spacing w:after="0" w:line="360" w:lineRule="auto"/>
+        <w:jc w:val="both"/>
+        <w:rPr>
+          <w:rFonts w:ascii="Times New Roman" w:hAnsi="Times New Roman" w:cs="Times New Roman"/>
+          <w:b/>
+          <w:bCs/>
+          <w:sz w:val="26"/>
+          <w:szCs w:val="26"/>
+        </w:rPr>
+      </w:pPr>
+      <w:r>
+        <w:rPr>
+          <w:rFonts w:ascii="Times New Roman" w:hAnsi="Times New Roman" w:cs="Times New Roman"/>
+          <w:b/>
+          <w:bCs/>
+          <w:sz w:val="26"/>
+          <w:szCs w:val="26"/>
+        </w:rPr>
+        <w:t>Slide 9:</w:t>
+      </w:r>
+    </w:p>
+    <w:p>
+      <w:pPr>
+        <w:spacing w:after="0" w:line="360" w:lineRule="auto"/>
+        <w:jc w:val="both"/>
+        <w:rPr>
+          <w:rFonts w:ascii="Times New Roman" w:hAnsi="Times New Roman" w:cs="Times New Roman"/>
+          <w:sz w:val="26"/>
+          <w:szCs w:val="26"/>
+          <w:lang w:val="vi-VN"/>
+        </w:rPr>
+      </w:pPr>
+      <w:r>
+        <w:rPr>
+          <w:rFonts w:ascii="Times New Roman" w:hAnsi="Times New Roman" w:cs="Times New Roman"/>
+          <w:b/>
+          <w:bCs/>
+          <w:sz w:val="26"/>
+          <w:szCs w:val="26"/>
+        </w:rPr>
+        <w:tab/>
+      </w:r>
+      <w:r>
+        <w:rPr>
+          <w:rFonts w:ascii="Times New Roman" w:hAnsi="Times New Roman" w:cs="Times New Roman"/>
+          <w:sz w:val="26"/>
+          <w:szCs w:val="26"/>
+        </w:rPr>
+        <w:t>Đ</w:t>
+      </w:r>
+      <w:r>
+        <w:rPr>
+          <w:rFonts w:ascii="Times New Roman" w:hAnsi="Times New Roman" w:cs="Times New Roman"/>
+          <w:sz w:val="26"/>
+          <w:szCs w:val="26"/>
+          <w:lang w:val="vi-VN"/>
+        </w:rPr>
+        <w:t xml:space="preserve">ể chuyển hóa từ bản thiết kế sang sản phẩm thực tế, em đã sử dụng bộ công cụ phát triển phổ biến trong ngành </w:t>
+      </w:r>
+      <w:r>
+        <w:rPr>
+          <w:rFonts w:ascii="Times New Roman" w:hAnsi="Times New Roman" w:cs="Times New Roman"/>
+          <w:sz w:val="26"/>
+          <w:szCs w:val="26"/>
+        </w:rPr>
+        <w:t>Kỹ thuật</w:t>
+      </w:r>
+      <w:r>
+        <w:rPr>
+          <w:rFonts w:ascii="Times New Roman" w:hAnsi="Times New Roman" w:cs="Times New Roman"/>
+          <w:sz w:val="26"/>
+          <w:szCs w:val="26"/>
+          <w:lang w:val="vi-VN"/>
+        </w:rPr>
+        <w:t xml:space="preserve"> phần mềm hiện nay.</w:t>
+      </w:r>
+    </w:p>
+    <w:p>
+      <w:pPr>
+        <w:spacing w:after="0" w:line="360" w:lineRule="auto"/>
+        <w:jc w:val="both"/>
+        <w:rPr>
+          <w:rFonts w:ascii="Times New Roman" w:hAnsi="Times New Roman" w:cs="Times New Roman"/>
+          <w:sz w:val="26"/>
+          <w:szCs w:val="26"/>
+          <w:lang w:val="vi-VN"/>
+        </w:rPr>
+      </w:pPr>
+      <w:r>
+        <w:rPr>
+          <w:rFonts w:ascii="Times New Roman" w:hAnsi="Times New Roman" w:cs="Times New Roman"/>
+          <w:sz w:val="26"/>
+          <w:szCs w:val="26"/>
+        </w:rPr>
+        <w:t>Q</w:t>
+      </w:r>
+      <w:r>
+        <w:rPr>
+          <w:rFonts w:ascii="Times New Roman" w:hAnsi="Times New Roman" w:cs="Times New Roman"/>
+          <w:sz w:val="26"/>
+          <w:szCs w:val="26"/>
+          <w:lang w:val="vi-VN"/>
+        </w:rPr>
+        <w:t>uá trình thực nghiệm qua 2 khía cạnh:</w:t>
+      </w:r>
+    </w:p>
+    <w:p>
+      <w:pPr>
+        <w:spacing w:after="0" w:line="360" w:lineRule="auto"/>
+        <w:jc w:val="both"/>
+        <w:rPr>
+          <w:rFonts w:ascii="Times New Roman" w:hAnsi="Times New Roman" w:cs="Times New Roman"/>
+          <w:sz w:val="26"/>
+          <w:szCs w:val="26"/>
+          <w:lang w:val="vi-VN"/>
+        </w:rPr>
+      </w:pPr>
+      <w:r>
+        <w:rPr>
+          <w:rFonts w:ascii="Times New Roman" w:hAnsi="Times New Roman" w:cs="Times New Roman"/>
+          <w:sz w:val="26"/>
+          <w:szCs w:val="26"/>
+          <w:lang w:val="vi-VN"/>
+        </w:rPr>
+        <w:t>1. Về Môi trường Phát triển (Development):</w:t>
+      </w:r>
+    </w:p>
+    <w:p>
+      <w:pPr>
+        <w:numPr>
+          <w:ilvl w:val="0"/>
+          <w:numId w:val="18"/>
+        </w:numPr>
+        <w:spacing w:after="0" w:line="360" w:lineRule="auto"/>
+        <w:jc w:val="both"/>
+        <w:rPr>
+          <w:rFonts w:ascii="Times New Roman" w:hAnsi="Times New Roman" w:cs="Times New Roman"/>
+          <w:sz w:val="26"/>
+          <w:szCs w:val="26"/>
+          <w:lang w:val="vi-VN"/>
+        </w:rPr>
+      </w:pPr>
+      <w:r>
+        <w:rPr>
+          <w:rFonts w:ascii="Times New Roman" w:hAnsi="Times New Roman" w:cs="Times New Roman"/>
+          <w:sz w:val="26"/>
+          <w:szCs w:val="26"/>
+          <w:lang w:val="vi-VN"/>
+        </w:rPr>
+        <w:t>Em sử dụng Visual Studio Code làm môi trường lập trình chính, kết hợp với Git &amp; GitHub để quản lý phiên bản mã nguồn. Điều này giúp em kiểm soát tốt lịch sử thay đổi của dự án.</w:t>
+      </w:r>
+    </w:p>
+    <w:p>
+      <w:pPr>
+        <w:numPr>
+          <w:ilvl w:val="0"/>
+          <w:numId w:val="18"/>
+        </w:numPr>
+        <w:spacing w:after="0" w:line="360" w:lineRule="auto"/>
+        <w:jc w:val="both"/>
+        <w:rPr>
+          <w:rFonts w:ascii="Times New Roman" w:hAnsi="Times New Roman" w:cs="Times New Roman"/>
+          <w:sz w:val="26"/>
+          <w:szCs w:val="26"/>
+          <w:lang w:val="vi-VN"/>
+        </w:rPr>
+      </w:pPr>
+      <w:r>
+        <w:rPr>
+          <w:rFonts w:ascii="Times New Roman" w:hAnsi="Times New Roman" w:cs="Times New Roman"/>
+          <w:sz w:val="26"/>
+          <w:szCs w:val="26"/>
+          <w:lang w:val="vi-VN"/>
+        </w:rPr>
+        <w:t>Để kiểm thử các API Backend, em sử dụng công cụ Postman. Công cụ này giúp em đảm bảo từng dữ liệu trả về từ AI hay Database đều chính xác trước khi đưa lên giao diện.</w:t>
+      </w:r>
+    </w:p>
+    <w:p>
+      <w:pPr>
+        <w:numPr>
+          <w:ilvl w:val="0"/>
+          <w:numId w:val="18"/>
+        </w:numPr>
+        <w:spacing w:after="0" w:line="360" w:lineRule="auto"/>
+        <w:jc w:val="both"/>
+        <w:rPr>
+          <w:rFonts w:ascii="Times New Roman" w:hAnsi="Times New Roman" w:cs="Times New Roman"/>
+          <w:sz w:val="26"/>
+          <w:szCs w:val="26"/>
+          <w:lang w:val="vi-VN"/>
+        </w:rPr>
+      </w:pPr>
+      <w:r>
+        <w:rPr>
+          <w:rFonts w:ascii="Times New Roman" w:hAnsi="Times New Roman" w:cs="Times New Roman"/>
+          <w:sz w:val="26"/>
+          <w:szCs w:val="26"/>
+          <w:lang w:val="vi-VN"/>
+        </w:rPr>
+        <w:t>Về quản trị dữ liệu, em sử dụng pgAdmin (hoặc DBeaver) để theo dõi trực quan các bảng trong PostgreSQL.</w:t>
+      </w:r>
+    </w:p>
+    <w:p>
+      <w:pPr>
+        <w:spacing w:after="0" w:line="360" w:lineRule="auto"/>
+        <w:jc w:val="both"/>
+        <w:rPr>
+          <w:rFonts w:ascii="Times New Roman" w:hAnsi="Times New Roman" w:cs="Times New Roman"/>
+          <w:sz w:val="26"/>
+          <w:szCs w:val="26"/>
+          <w:lang w:val="vi-VN"/>
+        </w:rPr>
+      </w:pPr>
+      <w:r>
+        <w:rPr>
+          <w:rFonts w:ascii="Times New Roman" w:hAnsi="Times New Roman" w:cs="Times New Roman"/>
+          <w:sz w:val="26"/>
+          <w:szCs w:val="26"/>
+          <w:lang w:val="vi-VN"/>
+        </w:rPr>
+        <w:t>2. Về Môi trường Kiểm thử (Testing):</w:t>
+      </w:r>
+    </w:p>
+    <w:p>
+      <w:pPr>
+        <w:numPr>
+          <w:ilvl w:val="0"/>
+          <w:numId w:val="19"/>
+        </w:numPr>
+        <w:spacing w:after="0" w:line="360" w:lineRule="auto"/>
+        <w:jc w:val="both"/>
+        <w:rPr>
+          <w:rFonts w:ascii="Times New Roman" w:hAnsi="Times New Roman" w:cs="Times New Roman"/>
+          <w:sz w:val="26"/>
+          <w:szCs w:val="26"/>
+          <w:lang w:val="vi-VN"/>
+        </w:rPr>
+      </w:pPr>
+      <w:r>
+        <w:rPr>
+          <w:rFonts w:ascii="Times New Roman" w:hAnsi="Times New Roman" w:cs="Times New Roman"/>
+          <w:sz w:val="26"/>
+          <w:szCs w:val="26"/>
+          <w:lang w:val="vi-VN"/>
+        </w:rPr>
+        <w:t>Em đã tiến hành kiểm thử trên đa nền tảng.</w:t>
+      </w:r>
+    </w:p>
+    <w:p>
+      <w:pPr>
+        <w:numPr>
+          <w:ilvl w:val="0"/>
+          <w:numId w:val="19"/>
+        </w:numPr>
+        <w:spacing w:after="0" w:line="360" w:lineRule="auto"/>
+        <w:jc w:val="both"/>
+        <w:rPr>
+          <w:rFonts w:ascii="Times New Roman" w:hAnsi="Times New Roman" w:cs="Times New Roman"/>
+          <w:sz w:val="26"/>
+          <w:szCs w:val="26"/>
+          <w:lang w:val="vi-VN"/>
+        </w:rPr>
+      </w:pPr>
+      <w:r>
+        <w:rPr>
+          <w:rFonts w:ascii="Times New Roman" w:hAnsi="Times New Roman" w:cs="Times New Roman"/>
+          <w:sz w:val="26"/>
+          <w:szCs w:val="26"/>
+          <w:lang w:val="vi-VN"/>
+        </w:rPr>
+        <w:t>Trên trình duyệt máy tính (Google Chrome), em tập trung test tính năng bảo mật Single Device (đăng nhập 1 thiết bị).</w:t>
+      </w:r>
+    </w:p>
+    <w:p>
+      <w:pPr>
+        <w:numPr>
+          <w:ilvl w:val="0"/>
+          <w:numId w:val="19"/>
+        </w:numPr>
+        <w:spacing w:after="0" w:line="360" w:lineRule="auto"/>
+        <w:jc w:val="both"/>
+        <w:rPr>
+          <w:rFonts w:ascii="Times New Roman" w:hAnsi="Times New Roman" w:cs="Times New Roman"/>
+          <w:b/>
+          <w:bCs/>
+          <w:sz w:val="26"/>
+          <w:szCs w:val="26"/>
+          <w:lang w:val="vi-VN"/>
+        </w:rPr>
+      </w:pPr>
+      <w:r>
+        <w:rPr>
+          <w:rFonts w:ascii="Times New Roman" w:hAnsi="Times New Roman" w:cs="Times New Roman"/>
+          <w:sz w:val="26"/>
+          <w:szCs w:val="26"/>
+          <w:lang w:val="vi-VN"/>
+        </w:rPr>
+        <w:lastRenderedPageBreak/>
+        <w:t>Đồng thời, em cũng kiểm thử trên thiết bị di động (Android/iOS) để đảm bảo giao diện Responsive hiển thị tốt</w:t>
+      </w:r>
+      <w:r>
+        <w:rPr>
+          <w:rFonts w:ascii="Times New Roman" w:hAnsi="Times New Roman" w:cs="Times New Roman"/>
+          <w:b/>
+          <w:bCs/>
+          <w:sz w:val="26"/>
+          <w:szCs w:val="26"/>
+          <w:lang w:val="vi-VN"/>
+        </w:rPr>
+        <w:t xml:space="preserve"> trên màn hình nhỏ, mang lại trải nghiệm thuận tiện cho người dùng.</w:t>
+      </w:r>
+    </w:p>
+    <w:p>
+      <w:pPr>
+        <w:spacing w:after="0" w:line="360" w:lineRule="auto"/>
+        <w:jc w:val="both"/>
+        <w:rPr>
+          <w:rFonts w:ascii="Times New Roman" w:hAnsi="Times New Roman" w:cs="Times New Roman"/>
+          <w:b/>
+          <w:bCs/>
+          <w:sz w:val="26"/>
+          <w:szCs w:val="26"/>
+        </w:rPr>
+      </w:pPr>
+    </w:p>
+    <w:p>
+      <w:pPr>
+        <w:spacing w:after="0" w:line="360" w:lineRule="auto"/>
+        <w:jc w:val="both"/>
+        <w:rPr>
+          <w:rFonts w:ascii="Times New Roman" w:hAnsi="Times New Roman" w:cs="Times New Roman"/>
+          <w:b/>
+          <w:bCs/>
+          <w:sz w:val="26"/>
+          <w:szCs w:val="26"/>
+        </w:rPr>
+      </w:pPr>
+      <w:r>
+        <w:rPr>
+          <w:rFonts w:ascii="Times New Roman" w:hAnsi="Times New Roman" w:cs="Times New Roman"/>
+          <w:b/>
+          <w:bCs/>
+          <w:sz w:val="26"/>
+          <w:szCs w:val="26"/>
+        </w:rPr>
+        <w:t xml:space="preserve">Slide 10: </w:t>
+      </w:r>
+    </w:p>
+    <w:p>
+      <w:pPr>
+        <w:spacing w:after="0" w:line="360" w:lineRule="auto"/>
+        <w:jc w:val="both"/>
+        <w:rPr>
+          <w:rFonts w:ascii="Times New Roman" w:hAnsi="Times New Roman" w:cs="Times New Roman"/>
+          <w:sz w:val="26"/>
+          <w:szCs w:val="26"/>
+          <w:lang w:val="vi-VN"/>
+        </w:rPr>
+      </w:pPr>
+      <w:r>
+        <w:rPr>
+          <w:rFonts w:ascii="Times New Roman" w:hAnsi="Times New Roman" w:cs="Times New Roman"/>
+          <w:b/>
+          <w:bCs/>
+          <w:sz w:val="26"/>
+          <w:szCs w:val="26"/>
+        </w:rPr>
+        <w:tab/>
+      </w:r>
+      <w:r>
+        <w:rPr>
+          <w:rFonts w:ascii="Times New Roman" w:hAnsi="Times New Roman" w:cs="Times New Roman"/>
+          <w:sz w:val="26"/>
+          <w:szCs w:val="26"/>
+        </w:rPr>
+        <w:t>S</w:t>
+      </w:r>
+      <w:r>
+        <w:rPr>
+          <w:rFonts w:ascii="Times New Roman" w:hAnsi="Times New Roman" w:cs="Times New Roman"/>
+          <w:sz w:val="26"/>
+          <w:szCs w:val="26"/>
+          <w:lang w:val="vi-VN"/>
+        </w:rPr>
+        <w:t>au quá trình phát triển, đây là kết quả thực tế mà hệ thống đã đạt được.</w:t>
+      </w:r>
+    </w:p>
+    <w:p>
+      <w:pPr>
+        <w:spacing w:after="0" w:line="360" w:lineRule="auto"/>
+        <w:jc w:val="both"/>
+        <w:rPr>
+          <w:rFonts w:ascii="Times New Roman" w:hAnsi="Times New Roman" w:cs="Times New Roman"/>
+          <w:sz w:val="26"/>
+          <w:szCs w:val="26"/>
+          <w:lang w:val="vi-VN"/>
+        </w:rPr>
+      </w:pPr>
+      <w:r>
+        <w:rPr>
+          <w:rFonts w:ascii="Times New Roman" w:hAnsi="Times New Roman" w:cs="Times New Roman"/>
+          <w:sz w:val="26"/>
+          <w:szCs w:val="26"/>
+          <w:lang w:val="vi-VN"/>
+        </w:rPr>
+        <w:t>Trên màn hình là giao diện Dashboard trung tâm, nơi người dùng có cái nhìn tổng quan về sức khỏe tài chính của mình. Em đã cố gắng hoàn thiện các điểm sau:</w:t>
+      </w:r>
+    </w:p>
+    <w:p>
+      <w:pPr>
+        <w:numPr>
+          <w:ilvl w:val="0"/>
+          <w:numId w:val="20"/>
+        </w:numPr>
+        <w:spacing w:after="0" w:line="360" w:lineRule="auto"/>
+        <w:jc w:val="both"/>
+        <w:rPr>
+          <w:rFonts w:ascii="Times New Roman" w:hAnsi="Times New Roman" w:cs="Times New Roman"/>
+          <w:sz w:val="26"/>
+          <w:szCs w:val="26"/>
+          <w:lang w:val="vi-VN"/>
+        </w:rPr>
+      </w:pPr>
+      <w:r>
+        <w:rPr>
+          <w:rFonts w:ascii="Times New Roman" w:hAnsi="Times New Roman" w:cs="Times New Roman"/>
+          <w:sz w:val="26"/>
+          <w:szCs w:val="26"/>
+          <w:lang w:val="vi-VN"/>
+        </w:rPr>
+        <w:t>Về Trực quan hóa:</w:t>
+      </w:r>
+    </w:p>
+    <w:p>
+      <w:pPr>
+        <w:numPr>
+          <w:ilvl w:val="1"/>
+          <w:numId w:val="20"/>
+        </w:numPr>
+        <w:spacing w:after="0" w:line="360" w:lineRule="auto"/>
+        <w:jc w:val="both"/>
+        <w:rPr>
+          <w:rFonts w:ascii="Times New Roman" w:hAnsi="Times New Roman" w:cs="Times New Roman"/>
+          <w:sz w:val="26"/>
+          <w:szCs w:val="26"/>
+          <w:lang w:val="vi-VN"/>
+        </w:rPr>
+      </w:pPr>
+      <w:r>
+        <w:rPr>
+          <w:rFonts w:ascii="Times New Roman" w:hAnsi="Times New Roman" w:cs="Times New Roman"/>
+          <w:sz w:val="26"/>
+          <w:szCs w:val="26"/>
+          <w:lang w:val="vi-VN"/>
+        </w:rPr>
+        <w:t>Em thiết kế các biểu đồ xu hướng và các thẻ (Card) tổng hợp Thu/Chi/Số dư rõ ràng, giúp người dùng nắm bắt thông tin ngay lập tức mà không cần thao tác nhiều.</w:t>
+      </w:r>
+    </w:p>
+    <w:p>
+      <w:pPr>
+        <w:numPr>
+          <w:ilvl w:val="0"/>
+          <w:numId w:val="20"/>
+        </w:numPr>
+        <w:spacing w:after="0" w:line="360" w:lineRule="auto"/>
+        <w:jc w:val="both"/>
+        <w:rPr>
+          <w:rFonts w:ascii="Times New Roman" w:hAnsi="Times New Roman" w:cs="Times New Roman"/>
+          <w:sz w:val="26"/>
+          <w:szCs w:val="26"/>
+          <w:lang w:val="vi-VN"/>
+        </w:rPr>
+      </w:pPr>
+      <w:r>
+        <w:rPr>
+          <w:rFonts w:ascii="Times New Roman" w:hAnsi="Times New Roman" w:cs="Times New Roman"/>
+          <w:sz w:val="26"/>
+          <w:szCs w:val="26"/>
+          <w:lang w:val="vi-VN"/>
+        </w:rPr>
+        <w:t>Về Tương tác AI:</w:t>
+      </w:r>
+    </w:p>
+    <w:p>
+      <w:pPr>
+        <w:numPr>
+          <w:ilvl w:val="1"/>
+          <w:numId w:val="20"/>
+        </w:numPr>
+        <w:spacing w:after="0" w:line="360" w:lineRule="auto"/>
+        <w:jc w:val="both"/>
+        <w:rPr>
+          <w:rFonts w:ascii="Times New Roman" w:hAnsi="Times New Roman" w:cs="Times New Roman"/>
+          <w:sz w:val="26"/>
+          <w:szCs w:val="26"/>
+          <w:lang w:val="vi-VN"/>
+        </w:rPr>
+      </w:pPr>
+      <w:r>
+        <w:rPr>
+          <w:rFonts w:ascii="Times New Roman" w:hAnsi="Times New Roman" w:cs="Times New Roman"/>
+          <w:sz w:val="26"/>
+          <w:szCs w:val="26"/>
+          <w:lang w:val="vi-VN"/>
+        </w:rPr>
+        <w:t xml:space="preserve">Thầy cô có thể thấy cửa sổ FinBot ở góc phải. Đây không chỉ là khung chat, mà là nơi người dùng có thể nhập liệu tự nhiên như </w:t>
+      </w:r>
+      <w:r>
+        <w:rPr>
+          <w:rFonts w:ascii="Times New Roman" w:hAnsi="Times New Roman" w:cs="Times New Roman"/>
+          <w:i/>
+          <w:iCs/>
+          <w:sz w:val="26"/>
+          <w:szCs w:val="26"/>
+          <w:lang w:val="vi-VN"/>
+        </w:rPr>
+        <w:t>'Tháng lương này được 12 triệu'</w:t>
+      </w:r>
+      <w:r>
+        <w:rPr>
+          <w:rFonts w:ascii="Times New Roman" w:hAnsi="Times New Roman" w:cs="Times New Roman"/>
+          <w:sz w:val="26"/>
+          <w:szCs w:val="26"/>
+          <w:lang w:val="vi-VN"/>
+        </w:rPr>
+        <w:t>. Hệ thống sẽ tự động ghi nhận mà không cần mở form nhập liệu phức tạp.</w:t>
+      </w:r>
+    </w:p>
+    <w:p>
+      <w:pPr>
+        <w:numPr>
+          <w:ilvl w:val="0"/>
+          <w:numId w:val="20"/>
+        </w:numPr>
+        <w:spacing w:after="0" w:line="360" w:lineRule="auto"/>
+        <w:jc w:val="both"/>
+        <w:rPr>
+          <w:rFonts w:ascii="Times New Roman" w:hAnsi="Times New Roman" w:cs="Times New Roman"/>
+          <w:sz w:val="26"/>
+          <w:szCs w:val="26"/>
+          <w:lang w:val="vi-VN"/>
+        </w:rPr>
+      </w:pPr>
+      <w:r>
+        <w:rPr>
+          <w:rFonts w:ascii="Times New Roman" w:hAnsi="Times New Roman" w:cs="Times New Roman"/>
+          <w:sz w:val="26"/>
+          <w:szCs w:val="26"/>
+          <w:lang w:val="vi-VN"/>
+        </w:rPr>
+        <w:t>Về Trải nghiệm người dùng (UX):</w:t>
+      </w:r>
+    </w:p>
+    <w:p>
+      <w:pPr>
+        <w:numPr>
+          <w:ilvl w:val="1"/>
+          <w:numId w:val="20"/>
+        </w:numPr>
+        <w:spacing w:after="0" w:line="360" w:lineRule="auto"/>
+        <w:jc w:val="both"/>
+        <w:rPr>
+          <w:rFonts w:ascii="Times New Roman" w:hAnsi="Times New Roman" w:cs="Times New Roman"/>
+          <w:sz w:val="26"/>
+          <w:szCs w:val="26"/>
+          <w:lang w:val="vi-VN"/>
+        </w:rPr>
+      </w:pPr>
+      <w:r>
+        <w:rPr>
+          <w:rFonts w:ascii="Times New Roman" w:hAnsi="Times New Roman" w:cs="Times New Roman"/>
+          <w:sz w:val="26"/>
+          <w:szCs w:val="26"/>
+          <w:lang w:val="vi-VN"/>
+        </w:rPr>
+        <w:t>Em đã tích hợp chế độ Dark Mode để bảo vệ mắt và thiết kế giao diện Responsive để hệ thống hiển thị tốt trên cả điện thoại di động, đảm bảo sự tiện lợi mọi lúc mọi nơi.</w:t>
+      </w:r>
+    </w:p>
+    <w:p>
+      <w:pPr>
+        <w:numPr>
+          <w:ilvl w:val="0"/>
+          <w:numId w:val="20"/>
+        </w:numPr>
+        <w:spacing w:after="0" w:line="360" w:lineRule="auto"/>
+        <w:jc w:val="both"/>
+        <w:rPr>
+          <w:rFonts w:ascii="Times New Roman" w:hAnsi="Times New Roman" w:cs="Times New Roman"/>
+          <w:sz w:val="26"/>
+          <w:szCs w:val="26"/>
+          <w:lang w:val="vi-VN"/>
+        </w:rPr>
+      </w:pPr>
+      <w:r>
+        <w:rPr>
+          <w:rFonts w:ascii="Times New Roman" w:hAnsi="Times New Roman" w:cs="Times New Roman"/>
+          <w:sz w:val="26"/>
+          <w:szCs w:val="26"/>
+          <w:lang w:val="vi-VN"/>
+        </w:rPr>
+        <w:t>Về Chức năng:</w:t>
+      </w:r>
+    </w:p>
+    <w:p>
+      <w:pPr>
+        <w:numPr>
+          <w:ilvl w:val="1"/>
+          <w:numId w:val="20"/>
+        </w:numPr>
+        <w:spacing w:after="0" w:line="360" w:lineRule="auto"/>
+        <w:jc w:val="both"/>
+        <w:rPr>
+          <w:rFonts w:ascii="Times New Roman" w:hAnsi="Times New Roman" w:cs="Times New Roman"/>
+          <w:sz w:val="26"/>
+          <w:szCs w:val="26"/>
+          <w:lang w:val="vi-VN"/>
+        </w:rPr>
+      </w:pPr>
+      <w:r>
+        <w:rPr>
+          <w:rFonts w:ascii="Times New Roman" w:hAnsi="Times New Roman" w:cs="Times New Roman"/>
+          <w:sz w:val="26"/>
+          <w:szCs w:val="26"/>
+          <w:lang w:val="vi-VN"/>
+        </w:rPr>
+        <w:t>Các thao tác nghiệp vụ cơ bản như Thêm, Sửa, Xóa giao dịch đều đã hoạt động ổn định và trơn tru.</w:t>
+      </w:r>
+    </w:p>
+    <w:p>
+      <w:pPr>
+        <w:spacing w:after="0" w:line="360" w:lineRule="auto"/>
         <w:jc w:val="both"/>
         <w:rPr>
           <w:rFonts w:ascii="Times New Roman" w:hAnsi="Times New Roman" w:cs="Times New Roman"/>
@@ -641,6 +3186,119 @@
     </w:lvl>
   </w:abstractNum>
   <w:abstractNum w:abstractNumId="1" w15:restartNumberingAfterBreak="0">
+    <w:nsid w:val="07033016"/>
+    <w:multiLevelType w:val="hybridMultilevel"/>
+    <w:tmpl w:val="D870BCE0"/>
+    <w:lvl w:ilvl="0" w:tplc="042A0001">
+      <w:start w:val="1"/>
+      <w:numFmt w:val="bullet"/>
+      <w:lvlText w:val=""/>
+      <w:lvlJc w:val="left"/>
+      <w:pPr>
+        <w:ind w:left="1800" w:hanging="360"/>
+      </w:pPr>
+      <w:rPr>
+        <w:rFonts w:ascii="Symbol" w:hAnsi="Symbol" w:hint="default"/>
+      </w:rPr>
+    </w:lvl>
+    <w:lvl w:ilvl="1" w:tplc="042A0003" w:tentative="1">
+      <w:start w:val="1"/>
+      <w:numFmt w:val="bullet"/>
+      <w:lvlText w:val="o"/>
+      <w:lvlJc w:val="left"/>
+      <w:pPr>
+        <w:ind w:left="2520" w:hanging="360"/>
+      </w:pPr>
+      <w:rPr>
+        <w:rFonts w:ascii="Courier New" w:hAnsi="Courier New" w:cs="Courier New" w:hint="default"/>
+      </w:rPr>
+    </w:lvl>
+    <w:lvl w:ilvl="2" w:tplc="042A0005" w:tentative="1">
+      <w:start w:val="1"/>
+      <w:numFmt w:val="bullet"/>
+      <w:lvlText w:val=""/>
+      <w:lvlJc w:val="left"/>
+      <w:pPr>
+        <w:ind w:left="3240" w:hanging="360"/>
+      </w:pPr>
+      <w:rPr>
+        <w:rFonts w:ascii="Wingdings" w:hAnsi="Wingdings" w:hint="default"/>
+      </w:rPr>
+    </w:lvl>
+    <w:lvl w:ilvl="3" w:tplc="042A0001" w:tentative="1">
+      <w:start w:val="1"/>
+      <w:numFmt w:val="bullet"/>
+      <w:lvlText w:val=""/>
+      <w:lvlJc w:val="left"/>
+      <w:pPr>
+        <w:ind w:left="3960" w:hanging="360"/>
+      </w:pPr>
+      <w:rPr>
+        <w:rFonts w:ascii="Symbol" w:hAnsi="Symbol" w:hint="default"/>
+      </w:rPr>
+    </w:lvl>
+    <w:lvl w:ilvl="4" w:tplc="042A0003" w:tentative="1">
+      <w:start w:val="1"/>
+      <w:numFmt w:val="bullet"/>
+      <w:lvlText w:val="o"/>
+      <w:lvlJc w:val="left"/>
+      <w:pPr>
+        <w:ind w:left="4680" w:hanging="360"/>
+      </w:pPr>
+      <w:rPr>
+        <w:rFonts w:ascii="Courier New" w:hAnsi="Courier New" w:cs="Courier New" w:hint="default"/>
+      </w:rPr>
+    </w:lvl>
+    <w:lvl w:ilvl="5" w:tplc="042A0005" w:tentative="1">
+      <w:start w:val="1"/>
+      <w:numFmt w:val="bullet"/>
+      <w:lvlText w:val=""/>
+      <w:lvlJc w:val="left"/>
+      <w:pPr>
+        <w:ind w:left="5400" w:hanging="360"/>
+      </w:pPr>
+      <w:rPr>
+        <w:rFonts w:ascii="Wingdings" w:hAnsi="Wingdings" w:hint="default"/>
+      </w:rPr>
+    </w:lvl>
+    <w:lvl w:ilvl="6" w:tplc="042A0001" w:tentative="1">
+      <w:start w:val="1"/>
+      <w:numFmt w:val="bullet"/>
+      <w:lvlText w:val=""/>
+      <w:lvlJc w:val="left"/>
+      <w:pPr>
+        <w:ind w:left="6120" w:hanging="360"/>
+      </w:pPr>
+      <w:rPr>
+        <w:rFonts w:ascii="Symbol" w:hAnsi="Symbol" w:hint="default"/>
+      </w:rPr>
+    </w:lvl>
+    <w:lvl w:ilvl="7" w:tplc="042A0003" w:tentative="1">
+      <w:start w:val="1"/>
+      <w:numFmt w:val="bullet"/>
+      <w:lvlText w:val="o"/>
+      <w:lvlJc w:val="left"/>
+      <w:pPr>
+        <w:ind w:left="6840" w:hanging="360"/>
+      </w:pPr>
+      <w:rPr>
+        <w:rFonts w:ascii="Courier New" w:hAnsi="Courier New" w:cs="Courier New" w:hint="default"/>
+      </w:rPr>
+    </w:lvl>
+    <w:lvl w:ilvl="8" w:tplc="042A0005" w:tentative="1">
+      <w:start w:val="1"/>
+      <w:numFmt w:val="bullet"/>
+      <w:lvlText w:val=""/>
+      <w:lvlJc w:val="left"/>
+      <w:pPr>
+        <w:ind w:left="7560" w:hanging="360"/>
+      </w:pPr>
+      <w:rPr>
+        <w:rFonts w:ascii="Wingdings" w:hAnsi="Wingdings" w:hint="default"/>
+      </w:rPr>
+    </w:lvl>
+  </w:abstractNum>
+  <w:abstractNum w:abstractNumId="2" w15:restartNumberingAfterBreak="0">
     <w:nsid w:val="0BCC3D57"/>
     <w:multiLevelType w:val="hybridMultilevel"/>
     <w:tmpl w:val="1DEE7596"/>
@@ -752,7 +3410,156 @@
       </w:rPr>
     </w:lvl>
   </w:abstractNum>
-  <w:abstractNum w:abstractNumId="2" w15:restartNumberingAfterBreak="0">
+  <w:abstractNum w:abstractNumId="3" w15:restartNumberingAfterBreak="0">
+    <w:nsid w:val="19DB1593"/>
+    <w:multiLevelType w:val="multilevel"/>
+    <w:tmpl w:val="B9DCB200"/>
+    <w:lvl w:ilvl="0">
+      <w:start w:val="1"/>
+      <w:numFmt w:val="bullet"/>
+      <w:lvlText w:val=""/>
+      <w:lvlJc w:val="left"/>
+      <w:pPr>
+        <w:tabs>
+          <w:tab w:val="num" w:pos="720"/>
+        </w:tabs>
+        <w:ind w:left="720" w:hanging="360"/>
+      </w:pPr>
+      <w:rPr>
+        <w:rFonts w:ascii="Symbol" w:hAnsi="Symbol" w:hint="default"/>
+        <w:sz w:val="20"/>
+      </w:rPr>
+    </w:lvl>
+    <w:lvl w:ilvl="1" w:tentative="1">
+      <w:start w:val="1"/>
+      <w:numFmt w:val="bullet"/>
+      <w:lvlText w:val="o"/>
+      <w:lvlJc w:val="left"/>
+      <w:pPr>
+        <w:tabs>
+          <w:tab w:val="num" w:pos="1440"/>
+        </w:tabs>
+        <w:ind w:left="1440" w:hanging="360"/>
+      </w:pPr>
+      <w:rPr>
+        <w:rFonts w:ascii="Courier New" w:hAnsi="Courier New" w:hint="default"/>
+        <w:sz w:val="20"/>
+      </w:rPr>
+    </w:lvl>
+    <w:lvl w:ilvl="2" w:tentative="1">
+      <w:start w:val="1"/>
+      <w:numFmt w:val="bullet"/>
+      <w:lvlText w:val=""/>
+      <w:lvlJc w:val="left"/>
+      <w:pPr>
+        <w:tabs>
+          <w:tab w:val="num" w:pos="2160"/>
+        </w:tabs>
+        <w:ind w:left="2160" w:hanging="360"/>
+      </w:pPr>
+      <w:rPr>
+        <w:rFonts w:ascii="Wingdings" w:hAnsi="Wingdings" w:hint="default"/>
+        <w:sz w:val="20"/>
+      </w:rPr>
+    </w:lvl>
+    <w:lvl w:ilvl="3" w:tentative="1">
+      <w:start w:val="1"/>
+      <w:numFmt w:val="bullet"/>
+      <w:lvlText w:val=""/>
+      <w:lvlJc w:val="left"/>
+      <w:pPr>
+        <w:tabs>
+          <w:tab w:val="num" w:pos="2880"/>
+        </w:tabs>
+        <w:ind w:left="2880" w:hanging="360"/>
+      </w:pPr>
+      <w:rPr>
+        <w:rFonts w:ascii="Wingdings" w:hAnsi="Wingdings" w:hint="default"/>
+        <w:sz w:val="20"/>
+      </w:rPr>
+    </w:lvl>
+    <w:lvl w:ilvl="4" w:tentative="1">
+      <w:start w:val="1"/>
+      <w:numFmt w:val="bullet"/>
+      <w:lvlText w:val=""/>
+      <w:lvlJc w:val="left"/>
+      <w:pPr>
+        <w:tabs>
+          <w:tab w:val="num" w:pos="3600"/>
+        </w:tabs>
+        <w:ind w:left="3600" w:hanging="360"/>
+      </w:pPr>
+      <w:rPr>
+        <w:rFonts w:ascii="Wingdings" w:hAnsi="Wingdings" w:hint="default"/>
+        <w:sz w:val="20"/>
+      </w:rPr>
+    </w:lvl>
+    <w:lvl w:ilvl="5" w:tentative="1">
+      <w:start w:val="1"/>
+      <w:numFmt w:val="bullet"/>
+      <w:lvlText w:val=""/>
+      <w:lvlJc w:val="left"/>
+      <w:pPr>
+        <w:tabs>
+          <w:tab w:val="num" w:pos="4320"/>
+        </w:tabs>
+        <w:ind w:left="4320" w:hanging="360"/>
+      </w:pPr>
+      <w:rPr>
+        <w:rFonts w:ascii="Wingdings" w:hAnsi="Wingdings" w:hint="default"/>
+        <w:sz w:val="20"/>
+      </w:rPr>
+    </w:lvl>
+    <w:lvl w:ilvl="6" w:tentative="1">
+      <w:start w:val="1"/>
+      <w:numFmt w:val="bullet"/>
+      <w:lvlText w:val=""/>
+      <w:lvlJc w:val="left"/>
+      <w:pPr>
+        <w:tabs>
+          <w:tab w:val="num" w:pos="5040"/>
+        </w:tabs>
+        <w:ind w:left="5040" w:hanging="360"/>
+      </w:pPr>
+      <w:rPr>
+        <w:rFonts w:ascii="Wingdings" w:hAnsi="Wingdings" w:hint="default"/>
+        <w:sz w:val="20"/>
+      </w:rPr>
+    </w:lvl>
+    <w:lvl w:ilvl="7" w:tentative="1">
+      <w:start w:val="1"/>
+      <w:numFmt w:val="bullet"/>
+      <w:lvlText w:val=""/>
+      <w:lvlJc w:val="left"/>
+      <w:pPr>
+        <w:tabs>
+          <w:tab w:val="num" w:pos="5760"/>
+        </w:tabs>
+        <w:ind w:left="5760" w:hanging="360"/>
+      </w:pPr>
+      <w:rPr>
+        <w:rFonts w:ascii="Wingdings" w:hAnsi="Wingdings" w:hint="default"/>
+        <w:sz w:val="20"/>
+      </w:rPr>
+    </w:lvl>
+    <w:lvl w:ilvl="8" w:tentative="1">
+      <w:start w:val="1"/>
+      <w:numFmt w:val="bullet"/>
+      <w:lvlText w:val=""/>
+      <w:lvlJc w:val="left"/>
+      <w:pPr>
+        <w:tabs>
+          <w:tab w:val="num" w:pos="6480"/>
+        </w:tabs>
+        <w:ind w:left="6480" w:hanging="360"/>
+      </w:pPr>
+      <w:rPr>
+        <w:rFonts w:ascii="Wingdings" w:hAnsi="Wingdings" w:hint="default"/>
+        <w:sz w:val="20"/>
+      </w:rPr>
+    </w:lvl>
+  </w:abstractNum>
+  <w:abstractNum w:abstractNumId="4" w15:restartNumberingAfterBreak="0">
     <w:nsid w:val="22943685"/>
     <w:multiLevelType w:val="hybridMultilevel"/>
     <w:tmpl w:val="75023070"/>
@@ -865,7 +3672,120 @@
       </w:pPr>
     </w:lvl>
   </w:abstractNum>
-  <w:abstractNum w:abstractNumId="3" w15:restartNumberingAfterBreak="0">
+  <w:abstractNum w:abstractNumId="5" w15:restartNumberingAfterBreak="0">
+    <w:nsid w:val="22DA361B"/>
+    <w:multiLevelType w:val="hybridMultilevel"/>
+    <w:tmpl w:val="ABBCDBC0"/>
+    <w:lvl w:ilvl="0" w:tplc="042A0001">
+      <w:start w:val="1"/>
+      <w:numFmt w:val="bullet"/>
+      <w:lvlText w:val=""/>
+      <w:lvlJc w:val="left"/>
+      <w:pPr>
+        <w:ind w:left="2160" w:hanging="360"/>
+      </w:pPr>
+      <w:rPr>
+        <w:rFonts w:ascii="Symbol" w:hAnsi="Symbol" w:hint="default"/>
+      </w:rPr>
+    </w:lvl>
+    <w:lvl w:ilvl="1" w:tplc="042A0003" w:tentative="1">
+      <w:start w:val="1"/>
+      <w:numFmt w:val="bullet"/>
+      <w:lvlText w:val="o"/>
+      <w:lvlJc w:val="left"/>
+      <w:pPr>
+        <w:ind w:left="2880" w:hanging="360"/>
+      </w:pPr>
+      <w:rPr>
+        <w:rFonts w:ascii="Courier New" w:hAnsi="Courier New" w:cs="Courier New" w:hint="default"/>
+      </w:rPr>
+    </w:lvl>
+    <w:lvl w:ilvl="2" w:tplc="042A0005" w:tentative="1">
+      <w:start w:val="1"/>
+      <w:numFmt w:val="bullet"/>
+      <w:lvlText w:val=""/>
+      <w:lvlJc w:val="left"/>
+      <w:pPr>
+        <w:ind w:left="3600" w:hanging="360"/>
+      </w:pPr>
+      <w:rPr>
+        <w:rFonts w:ascii="Wingdings" w:hAnsi="Wingdings" w:hint="default"/>
+      </w:rPr>
+    </w:lvl>
+    <w:lvl w:ilvl="3" w:tplc="042A0001" w:tentative="1">
+      <w:start w:val="1"/>
+      <w:numFmt w:val="bullet"/>
+      <w:lvlText w:val=""/>
+      <w:lvlJc w:val="left"/>
+      <w:pPr>
+        <w:ind w:left="4320" w:hanging="360"/>
+      </w:pPr>
+      <w:rPr>
+        <w:rFonts w:ascii="Symbol" w:hAnsi="Symbol" w:hint="default"/>
+      </w:rPr>
+    </w:lvl>
+    <w:lvl w:ilvl="4" w:tplc="042A0003" w:tentative="1">
+      <w:start w:val="1"/>
+      <w:numFmt w:val="bullet"/>
+      <w:lvlText w:val="o"/>
+      <w:lvlJc w:val="left"/>
+      <w:pPr>
+        <w:ind w:left="5040" w:hanging="360"/>
+      </w:pPr>
+      <w:rPr>
+        <w:rFonts w:ascii="Courier New" w:hAnsi="Courier New" w:cs="Courier New" w:hint="default"/>
+      </w:rPr>
+    </w:lvl>
+    <w:lvl w:ilvl="5" w:tplc="042A0005" w:tentative="1">
+      <w:start w:val="1"/>
+      <w:numFmt w:val="bullet"/>
+      <w:lvlText w:val=""/>
+      <w:lvlJc w:val="left"/>
+      <w:pPr>
+        <w:ind w:left="5760" w:hanging="360"/>
+      </w:pPr>
+      <w:rPr>
+        <w:rFonts w:ascii="Wingdings" w:hAnsi="Wingdings" w:hint="default"/>
+      </w:rPr>
+    </w:lvl>
+    <w:lvl w:ilvl="6" w:tplc="042A0001" w:tentative="1">
+      <w:start w:val="1"/>
+      <w:numFmt w:val="bullet"/>
+      <w:lvlText w:val=""/>
+      <w:lvlJc w:val="left"/>
+      <w:pPr>
+        <w:ind w:left="6480" w:hanging="360"/>
+      </w:pPr>
+      <w:rPr>
+        <w:rFonts w:ascii="Symbol" w:hAnsi="Symbol" w:hint="default"/>
+      </w:rPr>
+    </w:lvl>
+    <w:lvl w:ilvl="7" w:tplc="042A0003" w:tentative="1">
+      <w:start w:val="1"/>
+      <w:numFmt w:val="bullet"/>
+      <w:lvlText w:val="o"/>
+      <w:lvlJc w:val="left"/>
+      <w:pPr>
+        <w:ind w:left="7200" w:hanging="360"/>
+      </w:pPr>
+      <w:rPr>
+        <w:rFonts w:ascii="Courier New" w:hAnsi="Courier New" w:cs="Courier New" w:hint="default"/>
+      </w:rPr>
+    </w:lvl>
+    <w:lvl w:ilvl="8" w:tplc="042A0005" w:tentative="1">
+      <w:start w:val="1"/>
+      <w:numFmt w:val="bullet"/>
+      <w:lvlText w:val=""/>
+      <w:lvlJc w:val="left"/>
+      <w:pPr>
+        <w:ind w:left="7920" w:hanging="360"/>
+      </w:pPr>
+      <w:rPr>
+        <w:rFonts w:ascii="Wingdings" w:hAnsi="Wingdings" w:hint="default"/>
+      </w:rPr>
+    </w:lvl>
+  </w:abstractNum>
+  <w:abstractNum w:abstractNumId="6" w15:restartNumberingAfterBreak="0">
     <w:nsid w:val="26C80E72"/>
     <w:multiLevelType w:val="hybridMultilevel"/>
     <w:tmpl w:val="7CFA1FC4"/>
@@ -954,17 +3874,1482 @@
       </w:pPr>
     </w:lvl>
   </w:abstractNum>
+  <w:abstractNum w:abstractNumId="7" w15:restartNumberingAfterBreak="0">
+    <w:nsid w:val="27A3421F"/>
+    <w:multiLevelType w:val="hybridMultilevel"/>
+    <w:tmpl w:val="B69CF1A0"/>
+    <w:lvl w:ilvl="0" w:tplc="042A0001">
+      <w:start w:val="1"/>
+      <w:numFmt w:val="bullet"/>
+      <w:lvlText w:val=""/>
+      <w:lvlJc w:val="left"/>
+      <w:pPr>
+        <w:ind w:left="1440" w:hanging="360"/>
+      </w:pPr>
+      <w:rPr>
+        <w:rFonts w:ascii="Symbol" w:hAnsi="Symbol" w:hint="default"/>
+      </w:rPr>
+    </w:lvl>
+    <w:lvl w:ilvl="1" w:tplc="042A0003" w:tentative="1">
+      <w:start w:val="1"/>
+      <w:numFmt w:val="bullet"/>
+      <w:lvlText w:val="o"/>
+      <w:lvlJc w:val="left"/>
+      <w:pPr>
+        <w:ind w:left="2160" w:hanging="360"/>
+      </w:pPr>
+      <w:rPr>
+        <w:rFonts w:ascii="Courier New" w:hAnsi="Courier New" w:cs="Courier New" w:hint="default"/>
+      </w:rPr>
+    </w:lvl>
+    <w:lvl w:ilvl="2" w:tplc="042A0005" w:tentative="1">
+      <w:start w:val="1"/>
+      <w:numFmt w:val="bullet"/>
+      <w:lvlText w:val=""/>
+      <w:lvlJc w:val="left"/>
+      <w:pPr>
+        <w:ind w:left="2880" w:hanging="360"/>
+      </w:pPr>
+      <w:rPr>
+        <w:rFonts w:ascii="Wingdings" w:hAnsi="Wingdings" w:hint="default"/>
+      </w:rPr>
+    </w:lvl>
+    <w:lvl w:ilvl="3" w:tplc="042A0001" w:tentative="1">
+      <w:start w:val="1"/>
+      <w:numFmt w:val="bullet"/>
+      <w:lvlText w:val=""/>
+      <w:lvlJc w:val="left"/>
+      <w:pPr>
+        <w:ind w:left="3600" w:hanging="360"/>
+      </w:pPr>
+      <w:rPr>
+        <w:rFonts w:ascii="Symbol" w:hAnsi="Symbol" w:hint="default"/>
+      </w:rPr>
+    </w:lvl>
+    <w:lvl w:ilvl="4" w:tplc="042A0003" w:tentative="1">
+      <w:start w:val="1"/>
+      <w:numFmt w:val="bullet"/>
+      <w:lvlText w:val="o"/>
+      <w:lvlJc w:val="left"/>
+      <w:pPr>
+        <w:ind w:left="4320" w:hanging="360"/>
+      </w:pPr>
+      <w:rPr>
+        <w:rFonts w:ascii="Courier New" w:hAnsi="Courier New" w:cs="Courier New" w:hint="default"/>
+      </w:rPr>
+    </w:lvl>
+    <w:lvl w:ilvl="5" w:tplc="042A0005" w:tentative="1">
+      <w:start w:val="1"/>
+      <w:numFmt w:val="bullet"/>
+      <w:lvlText w:val=""/>
+      <w:lvlJc w:val="left"/>
+      <w:pPr>
+        <w:ind w:left="5040" w:hanging="360"/>
+      </w:pPr>
+      <w:rPr>
+        <w:rFonts w:ascii="Wingdings" w:hAnsi="Wingdings" w:hint="default"/>
+      </w:rPr>
+    </w:lvl>
+    <w:lvl w:ilvl="6" w:tplc="042A0001" w:tentative="1">
+      <w:start w:val="1"/>
+      <w:numFmt w:val="bullet"/>
+      <w:lvlText w:val=""/>
+      <w:lvlJc w:val="left"/>
+      <w:pPr>
+        <w:ind w:left="5760" w:hanging="360"/>
+      </w:pPr>
+      <w:rPr>
+        <w:rFonts w:ascii="Symbol" w:hAnsi="Symbol" w:hint="default"/>
+      </w:rPr>
+    </w:lvl>
+    <w:lvl w:ilvl="7" w:tplc="042A0003" w:tentative="1">
+      <w:start w:val="1"/>
+      <w:numFmt w:val="bullet"/>
+      <w:lvlText w:val="o"/>
+      <w:lvlJc w:val="left"/>
+      <w:pPr>
+        <w:ind w:left="6480" w:hanging="360"/>
+      </w:pPr>
+      <w:rPr>
+        <w:rFonts w:ascii="Courier New" w:hAnsi="Courier New" w:cs="Courier New" w:hint="default"/>
+      </w:rPr>
+    </w:lvl>
+    <w:lvl w:ilvl="8" w:tplc="042A0005" w:tentative="1">
+      <w:start w:val="1"/>
+      <w:numFmt w:val="bullet"/>
+      <w:lvlText w:val=""/>
+      <w:lvlJc w:val="left"/>
+      <w:pPr>
+        <w:ind w:left="7200" w:hanging="360"/>
+      </w:pPr>
+      <w:rPr>
+        <w:rFonts w:ascii="Wingdings" w:hAnsi="Wingdings" w:hint="default"/>
+      </w:rPr>
+    </w:lvl>
+  </w:abstractNum>
+  <w:abstractNum w:abstractNumId="8" w15:restartNumberingAfterBreak="0">
+    <w:nsid w:val="29C054C5"/>
+    <w:multiLevelType w:val="hybridMultilevel"/>
+    <w:tmpl w:val="40D0C3CA"/>
+    <w:lvl w:ilvl="0" w:tplc="042A0001">
+      <w:start w:val="1"/>
+      <w:numFmt w:val="bullet"/>
+      <w:lvlText w:val=""/>
+      <w:lvlJc w:val="left"/>
+      <w:pPr>
+        <w:ind w:left="1440" w:hanging="360"/>
+      </w:pPr>
+      <w:rPr>
+        <w:rFonts w:ascii="Symbol" w:hAnsi="Symbol" w:hint="default"/>
+      </w:rPr>
+    </w:lvl>
+    <w:lvl w:ilvl="1" w:tplc="042A0003" w:tentative="1">
+      <w:start w:val="1"/>
+      <w:numFmt w:val="bullet"/>
+      <w:lvlText w:val="o"/>
+      <w:lvlJc w:val="left"/>
+      <w:pPr>
+        <w:ind w:left="2160" w:hanging="360"/>
+      </w:pPr>
+      <w:rPr>
+        <w:rFonts w:ascii="Courier New" w:hAnsi="Courier New" w:cs="Courier New" w:hint="default"/>
+      </w:rPr>
+    </w:lvl>
+    <w:lvl w:ilvl="2" w:tplc="042A0005" w:tentative="1">
+      <w:start w:val="1"/>
+      <w:numFmt w:val="bullet"/>
+      <w:lvlText w:val=""/>
+      <w:lvlJc w:val="left"/>
+      <w:pPr>
+        <w:ind w:left="2880" w:hanging="360"/>
+      </w:pPr>
+      <w:rPr>
+        <w:rFonts w:ascii="Wingdings" w:hAnsi="Wingdings" w:hint="default"/>
+      </w:rPr>
+    </w:lvl>
+    <w:lvl w:ilvl="3" w:tplc="042A0001" w:tentative="1">
+      <w:start w:val="1"/>
+      <w:numFmt w:val="bullet"/>
+      <w:lvlText w:val=""/>
+      <w:lvlJc w:val="left"/>
+      <w:pPr>
+        <w:ind w:left="3600" w:hanging="360"/>
+      </w:pPr>
+      <w:rPr>
+        <w:rFonts w:ascii="Symbol" w:hAnsi="Symbol" w:hint="default"/>
+      </w:rPr>
+    </w:lvl>
+    <w:lvl w:ilvl="4" w:tplc="042A0003" w:tentative="1">
+      <w:start w:val="1"/>
+      <w:numFmt w:val="bullet"/>
+      <w:lvlText w:val="o"/>
+      <w:lvlJc w:val="left"/>
+      <w:pPr>
+        <w:ind w:left="4320" w:hanging="360"/>
+      </w:pPr>
+      <w:rPr>
+        <w:rFonts w:ascii="Courier New" w:hAnsi="Courier New" w:cs="Courier New" w:hint="default"/>
+      </w:rPr>
+    </w:lvl>
+    <w:lvl w:ilvl="5" w:tplc="042A0005" w:tentative="1">
+      <w:start w:val="1"/>
+      <w:numFmt w:val="bullet"/>
+      <w:lvlText w:val=""/>
+      <w:lvlJc w:val="left"/>
+      <w:pPr>
+        <w:ind w:left="5040" w:hanging="360"/>
+      </w:pPr>
+      <w:rPr>
+        <w:rFonts w:ascii="Wingdings" w:hAnsi="Wingdings" w:hint="default"/>
+      </w:rPr>
+    </w:lvl>
+    <w:lvl w:ilvl="6" w:tplc="042A0001" w:tentative="1">
+      <w:start w:val="1"/>
+      <w:numFmt w:val="bullet"/>
+      <w:lvlText w:val=""/>
+      <w:lvlJc w:val="left"/>
+      <w:pPr>
+        <w:ind w:left="5760" w:hanging="360"/>
+      </w:pPr>
+      <w:rPr>
+        <w:rFonts w:ascii="Symbol" w:hAnsi="Symbol" w:hint="default"/>
+      </w:rPr>
+    </w:lvl>
+    <w:lvl w:ilvl="7" w:tplc="042A0003" w:tentative="1">
+      <w:start w:val="1"/>
+      <w:numFmt w:val="bullet"/>
+      <w:lvlText w:val="o"/>
+      <w:lvlJc w:val="left"/>
+      <w:pPr>
+        <w:ind w:left="6480" w:hanging="360"/>
+      </w:pPr>
+      <w:rPr>
+        <w:rFonts w:ascii="Courier New" w:hAnsi="Courier New" w:cs="Courier New" w:hint="default"/>
+      </w:rPr>
+    </w:lvl>
+    <w:lvl w:ilvl="8" w:tplc="042A0005" w:tentative="1">
+      <w:start w:val="1"/>
+      <w:numFmt w:val="bullet"/>
+      <w:lvlText w:val=""/>
+      <w:lvlJc w:val="left"/>
+      <w:pPr>
+        <w:ind w:left="7200" w:hanging="360"/>
+      </w:pPr>
+      <w:rPr>
+        <w:rFonts w:ascii="Wingdings" w:hAnsi="Wingdings" w:hint="default"/>
+      </w:rPr>
+    </w:lvl>
+  </w:abstractNum>
+  <w:abstractNum w:abstractNumId="9" w15:restartNumberingAfterBreak="0">
+    <w:nsid w:val="32465B16"/>
+    <w:multiLevelType w:val="hybridMultilevel"/>
+    <w:tmpl w:val="E4842CDA"/>
+    <w:lvl w:ilvl="0" w:tplc="042A0001">
+      <w:start w:val="1"/>
+      <w:numFmt w:val="bullet"/>
+      <w:lvlText w:val=""/>
+      <w:lvlJc w:val="left"/>
+      <w:pPr>
+        <w:ind w:left="1080" w:hanging="360"/>
+      </w:pPr>
+      <w:rPr>
+        <w:rFonts w:ascii="Symbol" w:hAnsi="Symbol" w:hint="default"/>
+      </w:rPr>
+    </w:lvl>
+    <w:lvl w:ilvl="1" w:tplc="FFFFFFFF" w:tentative="1">
+      <w:start w:val="1"/>
+      <w:numFmt w:val="lowerLetter"/>
+      <w:lvlText w:val="%2."/>
+      <w:lvlJc w:val="left"/>
+      <w:pPr>
+        <w:ind w:left="1800" w:hanging="360"/>
+      </w:pPr>
+    </w:lvl>
+    <w:lvl w:ilvl="2" w:tplc="FFFFFFFF" w:tentative="1">
+      <w:start w:val="1"/>
+      <w:numFmt w:val="lowerRoman"/>
+      <w:lvlText w:val="%3."/>
+      <w:lvlJc w:val="right"/>
+      <w:pPr>
+        <w:ind w:left="2520" w:hanging="180"/>
+      </w:pPr>
+    </w:lvl>
+    <w:lvl w:ilvl="3" w:tplc="FFFFFFFF" w:tentative="1">
+      <w:start w:val="1"/>
+      <w:numFmt w:val="decimal"/>
+      <w:lvlText w:val="%4."/>
+      <w:lvlJc w:val="left"/>
+      <w:pPr>
+        <w:ind w:left="3240" w:hanging="360"/>
+      </w:pPr>
+    </w:lvl>
+    <w:lvl w:ilvl="4" w:tplc="FFFFFFFF" w:tentative="1">
+      <w:start w:val="1"/>
+      <w:numFmt w:val="lowerLetter"/>
+      <w:lvlText w:val="%5."/>
+      <w:lvlJc w:val="left"/>
+      <w:pPr>
+        <w:ind w:left="3960" w:hanging="360"/>
+      </w:pPr>
+    </w:lvl>
+    <w:lvl w:ilvl="5" w:tplc="FFFFFFFF" w:tentative="1">
+      <w:start w:val="1"/>
+      <w:numFmt w:val="lowerRoman"/>
+      <w:lvlText w:val="%6."/>
+      <w:lvlJc w:val="right"/>
+      <w:pPr>
+        <w:ind w:left="4680" w:hanging="180"/>
+      </w:pPr>
+    </w:lvl>
+    <w:lvl w:ilvl="6" w:tplc="FFFFFFFF" w:tentative="1">
+      <w:start w:val="1"/>
+      <w:numFmt w:val="decimal"/>
+      <w:lvlText w:val="%7."/>
+      <w:lvlJc w:val="left"/>
+      <w:pPr>
+        <w:ind w:left="5400" w:hanging="360"/>
+      </w:pPr>
+    </w:lvl>
+    <w:lvl w:ilvl="7" w:tplc="FFFFFFFF" w:tentative="1">
+      <w:start w:val="1"/>
+      <w:numFmt w:val="lowerLetter"/>
+      <w:lvlText w:val="%8."/>
+      <w:lvlJc w:val="left"/>
+      <w:pPr>
+        <w:ind w:left="6120" w:hanging="360"/>
+      </w:pPr>
+    </w:lvl>
+    <w:lvl w:ilvl="8" w:tplc="FFFFFFFF" w:tentative="1">
+      <w:start w:val="1"/>
+      <w:numFmt w:val="lowerRoman"/>
+      <w:lvlText w:val="%9."/>
+      <w:lvlJc w:val="right"/>
+      <w:pPr>
+        <w:ind w:left="6840" w:hanging="180"/>
+      </w:pPr>
+    </w:lvl>
+  </w:abstractNum>
+  <w:abstractNum w:abstractNumId="10" w15:restartNumberingAfterBreak="0">
+    <w:nsid w:val="3E451DE1"/>
+    <w:multiLevelType w:val="multilevel"/>
+    <w:tmpl w:val="EBF6E498"/>
+    <w:lvl w:ilvl="0">
+      <w:start w:val="1"/>
+      <w:numFmt w:val="decimal"/>
+      <w:lvlText w:val="%1."/>
+      <w:lvlJc w:val="left"/>
+      <w:pPr>
+        <w:tabs>
+          <w:tab w:val="num" w:pos="720"/>
+        </w:tabs>
+        <w:ind w:left="720" w:hanging="360"/>
+      </w:pPr>
+    </w:lvl>
+    <w:lvl w:ilvl="1">
+      <w:start w:val="1"/>
+      <w:numFmt w:val="bullet"/>
+      <w:lvlText w:val="o"/>
+      <w:lvlJc w:val="left"/>
+      <w:pPr>
+        <w:tabs>
+          <w:tab w:val="num" w:pos="1440"/>
+        </w:tabs>
+        <w:ind w:left="1440" w:hanging="360"/>
+      </w:pPr>
+      <w:rPr>
+        <w:rFonts w:ascii="Courier New" w:hAnsi="Courier New" w:hint="default"/>
+        <w:sz w:val="20"/>
+      </w:rPr>
+    </w:lvl>
+    <w:lvl w:ilvl="2" w:tentative="1">
+      <w:start w:val="1"/>
+      <w:numFmt w:val="decimal"/>
+      <w:lvlText w:val="%3."/>
+      <w:lvlJc w:val="left"/>
+      <w:pPr>
+        <w:tabs>
+          <w:tab w:val="num" w:pos="2160"/>
+        </w:tabs>
+        <w:ind w:left="2160" w:hanging="360"/>
+      </w:pPr>
+    </w:lvl>
+    <w:lvl w:ilvl="3" w:tentative="1">
+      <w:start w:val="1"/>
+      <w:numFmt w:val="decimal"/>
+      <w:lvlText w:val="%4."/>
+      <w:lvlJc w:val="left"/>
+      <w:pPr>
+        <w:tabs>
+          <w:tab w:val="num" w:pos="2880"/>
+        </w:tabs>
+        <w:ind w:left="2880" w:hanging="360"/>
+      </w:pPr>
+    </w:lvl>
+    <w:lvl w:ilvl="4" w:tentative="1">
+      <w:start w:val="1"/>
+      <w:numFmt w:val="decimal"/>
+      <w:lvlText w:val="%5."/>
+      <w:lvlJc w:val="left"/>
+      <w:pPr>
+        <w:tabs>
+          <w:tab w:val="num" w:pos="3600"/>
+        </w:tabs>
+        <w:ind w:left="3600" w:hanging="360"/>
+      </w:pPr>
+    </w:lvl>
+    <w:lvl w:ilvl="5" w:tentative="1">
+      <w:start w:val="1"/>
+      <w:numFmt w:val="decimal"/>
+      <w:lvlText w:val="%6."/>
+      <w:lvlJc w:val="left"/>
+      <w:pPr>
+        <w:tabs>
+          <w:tab w:val="num" w:pos="4320"/>
+        </w:tabs>
+        <w:ind w:left="4320" w:hanging="360"/>
+      </w:pPr>
+    </w:lvl>
+    <w:lvl w:ilvl="6" w:tentative="1">
+      <w:start w:val="1"/>
+      <w:numFmt w:val="decimal"/>
+      <w:lvlText w:val="%7."/>
+      <w:lvlJc w:val="left"/>
+      <w:pPr>
+        <w:tabs>
+          <w:tab w:val="num" w:pos="5040"/>
+        </w:tabs>
+        <w:ind w:left="5040" w:hanging="360"/>
+      </w:pPr>
+    </w:lvl>
+    <w:lvl w:ilvl="7" w:tentative="1">
+      <w:start w:val="1"/>
+      <w:numFmt w:val="decimal"/>
+      <w:lvlText w:val="%8."/>
+      <w:lvlJc w:val="left"/>
+      <w:pPr>
+        <w:tabs>
+          <w:tab w:val="num" w:pos="5760"/>
+        </w:tabs>
+        <w:ind w:left="5760" w:hanging="360"/>
+      </w:pPr>
+    </w:lvl>
+    <w:lvl w:ilvl="8" w:tentative="1">
+      <w:start w:val="1"/>
+      <w:numFmt w:val="decimal"/>
+      <w:lvlText w:val="%9."/>
+      <w:lvlJc w:val="left"/>
+      <w:pPr>
+        <w:tabs>
+          <w:tab w:val="num" w:pos="6480"/>
+        </w:tabs>
+        <w:ind w:left="6480" w:hanging="360"/>
+      </w:pPr>
+    </w:lvl>
+  </w:abstractNum>
+  <w:abstractNum w:abstractNumId="11" w15:restartNumberingAfterBreak="0">
+    <w:nsid w:val="46B2661B"/>
+    <w:multiLevelType w:val="hybridMultilevel"/>
+    <w:tmpl w:val="7A1CE4D4"/>
+    <w:lvl w:ilvl="0" w:tplc="6556F730">
+      <w:start w:val="1"/>
+      <w:numFmt w:val="decimal"/>
+      <w:lvlText w:val="%1."/>
+      <w:lvlJc w:val="left"/>
+      <w:pPr>
+        <w:ind w:left="1080" w:hanging="360"/>
+      </w:pPr>
+      <w:rPr>
+        <w:rFonts w:hint="default"/>
+      </w:rPr>
+    </w:lvl>
+    <w:lvl w:ilvl="1" w:tplc="042A0019">
+      <w:start w:val="1"/>
+      <w:numFmt w:val="lowerLetter"/>
+      <w:lvlText w:val="%2."/>
+      <w:lvlJc w:val="left"/>
+      <w:pPr>
+        <w:ind w:left="1800" w:hanging="360"/>
+      </w:pPr>
+    </w:lvl>
+    <w:lvl w:ilvl="2" w:tplc="042A001B" w:tentative="1">
+      <w:start w:val="1"/>
+      <w:numFmt w:val="lowerRoman"/>
+      <w:lvlText w:val="%3."/>
+      <w:lvlJc w:val="right"/>
+      <w:pPr>
+        <w:ind w:left="2520" w:hanging="180"/>
+      </w:pPr>
+    </w:lvl>
+    <w:lvl w:ilvl="3" w:tplc="042A000F" w:tentative="1">
+      <w:start w:val="1"/>
+      <w:numFmt w:val="decimal"/>
+      <w:lvlText w:val="%4."/>
+      <w:lvlJc w:val="left"/>
+      <w:pPr>
+        <w:ind w:left="3240" w:hanging="360"/>
+      </w:pPr>
+    </w:lvl>
+    <w:lvl w:ilvl="4" w:tplc="042A0019" w:tentative="1">
+      <w:start w:val="1"/>
+      <w:numFmt w:val="lowerLetter"/>
+      <w:lvlText w:val="%5."/>
+      <w:lvlJc w:val="left"/>
+      <w:pPr>
+        <w:ind w:left="3960" w:hanging="360"/>
+      </w:pPr>
+    </w:lvl>
+    <w:lvl w:ilvl="5" w:tplc="042A001B" w:tentative="1">
+      <w:start w:val="1"/>
+      <w:numFmt w:val="lowerRoman"/>
+      <w:lvlText w:val="%6."/>
+      <w:lvlJc w:val="right"/>
+      <w:pPr>
+        <w:ind w:left="4680" w:hanging="180"/>
+      </w:pPr>
+    </w:lvl>
+    <w:lvl w:ilvl="6" w:tplc="042A000F" w:tentative="1">
+      <w:start w:val="1"/>
+      <w:numFmt w:val="decimal"/>
+      <w:lvlText w:val="%7."/>
+      <w:lvlJc w:val="left"/>
+      <w:pPr>
+        <w:ind w:left="5400" w:hanging="360"/>
+      </w:pPr>
+    </w:lvl>
+    <w:lvl w:ilvl="7" w:tplc="042A0019" w:tentative="1">
+      <w:start w:val="1"/>
+      <w:numFmt w:val="lowerLetter"/>
+      <w:lvlText w:val="%8."/>
+      <w:lvlJc w:val="left"/>
+      <w:pPr>
+        <w:ind w:left="6120" w:hanging="360"/>
+      </w:pPr>
+    </w:lvl>
+    <w:lvl w:ilvl="8" w:tplc="042A001B" w:tentative="1">
+      <w:start w:val="1"/>
+      <w:numFmt w:val="lowerRoman"/>
+      <w:lvlText w:val="%9."/>
+      <w:lvlJc w:val="right"/>
+      <w:pPr>
+        <w:ind w:left="6840" w:hanging="180"/>
+      </w:pPr>
+    </w:lvl>
+  </w:abstractNum>
+  <w:abstractNum w:abstractNumId="12" w15:restartNumberingAfterBreak="0">
+    <w:nsid w:val="51E46A58"/>
+    <w:multiLevelType w:val="hybridMultilevel"/>
+    <w:tmpl w:val="B81CAEDA"/>
+    <w:lvl w:ilvl="0" w:tplc="042A0001">
+      <w:start w:val="1"/>
+      <w:numFmt w:val="bullet"/>
+      <w:lvlText w:val=""/>
+      <w:lvlJc w:val="left"/>
+      <w:pPr>
+        <w:ind w:left="1080" w:hanging="360"/>
+      </w:pPr>
+      <w:rPr>
+        <w:rFonts w:ascii="Symbol" w:hAnsi="Symbol" w:hint="default"/>
+      </w:rPr>
+    </w:lvl>
+    <w:lvl w:ilvl="1" w:tplc="FFFFFFFF" w:tentative="1">
+      <w:start w:val="1"/>
+      <w:numFmt w:val="lowerLetter"/>
+      <w:lvlText w:val="%2."/>
+      <w:lvlJc w:val="left"/>
+      <w:pPr>
+        <w:ind w:left="1800" w:hanging="360"/>
+      </w:pPr>
+    </w:lvl>
+    <w:lvl w:ilvl="2" w:tplc="FFFFFFFF" w:tentative="1">
+      <w:start w:val="1"/>
+      <w:numFmt w:val="lowerRoman"/>
+      <w:lvlText w:val="%3."/>
+      <w:lvlJc w:val="right"/>
+      <w:pPr>
+        <w:ind w:left="2520" w:hanging="180"/>
+      </w:pPr>
+    </w:lvl>
+    <w:lvl w:ilvl="3" w:tplc="FFFFFFFF" w:tentative="1">
+      <w:start w:val="1"/>
+      <w:numFmt w:val="decimal"/>
+      <w:lvlText w:val="%4."/>
+      <w:lvlJc w:val="left"/>
+      <w:pPr>
+        <w:ind w:left="3240" w:hanging="360"/>
+      </w:pPr>
+    </w:lvl>
+    <w:lvl w:ilvl="4" w:tplc="FFFFFFFF" w:tentative="1">
+      <w:start w:val="1"/>
+      <w:numFmt w:val="lowerLetter"/>
+      <w:lvlText w:val="%5."/>
+      <w:lvlJc w:val="left"/>
+      <w:pPr>
+        <w:ind w:left="3960" w:hanging="360"/>
+      </w:pPr>
+    </w:lvl>
+    <w:lvl w:ilvl="5" w:tplc="FFFFFFFF" w:tentative="1">
+      <w:start w:val="1"/>
+      <w:numFmt w:val="lowerRoman"/>
+      <w:lvlText w:val="%6."/>
+      <w:lvlJc w:val="right"/>
+      <w:pPr>
+        <w:ind w:left="4680" w:hanging="180"/>
+      </w:pPr>
+    </w:lvl>
+    <w:lvl w:ilvl="6" w:tplc="FFFFFFFF" w:tentative="1">
+      <w:start w:val="1"/>
+      <w:numFmt w:val="decimal"/>
+      <w:lvlText w:val="%7."/>
+      <w:lvlJc w:val="left"/>
+      <w:pPr>
+        <w:ind w:left="5400" w:hanging="360"/>
+      </w:pPr>
+    </w:lvl>
+    <w:lvl w:ilvl="7" w:tplc="FFFFFFFF" w:tentative="1">
+      <w:start w:val="1"/>
+      <w:numFmt w:val="lowerLetter"/>
+      <w:lvlText w:val="%8."/>
+      <w:lvlJc w:val="left"/>
+      <w:pPr>
+        <w:ind w:left="6120" w:hanging="360"/>
+      </w:pPr>
+    </w:lvl>
+    <w:lvl w:ilvl="8" w:tplc="FFFFFFFF" w:tentative="1">
+      <w:start w:val="1"/>
+      <w:numFmt w:val="lowerRoman"/>
+      <w:lvlText w:val="%9."/>
+      <w:lvlJc w:val="right"/>
+      <w:pPr>
+        <w:ind w:left="6840" w:hanging="180"/>
+      </w:pPr>
+    </w:lvl>
+  </w:abstractNum>
+  <w:abstractNum w:abstractNumId="13" w15:restartNumberingAfterBreak="0">
+    <w:nsid w:val="541629E1"/>
+    <w:multiLevelType w:val="multilevel"/>
+    <w:tmpl w:val="A796C47A"/>
+    <w:lvl w:ilvl="0">
+      <w:start w:val="1"/>
+      <w:numFmt w:val="bullet"/>
+      <w:lvlText w:val=""/>
+      <w:lvlJc w:val="left"/>
+      <w:pPr>
+        <w:tabs>
+          <w:tab w:val="num" w:pos="720"/>
+        </w:tabs>
+        <w:ind w:left="720" w:hanging="360"/>
+      </w:pPr>
+      <w:rPr>
+        <w:rFonts w:ascii="Symbol" w:hAnsi="Symbol" w:hint="default"/>
+        <w:sz w:val="20"/>
+      </w:rPr>
+    </w:lvl>
+    <w:lvl w:ilvl="1" w:tentative="1">
+      <w:start w:val="1"/>
+      <w:numFmt w:val="bullet"/>
+      <w:lvlText w:val="o"/>
+      <w:lvlJc w:val="left"/>
+      <w:pPr>
+        <w:tabs>
+          <w:tab w:val="num" w:pos="1440"/>
+        </w:tabs>
+        <w:ind w:left="1440" w:hanging="360"/>
+      </w:pPr>
+      <w:rPr>
+        <w:rFonts w:ascii="Courier New" w:hAnsi="Courier New" w:hint="default"/>
+        <w:sz w:val="20"/>
+      </w:rPr>
+    </w:lvl>
+    <w:lvl w:ilvl="2" w:tentative="1">
+      <w:start w:val="1"/>
+      <w:numFmt w:val="bullet"/>
+      <w:lvlText w:val=""/>
+      <w:lvlJc w:val="left"/>
+      <w:pPr>
+        <w:tabs>
+          <w:tab w:val="num" w:pos="2160"/>
+        </w:tabs>
+        <w:ind w:left="2160" w:hanging="360"/>
+      </w:pPr>
+      <w:rPr>
+        <w:rFonts w:ascii="Wingdings" w:hAnsi="Wingdings" w:hint="default"/>
+        <w:sz w:val="20"/>
+      </w:rPr>
+    </w:lvl>
+    <w:lvl w:ilvl="3" w:tentative="1">
+      <w:start w:val="1"/>
+      <w:numFmt w:val="bullet"/>
+      <w:lvlText w:val=""/>
+      <w:lvlJc w:val="left"/>
+      <w:pPr>
+        <w:tabs>
+          <w:tab w:val="num" w:pos="2880"/>
+        </w:tabs>
+        <w:ind w:left="2880" w:hanging="360"/>
+      </w:pPr>
+      <w:rPr>
+        <w:rFonts w:ascii="Wingdings" w:hAnsi="Wingdings" w:hint="default"/>
+        <w:sz w:val="20"/>
+      </w:rPr>
+    </w:lvl>
+    <w:lvl w:ilvl="4" w:tentative="1">
+      <w:start w:val="1"/>
+      <w:numFmt w:val="bullet"/>
+      <w:lvlText w:val=""/>
+      <w:lvlJc w:val="left"/>
+      <w:pPr>
+        <w:tabs>
+          <w:tab w:val="num" w:pos="3600"/>
+        </w:tabs>
+        <w:ind w:left="3600" w:hanging="360"/>
+      </w:pPr>
+      <w:rPr>
+        <w:rFonts w:ascii="Wingdings" w:hAnsi="Wingdings" w:hint="default"/>
+        <w:sz w:val="20"/>
+      </w:rPr>
+    </w:lvl>
+    <w:lvl w:ilvl="5" w:tentative="1">
+      <w:start w:val="1"/>
+      <w:numFmt w:val="bullet"/>
+      <w:lvlText w:val=""/>
+      <w:lvlJc w:val="left"/>
+      <w:pPr>
+        <w:tabs>
+          <w:tab w:val="num" w:pos="4320"/>
+        </w:tabs>
+        <w:ind w:left="4320" w:hanging="360"/>
+      </w:pPr>
+      <w:rPr>
+        <w:rFonts w:ascii="Wingdings" w:hAnsi="Wingdings" w:hint="default"/>
+        <w:sz w:val="20"/>
+      </w:rPr>
+    </w:lvl>
+    <w:lvl w:ilvl="6" w:tentative="1">
+      <w:start w:val="1"/>
+      <w:numFmt w:val="bullet"/>
+      <w:lvlText w:val=""/>
+      <w:lvlJc w:val="left"/>
+      <w:pPr>
+        <w:tabs>
+          <w:tab w:val="num" w:pos="5040"/>
+        </w:tabs>
+        <w:ind w:left="5040" w:hanging="360"/>
+      </w:pPr>
+      <w:rPr>
+        <w:rFonts w:ascii="Wingdings" w:hAnsi="Wingdings" w:hint="default"/>
+        <w:sz w:val="20"/>
+      </w:rPr>
+    </w:lvl>
+    <w:lvl w:ilvl="7" w:tentative="1">
+      <w:start w:val="1"/>
+      <w:numFmt w:val="bullet"/>
+      <w:lvlText w:val=""/>
+      <w:lvlJc w:val="left"/>
+      <w:pPr>
+        <w:tabs>
+          <w:tab w:val="num" w:pos="5760"/>
+        </w:tabs>
+        <w:ind w:left="5760" w:hanging="360"/>
+      </w:pPr>
+      <w:rPr>
+        <w:rFonts w:ascii="Wingdings" w:hAnsi="Wingdings" w:hint="default"/>
+        <w:sz w:val="20"/>
+      </w:rPr>
+    </w:lvl>
+    <w:lvl w:ilvl="8" w:tentative="1">
+      <w:start w:val="1"/>
+      <w:numFmt w:val="bullet"/>
+      <w:lvlText w:val=""/>
+      <w:lvlJc w:val="left"/>
+      <w:pPr>
+        <w:tabs>
+          <w:tab w:val="num" w:pos="6480"/>
+        </w:tabs>
+        <w:ind w:left="6480" w:hanging="360"/>
+      </w:pPr>
+      <w:rPr>
+        <w:rFonts w:ascii="Wingdings" w:hAnsi="Wingdings" w:hint="default"/>
+        <w:sz w:val="20"/>
+      </w:rPr>
+    </w:lvl>
+  </w:abstractNum>
+  <w:abstractNum w:abstractNumId="14" w15:restartNumberingAfterBreak="0">
+    <w:nsid w:val="56D906B9"/>
+    <w:multiLevelType w:val="multilevel"/>
+    <w:tmpl w:val="0C5A2452"/>
+    <w:lvl w:ilvl="0">
+      <w:start w:val="1"/>
+      <w:numFmt w:val="decimal"/>
+      <w:lvlText w:val="%1."/>
+      <w:lvlJc w:val="left"/>
+      <w:pPr>
+        <w:tabs>
+          <w:tab w:val="num" w:pos="720"/>
+        </w:tabs>
+        <w:ind w:left="720" w:hanging="360"/>
+      </w:pPr>
+    </w:lvl>
+    <w:lvl w:ilvl="1">
+      <w:start w:val="1"/>
+      <w:numFmt w:val="bullet"/>
+      <w:lvlText w:val="o"/>
+      <w:lvlJc w:val="left"/>
+      <w:pPr>
+        <w:tabs>
+          <w:tab w:val="num" w:pos="1440"/>
+        </w:tabs>
+        <w:ind w:left="1440" w:hanging="360"/>
+      </w:pPr>
+      <w:rPr>
+        <w:rFonts w:ascii="Courier New" w:hAnsi="Courier New" w:hint="default"/>
+        <w:sz w:val="20"/>
+      </w:rPr>
+    </w:lvl>
+    <w:lvl w:ilvl="2" w:tentative="1">
+      <w:start w:val="1"/>
+      <w:numFmt w:val="decimal"/>
+      <w:lvlText w:val="%3."/>
+      <w:lvlJc w:val="left"/>
+      <w:pPr>
+        <w:tabs>
+          <w:tab w:val="num" w:pos="2160"/>
+        </w:tabs>
+        <w:ind w:left="2160" w:hanging="360"/>
+      </w:pPr>
+    </w:lvl>
+    <w:lvl w:ilvl="3" w:tentative="1">
+      <w:start w:val="1"/>
+      <w:numFmt w:val="decimal"/>
+      <w:lvlText w:val="%4."/>
+      <w:lvlJc w:val="left"/>
+      <w:pPr>
+        <w:tabs>
+          <w:tab w:val="num" w:pos="2880"/>
+        </w:tabs>
+        <w:ind w:left="2880" w:hanging="360"/>
+      </w:pPr>
+    </w:lvl>
+    <w:lvl w:ilvl="4" w:tentative="1">
+      <w:start w:val="1"/>
+      <w:numFmt w:val="decimal"/>
+      <w:lvlText w:val="%5."/>
+      <w:lvlJc w:val="left"/>
+      <w:pPr>
+        <w:tabs>
+          <w:tab w:val="num" w:pos="3600"/>
+        </w:tabs>
+        <w:ind w:left="3600" w:hanging="360"/>
+      </w:pPr>
+    </w:lvl>
+    <w:lvl w:ilvl="5" w:tentative="1">
+      <w:start w:val="1"/>
+      <w:numFmt w:val="decimal"/>
+      <w:lvlText w:val="%6."/>
+      <w:lvlJc w:val="left"/>
+      <w:pPr>
+        <w:tabs>
+          <w:tab w:val="num" w:pos="4320"/>
+        </w:tabs>
+        <w:ind w:left="4320" w:hanging="360"/>
+      </w:pPr>
+    </w:lvl>
+    <w:lvl w:ilvl="6" w:tentative="1">
+      <w:start w:val="1"/>
+      <w:numFmt w:val="decimal"/>
+      <w:lvlText w:val="%7."/>
+      <w:lvlJc w:val="left"/>
+      <w:pPr>
+        <w:tabs>
+          <w:tab w:val="num" w:pos="5040"/>
+        </w:tabs>
+        <w:ind w:left="5040" w:hanging="360"/>
+      </w:pPr>
+    </w:lvl>
+    <w:lvl w:ilvl="7" w:tentative="1">
+      <w:start w:val="1"/>
+      <w:numFmt w:val="decimal"/>
+      <w:lvlText w:val="%8."/>
+      <w:lvlJc w:val="left"/>
+      <w:pPr>
+        <w:tabs>
+          <w:tab w:val="num" w:pos="5760"/>
+        </w:tabs>
+        <w:ind w:left="5760" w:hanging="360"/>
+      </w:pPr>
+    </w:lvl>
+    <w:lvl w:ilvl="8" w:tentative="1">
+      <w:start w:val="1"/>
+      <w:numFmt w:val="decimal"/>
+      <w:lvlText w:val="%9."/>
+      <w:lvlJc w:val="left"/>
+      <w:pPr>
+        <w:tabs>
+          <w:tab w:val="num" w:pos="6480"/>
+        </w:tabs>
+        <w:ind w:left="6480" w:hanging="360"/>
+      </w:pPr>
+    </w:lvl>
+  </w:abstractNum>
+  <w:abstractNum w:abstractNumId="15" w15:restartNumberingAfterBreak="0">
+    <w:nsid w:val="5AD85A02"/>
+    <w:multiLevelType w:val="hybridMultilevel"/>
+    <w:tmpl w:val="75360D4A"/>
+    <w:lvl w:ilvl="0" w:tplc="042A0001">
+      <w:start w:val="1"/>
+      <w:numFmt w:val="bullet"/>
+      <w:lvlText w:val=""/>
+      <w:lvlJc w:val="left"/>
+      <w:pPr>
+        <w:ind w:left="1440" w:hanging="360"/>
+      </w:pPr>
+      <w:rPr>
+        <w:rFonts w:ascii="Symbol" w:hAnsi="Symbol" w:hint="default"/>
+      </w:rPr>
+    </w:lvl>
+    <w:lvl w:ilvl="1" w:tplc="042A0003" w:tentative="1">
+      <w:start w:val="1"/>
+      <w:numFmt w:val="bullet"/>
+      <w:lvlText w:val="o"/>
+      <w:lvlJc w:val="left"/>
+      <w:pPr>
+        <w:ind w:left="2160" w:hanging="360"/>
+      </w:pPr>
+      <w:rPr>
+        <w:rFonts w:ascii="Courier New" w:hAnsi="Courier New" w:cs="Courier New" w:hint="default"/>
+      </w:rPr>
+    </w:lvl>
+    <w:lvl w:ilvl="2" w:tplc="042A0005" w:tentative="1">
+      <w:start w:val="1"/>
+      <w:numFmt w:val="bullet"/>
+      <w:lvlText w:val=""/>
+      <w:lvlJc w:val="left"/>
+      <w:pPr>
+        <w:ind w:left="2880" w:hanging="360"/>
+      </w:pPr>
+      <w:rPr>
+        <w:rFonts w:ascii="Wingdings" w:hAnsi="Wingdings" w:hint="default"/>
+      </w:rPr>
+    </w:lvl>
+    <w:lvl w:ilvl="3" w:tplc="042A0001" w:tentative="1">
+      <w:start w:val="1"/>
+      <w:numFmt w:val="bullet"/>
+      <w:lvlText w:val=""/>
+      <w:lvlJc w:val="left"/>
+      <w:pPr>
+        <w:ind w:left="3600" w:hanging="360"/>
+      </w:pPr>
+      <w:rPr>
+        <w:rFonts w:ascii="Symbol" w:hAnsi="Symbol" w:hint="default"/>
+      </w:rPr>
+    </w:lvl>
+    <w:lvl w:ilvl="4" w:tplc="042A0003" w:tentative="1">
+      <w:start w:val="1"/>
+      <w:numFmt w:val="bullet"/>
+      <w:lvlText w:val="o"/>
+      <w:lvlJc w:val="left"/>
+      <w:pPr>
+        <w:ind w:left="4320" w:hanging="360"/>
+      </w:pPr>
+      <w:rPr>
+        <w:rFonts w:ascii="Courier New" w:hAnsi="Courier New" w:cs="Courier New" w:hint="default"/>
+      </w:rPr>
+    </w:lvl>
+    <w:lvl w:ilvl="5" w:tplc="042A0005" w:tentative="1">
+      <w:start w:val="1"/>
+      <w:numFmt w:val="bullet"/>
+      <w:lvlText w:val=""/>
+      <w:lvlJc w:val="left"/>
+      <w:pPr>
+        <w:ind w:left="5040" w:hanging="360"/>
+      </w:pPr>
+      <w:rPr>
+        <w:rFonts w:ascii="Wingdings" w:hAnsi="Wingdings" w:hint="default"/>
+      </w:rPr>
+    </w:lvl>
+    <w:lvl w:ilvl="6" w:tplc="042A0001" w:tentative="1">
+      <w:start w:val="1"/>
+      <w:numFmt w:val="bullet"/>
+      <w:lvlText w:val=""/>
+      <w:lvlJc w:val="left"/>
+      <w:pPr>
+        <w:ind w:left="5760" w:hanging="360"/>
+      </w:pPr>
+      <w:rPr>
+        <w:rFonts w:ascii="Symbol" w:hAnsi="Symbol" w:hint="default"/>
+      </w:rPr>
+    </w:lvl>
+    <w:lvl w:ilvl="7" w:tplc="042A0003" w:tentative="1">
+      <w:start w:val="1"/>
+      <w:numFmt w:val="bullet"/>
+      <w:lvlText w:val="o"/>
+      <w:lvlJc w:val="left"/>
+      <w:pPr>
+        <w:ind w:left="6480" w:hanging="360"/>
+      </w:pPr>
+      <w:rPr>
+        <w:rFonts w:ascii="Courier New" w:hAnsi="Courier New" w:cs="Courier New" w:hint="default"/>
+      </w:rPr>
+    </w:lvl>
+    <w:lvl w:ilvl="8" w:tplc="042A0005" w:tentative="1">
+      <w:start w:val="1"/>
+      <w:numFmt w:val="bullet"/>
+      <w:lvlText w:val=""/>
+      <w:lvlJc w:val="left"/>
+      <w:pPr>
+        <w:ind w:left="7200" w:hanging="360"/>
+      </w:pPr>
+      <w:rPr>
+        <w:rFonts w:ascii="Wingdings" w:hAnsi="Wingdings" w:hint="default"/>
+      </w:rPr>
+    </w:lvl>
+  </w:abstractNum>
+  <w:abstractNum w:abstractNumId="16" w15:restartNumberingAfterBreak="0">
+    <w:nsid w:val="5C352840"/>
+    <w:multiLevelType w:val="hybridMultilevel"/>
+    <w:tmpl w:val="D2C0CC5C"/>
+    <w:lvl w:ilvl="0" w:tplc="042A0001">
+      <w:start w:val="1"/>
+      <w:numFmt w:val="bullet"/>
+      <w:lvlText w:val=""/>
+      <w:lvlJc w:val="left"/>
+      <w:pPr>
+        <w:ind w:left="2160" w:hanging="360"/>
+      </w:pPr>
+      <w:rPr>
+        <w:rFonts w:ascii="Symbol" w:hAnsi="Symbol" w:hint="default"/>
+      </w:rPr>
+    </w:lvl>
+    <w:lvl w:ilvl="1" w:tplc="042A0003" w:tentative="1">
+      <w:start w:val="1"/>
+      <w:numFmt w:val="bullet"/>
+      <w:lvlText w:val="o"/>
+      <w:lvlJc w:val="left"/>
+      <w:pPr>
+        <w:ind w:left="2880" w:hanging="360"/>
+      </w:pPr>
+      <w:rPr>
+        <w:rFonts w:ascii="Courier New" w:hAnsi="Courier New" w:cs="Courier New" w:hint="default"/>
+      </w:rPr>
+    </w:lvl>
+    <w:lvl w:ilvl="2" w:tplc="042A0005" w:tentative="1">
+      <w:start w:val="1"/>
+      <w:numFmt w:val="bullet"/>
+      <w:lvlText w:val=""/>
+      <w:lvlJc w:val="left"/>
+      <w:pPr>
+        <w:ind w:left="3600" w:hanging="360"/>
+      </w:pPr>
+      <w:rPr>
+        <w:rFonts w:ascii="Wingdings" w:hAnsi="Wingdings" w:hint="default"/>
+      </w:rPr>
+    </w:lvl>
+    <w:lvl w:ilvl="3" w:tplc="042A0001" w:tentative="1">
+      <w:start w:val="1"/>
+      <w:numFmt w:val="bullet"/>
+      <w:lvlText w:val=""/>
+      <w:lvlJc w:val="left"/>
+      <w:pPr>
+        <w:ind w:left="4320" w:hanging="360"/>
+      </w:pPr>
+      <w:rPr>
+        <w:rFonts w:ascii="Symbol" w:hAnsi="Symbol" w:hint="default"/>
+      </w:rPr>
+    </w:lvl>
+    <w:lvl w:ilvl="4" w:tplc="042A0003" w:tentative="1">
+      <w:start w:val="1"/>
+      <w:numFmt w:val="bullet"/>
+      <w:lvlText w:val="o"/>
+      <w:lvlJc w:val="left"/>
+      <w:pPr>
+        <w:ind w:left="5040" w:hanging="360"/>
+      </w:pPr>
+      <w:rPr>
+        <w:rFonts w:ascii="Courier New" w:hAnsi="Courier New" w:cs="Courier New" w:hint="default"/>
+      </w:rPr>
+    </w:lvl>
+    <w:lvl w:ilvl="5" w:tplc="042A0005" w:tentative="1">
+      <w:start w:val="1"/>
+      <w:numFmt w:val="bullet"/>
+      <w:lvlText w:val=""/>
+      <w:lvlJc w:val="left"/>
+      <w:pPr>
+        <w:ind w:left="5760" w:hanging="360"/>
+      </w:pPr>
+      <w:rPr>
+        <w:rFonts w:ascii="Wingdings" w:hAnsi="Wingdings" w:hint="default"/>
+      </w:rPr>
+    </w:lvl>
+    <w:lvl w:ilvl="6" w:tplc="042A0001" w:tentative="1">
+      <w:start w:val="1"/>
+      <w:numFmt w:val="bullet"/>
+      <w:lvlText w:val=""/>
+      <w:lvlJc w:val="left"/>
+      <w:pPr>
+        <w:ind w:left="6480" w:hanging="360"/>
+      </w:pPr>
+      <w:rPr>
+        <w:rFonts w:ascii="Symbol" w:hAnsi="Symbol" w:hint="default"/>
+      </w:rPr>
+    </w:lvl>
+    <w:lvl w:ilvl="7" w:tplc="042A0003" w:tentative="1">
+      <w:start w:val="1"/>
+      <w:numFmt w:val="bullet"/>
+      <w:lvlText w:val="o"/>
+      <w:lvlJc w:val="left"/>
+      <w:pPr>
+        <w:ind w:left="7200" w:hanging="360"/>
+      </w:pPr>
+      <w:rPr>
+        <w:rFonts w:ascii="Courier New" w:hAnsi="Courier New" w:cs="Courier New" w:hint="default"/>
+      </w:rPr>
+    </w:lvl>
+    <w:lvl w:ilvl="8" w:tplc="042A0005" w:tentative="1">
+      <w:start w:val="1"/>
+      <w:numFmt w:val="bullet"/>
+      <w:lvlText w:val=""/>
+      <w:lvlJc w:val="left"/>
+      <w:pPr>
+        <w:ind w:left="7920" w:hanging="360"/>
+      </w:pPr>
+      <w:rPr>
+        <w:rFonts w:ascii="Wingdings" w:hAnsi="Wingdings" w:hint="default"/>
+      </w:rPr>
+    </w:lvl>
+  </w:abstractNum>
+  <w:abstractNum w:abstractNumId="17" w15:restartNumberingAfterBreak="0">
+    <w:nsid w:val="5E8902B4"/>
+    <w:multiLevelType w:val="hybridMultilevel"/>
+    <w:tmpl w:val="CF5A3D8A"/>
+    <w:lvl w:ilvl="0" w:tplc="042A0001">
+      <w:start w:val="1"/>
+      <w:numFmt w:val="bullet"/>
+      <w:lvlText w:val=""/>
+      <w:lvlJc w:val="left"/>
+      <w:pPr>
+        <w:ind w:left="1440" w:hanging="360"/>
+      </w:pPr>
+      <w:rPr>
+        <w:rFonts w:ascii="Symbol" w:hAnsi="Symbol" w:hint="default"/>
+      </w:rPr>
+    </w:lvl>
+    <w:lvl w:ilvl="1" w:tplc="042A0003" w:tentative="1">
+      <w:start w:val="1"/>
+      <w:numFmt w:val="bullet"/>
+      <w:lvlText w:val="o"/>
+      <w:lvlJc w:val="left"/>
+      <w:pPr>
+        <w:ind w:left="2160" w:hanging="360"/>
+      </w:pPr>
+      <w:rPr>
+        <w:rFonts w:ascii="Courier New" w:hAnsi="Courier New" w:cs="Courier New" w:hint="default"/>
+      </w:rPr>
+    </w:lvl>
+    <w:lvl w:ilvl="2" w:tplc="042A0005" w:tentative="1">
+      <w:start w:val="1"/>
+      <w:numFmt w:val="bullet"/>
+      <w:lvlText w:val=""/>
+      <w:lvlJc w:val="left"/>
+      <w:pPr>
+        <w:ind w:left="2880" w:hanging="360"/>
+      </w:pPr>
+      <w:rPr>
+        <w:rFonts w:ascii="Wingdings" w:hAnsi="Wingdings" w:hint="default"/>
+      </w:rPr>
+    </w:lvl>
+    <w:lvl w:ilvl="3" w:tplc="042A0001" w:tentative="1">
+      <w:start w:val="1"/>
+      <w:numFmt w:val="bullet"/>
+      <w:lvlText w:val=""/>
+      <w:lvlJc w:val="left"/>
+      <w:pPr>
+        <w:ind w:left="3600" w:hanging="360"/>
+      </w:pPr>
+      <w:rPr>
+        <w:rFonts w:ascii="Symbol" w:hAnsi="Symbol" w:hint="default"/>
+      </w:rPr>
+    </w:lvl>
+    <w:lvl w:ilvl="4" w:tplc="042A0003" w:tentative="1">
+      <w:start w:val="1"/>
+      <w:numFmt w:val="bullet"/>
+      <w:lvlText w:val="o"/>
+      <w:lvlJc w:val="left"/>
+      <w:pPr>
+        <w:ind w:left="4320" w:hanging="360"/>
+      </w:pPr>
+      <w:rPr>
+        <w:rFonts w:ascii="Courier New" w:hAnsi="Courier New" w:cs="Courier New" w:hint="default"/>
+      </w:rPr>
+    </w:lvl>
+    <w:lvl w:ilvl="5" w:tplc="042A0005" w:tentative="1">
+      <w:start w:val="1"/>
+      <w:numFmt w:val="bullet"/>
+      <w:lvlText w:val=""/>
+      <w:lvlJc w:val="left"/>
+      <w:pPr>
+        <w:ind w:left="5040" w:hanging="360"/>
+      </w:pPr>
+      <w:rPr>
+        <w:rFonts w:ascii="Wingdings" w:hAnsi="Wingdings" w:hint="default"/>
+      </w:rPr>
+    </w:lvl>
+    <w:lvl w:ilvl="6" w:tplc="042A0001" w:tentative="1">
+      <w:start w:val="1"/>
+      <w:numFmt w:val="bullet"/>
+      <w:lvlText w:val=""/>
+      <w:lvlJc w:val="left"/>
+      <w:pPr>
+        <w:ind w:left="5760" w:hanging="360"/>
+      </w:pPr>
+      <w:rPr>
+        <w:rFonts w:ascii="Symbol" w:hAnsi="Symbol" w:hint="default"/>
+      </w:rPr>
+    </w:lvl>
+    <w:lvl w:ilvl="7" w:tplc="042A0003" w:tentative="1">
+      <w:start w:val="1"/>
+      <w:numFmt w:val="bullet"/>
+      <w:lvlText w:val="o"/>
+      <w:lvlJc w:val="left"/>
+      <w:pPr>
+        <w:ind w:left="6480" w:hanging="360"/>
+      </w:pPr>
+      <w:rPr>
+        <w:rFonts w:ascii="Courier New" w:hAnsi="Courier New" w:cs="Courier New" w:hint="default"/>
+      </w:rPr>
+    </w:lvl>
+    <w:lvl w:ilvl="8" w:tplc="042A0005" w:tentative="1">
+      <w:start w:val="1"/>
+      <w:numFmt w:val="bullet"/>
+      <w:lvlText w:val=""/>
+      <w:lvlJc w:val="left"/>
+      <w:pPr>
+        <w:ind w:left="7200" w:hanging="360"/>
+      </w:pPr>
+      <w:rPr>
+        <w:rFonts w:ascii="Wingdings" w:hAnsi="Wingdings" w:hint="default"/>
+      </w:rPr>
+    </w:lvl>
+  </w:abstractNum>
+  <w:abstractNum w:abstractNumId="18" w15:restartNumberingAfterBreak="0">
+    <w:nsid w:val="6CAE24F5"/>
+    <w:multiLevelType w:val="hybridMultilevel"/>
+    <w:tmpl w:val="76F2B89E"/>
+    <w:lvl w:ilvl="0" w:tplc="32EC17D4">
+      <w:start w:val="1"/>
+      <w:numFmt w:val="decimal"/>
+      <w:lvlText w:val="%1."/>
+      <w:lvlJc w:val="left"/>
+      <w:pPr>
+        <w:ind w:left="1080" w:hanging="360"/>
+      </w:pPr>
+      <w:rPr>
+        <w:rFonts w:hint="default"/>
+      </w:rPr>
+    </w:lvl>
+    <w:lvl w:ilvl="1" w:tplc="042A0019" w:tentative="1">
+      <w:start w:val="1"/>
+      <w:numFmt w:val="lowerLetter"/>
+      <w:lvlText w:val="%2."/>
+      <w:lvlJc w:val="left"/>
+      <w:pPr>
+        <w:ind w:left="1800" w:hanging="360"/>
+      </w:pPr>
+    </w:lvl>
+    <w:lvl w:ilvl="2" w:tplc="042A001B" w:tentative="1">
+      <w:start w:val="1"/>
+      <w:numFmt w:val="lowerRoman"/>
+      <w:lvlText w:val="%3."/>
+      <w:lvlJc w:val="right"/>
+      <w:pPr>
+        <w:ind w:left="2520" w:hanging="180"/>
+      </w:pPr>
+    </w:lvl>
+    <w:lvl w:ilvl="3" w:tplc="042A000F" w:tentative="1">
+      <w:start w:val="1"/>
+      <w:numFmt w:val="decimal"/>
+      <w:lvlText w:val="%4."/>
+      <w:lvlJc w:val="left"/>
+      <w:pPr>
+        <w:ind w:left="3240" w:hanging="360"/>
+      </w:pPr>
+    </w:lvl>
+    <w:lvl w:ilvl="4" w:tplc="042A0019" w:tentative="1">
+      <w:start w:val="1"/>
+      <w:numFmt w:val="lowerLetter"/>
+      <w:lvlText w:val="%5."/>
+      <w:lvlJc w:val="left"/>
+      <w:pPr>
+        <w:ind w:left="3960" w:hanging="360"/>
+      </w:pPr>
+    </w:lvl>
+    <w:lvl w:ilvl="5" w:tplc="042A001B" w:tentative="1">
+      <w:start w:val="1"/>
+      <w:numFmt w:val="lowerRoman"/>
+      <w:lvlText w:val="%6."/>
+      <w:lvlJc w:val="right"/>
+      <w:pPr>
+        <w:ind w:left="4680" w:hanging="180"/>
+      </w:pPr>
+    </w:lvl>
+    <w:lvl w:ilvl="6" w:tplc="042A000F" w:tentative="1">
+      <w:start w:val="1"/>
+      <w:numFmt w:val="decimal"/>
+      <w:lvlText w:val="%7."/>
+      <w:lvlJc w:val="left"/>
+      <w:pPr>
+        <w:ind w:left="5400" w:hanging="360"/>
+      </w:pPr>
+    </w:lvl>
+    <w:lvl w:ilvl="7" w:tplc="042A0019" w:tentative="1">
+      <w:start w:val="1"/>
+      <w:numFmt w:val="lowerLetter"/>
+      <w:lvlText w:val="%8."/>
+      <w:lvlJc w:val="left"/>
+      <w:pPr>
+        <w:ind w:left="6120" w:hanging="360"/>
+      </w:pPr>
+    </w:lvl>
+    <w:lvl w:ilvl="8" w:tplc="042A001B" w:tentative="1">
+      <w:start w:val="1"/>
+      <w:numFmt w:val="lowerRoman"/>
+      <w:lvlText w:val="%9."/>
+      <w:lvlJc w:val="right"/>
+      <w:pPr>
+        <w:ind w:left="6840" w:hanging="180"/>
+      </w:pPr>
+    </w:lvl>
+  </w:abstractNum>
+  <w:abstractNum w:abstractNumId="19" w15:restartNumberingAfterBreak="0">
+    <w:nsid w:val="74CA4631"/>
+    <w:multiLevelType w:val="hybridMultilevel"/>
+    <w:tmpl w:val="F668A848"/>
+    <w:lvl w:ilvl="0" w:tplc="042A0001">
+      <w:start w:val="1"/>
+      <w:numFmt w:val="bullet"/>
+      <w:lvlText w:val=""/>
+      <w:lvlJc w:val="left"/>
+      <w:pPr>
+        <w:ind w:left="1440" w:hanging="360"/>
+      </w:pPr>
+      <w:rPr>
+        <w:rFonts w:ascii="Symbol" w:hAnsi="Symbol" w:hint="default"/>
+      </w:rPr>
+    </w:lvl>
+    <w:lvl w:ilvl="1" w:tplc="042A0003" w:tentative="1">
+      <w:start w:val="1"/>
+      <w:numFmt w:val="bullet"/>
+      <w:lvlText w:val="o"/>
+      <w:lvlJc w:val="left"/>
+      <w:pPr>
+        <w:ind w:left="2160" w:hanging="360"/>
+      </w:pPr>
+      <w:rPr>
+        <w:rFonts w:ascii="Courier New" w:hAnsi="Courier New" w:cs="Courier New" w:hint="default"/>
+      </w:rPr>
+    </w:lvl>
+    <w:lvl w:ilvl="2" w:tplc="042A0005" w:tentative="1">
+      <w:start w:val="1"/>
+      <w:numFmt w:val="bullet"/>
+      <w:lvlText w:val=""/>
+      <w:lvlJc w:val="left"/>
+      <w:pPr>
+        <w:ind w:left="2880" w:hanging="360"/>
+      </w:pPr>
+      <w:rPr>
+        <w:rFonts w:ascii="Wingdings" w:hAnsi="Wingdings" w:hint="default"/>
+      </w:rPr>
+    </w:lvl>
+    <w:lvl w:ilvl="3" w:tplc="042A0001" w:tentative="1">
+      <w:start w:val="1"/>
+      <w:numFmt w:val="bullet"/>
+      <w:lvlText w:val=""/>
+      <w:lvlJc w:val="left"/>
+      <w:pPr>
+        <w:ind w:left="3600" w:hanging="360"/>
+      </w:pPr>
+      <w:rPr>
+        <w:rFonts w:ascii="Symbol" w:hAnsi="Symbol" w:hint="default"/>
+      </w:rPr>
+    </w:lvl>
+    <w:lvl w:ilvl="4" w:tplc="042A0003" w:tentative="1">
+      <w:start w:val="1"/>
+      <w:numFmt w:val="bullet"/>
+      <w:lvlText w:val="o"/>
+      <w:lvlJc w:val="left"/>
+      <w:pPr>
+        <w:ind w:left="4320" w:hanging="360"/>
+      </w:pPr>
+      <w:rPr>
+        <w:rFonts w:ascii="Courier New" w:hAnsi="Courier New" w:cs="Courier New" w:hint="default"/>
+      </w:rPr>
+    </w:lvl>
+    <w:lvl w:ilvl="5" w:tplc="042A0005" w:tentative="1">
+      <w:start w:val="1"/>
+      <w:numFmt w:val="bullet"/>
+      <w:lvlText w:val=""/>
+      <w:lvlJc w:val="left"/>
+      <w:pPr>
+        <w:ind w:left="5040" w:hanging="360"/>
+      </w:pPr>
+      <w:rPr>
+        <w:rFonts w:ascii="Wingdings" w:hAnsi="Wingdings" w:hint="default"/>
+      </w:rPr>
+    </w:lvl>
+    <w:lvl w:ilvl="6" w:tplc="042A0001" w:tentative="1">
+      <w:start w:val="1"/>
+      <w:numFmt w:val="bullet"/>
+      <w:lvlText w:val=""/>
+      <w:lvlJc w:val="left"/>
+      <w:pPr>
+        <w:ind w:left="5760" w:hanging="360"/>
+      </w:pPr>
+      <w:rPr>
+        <w:rFonts w:ascii="Symbol" w:hAnsi="Symbol" w:hint="default"/>
+      </w:rPr>
+    </w:lvl>
+    <w:lvl w:ilvl="7" w:tplc="042A0003" w:tentative="1">
+      <w:start w:val="1"/>
+      <w:numFmt w:val="bullet"/>
+      <w:lvlText w:val="o"/>
+      <w:lvlJc w:val="left"/>
+      <w:pPr>
+        <w:ind w:left="6480" w:hanging="360"/>
+      </w:pPr>
+      <w:rPr>
+        <w:rFonts w:ascii="Courier New" w:hAnsi="Courier New" w:cs="Courier New" w:hint="default"/>
+      </w:rPr>
+    </w:lvl>
+    <w:lvl w:ilvl="8" w:tplc="042A0005" w:tentative="1">
+      <w:start w:val="1"/>
+      <w:numFmt w:val="bullet"/>
+      <w:lvlText w:val=""/>
+      <w:lvlJc w:val="left"/>
+      <w:pPr>
+        <w:ind w:left="7200" w:hanging="360"/>
+      </w:pPr>
+      <w:rPr>
+        <w:rFonts w:ascii="Wingdings" w:hAnsi="Wingdings" w:hint="default"/>
+      </w:rPr>
+    </w:lvl>
+  </w:abstractNum>
   <w:num w:numId="1" w16cid:durableId="1860704078">
-    <w:abstractNumId w:val="1"/>
+    <w:abstractNumId w:val="2"/>
   </w:num>
   <w:num w:numId="2" w16cid:durableId="1585643656">
-    <w:abstractNumId w:val="2"/>
+    <w:abstractNumId w:val="4"/>
   </w:num>
   <w:num w:numId="3" w16cid:durableId="133721510">
     <w:abstractNumId w:val="0"/>
   </w:num>
   <w:num w:numId="4" w16cid:durableId="695809109">
+    <w:abstractNumId w:val="6"/>
+  </w:num>
+  <w:num w:numId="5" w16cid:durableId="323171986">
+    <w:abstractNumId w:val="11"/>
+  </w:num>
+  <w:num w:numId="6" w16cid:durableId="1063715966">
+    <w:abstractNumId w:val="1"/>
+  </w:num>
+  <w:num w:numId="7" w16cid:durableId="168371114">
+    <w:abstractNumId w:val="16"/>
+  </w:num>
+  <w:num w:numId="8" w16cid:durableId="1246064334">
+    <w:abstractNumId w:val="5"/>
+  </w:num>
+  <w:num w:numId="9" w16cid:durableId="893853520">
+    <w:abstractNumId w:val="19"/>
+  </w:num>
+  <w:num w:numId="10" w16cid:durableId="2134403500">
+    <w:abstractNumId w:val="7"/>
+  </w:num>
+  <w:num w:numId="11" w16cid:durableId="628974283">
+    <w:abstractNumId w:val="15"/>
+  </w:num>
+  <w:num w:numId="12" w16cid:durableId="1455562451">
+    <w:abstractNumId w:val="8"/>
+  </w:num>
+  <w:num w:numId="13" w16cid:durableId="300967125">
+    <w:abstractNumId w:val="18"/>
+  </w:num>
+  <w:num w:numId="14" w16cid:durableId="391470078">
+    <w:abstractNumId w:val="9"/>
+  </w:num>
+  <w:num w:numId="15" w16cid:durableId="2074153026">
+    <w:abstractNumId w:val="12"/>
+  </w:num>
+  <w:num w:numId="16" w16cid:durableId="1191576244">
+    <w:abstractNumId w:val="17"/>
+  </w:num>
+  <w:num w:numId="17" w16cid:durableId="330447783">
+    <w:abstractNumId w:val="10"/>
+  </w:num>
+  <w:num w:numId="18" w16cid:durableId="469129150">
     <w:abstractNumId w:val="3"/>
+  </w:num>
+  <w:num w:numId="19" w16cid:durableId="52657854">
+    <w:abstractNumId w:val="13"/>
+  </w:num>
+  <w:num w:numId="20" w16cid:durableId="1372727123">
+    <w:abstractNumId w:val="14"/>
   </w:num>
 </w:numbering>
 </file>
@@ -1885,6 +6270,25 @@
       <w:spacing w:val="5"/>
     </w:rPr>
   </w:style>
+  <w:style w:type="paragraph" w:styleId="NormalWeb">
+    <w:name w:val="Normal (Web)"/>
+    <w:basedOn w:val="Normal"/>
+    <w:uiPriority w:val="99"/>
+    <w:semiHidden/>
+    <w:unhideWhenUsed/>
+    <w:rsid w:val="001925D8"/>
+    <w:pPr>
+      <w:spacing w:before="100" w:beforeAutospacing="1" w:after="100" w:afterAutospacing="1" w:line="240" w:lineRule="auto"/>
+    </w:pPr>
+    <w:rPr>
+      <w:rFonts w:ascii="Times New Roman" w:eastAsia="Times New Roman" w:hAnsi="Times New Roman" w:cs="Times New Roman"/>
+      <w:kern w:val="0"/>
+      <w:sz w:val="24"/>
+      <w:szCs w:val="24"/>
+      <w:lang w:val="vi-VN" w:eastAsia="vi-VN"/>
+      <w14:ligatures w14:val="none"/>
+    </w:rPr>
+  </w:style>
 </w:styles>
 </file>
 

</xml_diff>